<commit_message>
updated manual to version 2.0 #2
</commit_message>
<xml_diff>
--- a/TreeCmp_manual.docx
+++ b/TreeCmp_manual.docx
@@ -1,6 +1,6 @@
 
 <file path=word/document.xml><?xml version="1.0" encoding="utf-8"?>
-<w:document xmlns:ve="http://schemas.openxmlformats.org/markup-compatibility/2006" xmlns:o="urn:schemas-microsoft-com:office:office" xmlns:r="http://schemas.openxmlformats.org/officeDocument/2006/relationships" xmlns:m="http://schemas.openxmlformats.org/officeDocument/2006/math" xmlns:v="urn:schemas-microsoft-com:vml" xmlns:wp="http://schemas.openxmlformats.org/drawingml/2006/wordprocessingDrawing" xmlns:w10="urn:schemas-microsoft-com:office:word" xmlns:w="http://schemas.openxmlformats.org/wordprocessingml/2006/main" xmlns:wne="http://schemas.microsoft.com/office/word/2006/wordml">
+<w:document xmlns:wpc="http://schemas.microsoft.com/office/word/2010/wordprocessingCanvas" xmlns:mc="http://schemas.openxmlformats.org/markup-compatibility/2006" xmlns:o="urn:schemas-microsoft-com:office:office" xmlns:r="http://schemas.openxmlformats.org/officeDocument/2006/relationships" xmlns:m="http://schemas.openxmlformats.org/officeDocument/2006/math" xmlns:v="urn:schemas-microsoft-com:vml" xmlns:wp14="http://schemas.microsoft.com/office/word/2010/wordprocessingDrawing" xmlns:wp="http://schemas.openxmlformats.org/drawingml/2006/wordprocessingDrawing" xmlns:w10="urn:schemas-microsoft-com:office:word" xmlns:w="http://schemas.openxmlformats.org/wordprocessingml/2006/main" xmlns:w14="http://schemas.microsoft.com/office/word/2010/wordml" xmlns:w15="http://schemas.microsoft.com/office/word/2012/wordml" xmlns:wpg="http://schemas.microsoft.com/office/word/2010/wordprocessingGroup" xmlns:wpi="http://schemas.microsoft.com/office/word/2010/wordprocessingInk" xmlns:wne="http://schemas.microsoft.com/office/word/2006/wordml" xmlns:wps="http://schemas.microsoft.com/office/word/2010/wordprocessingShape" mc:Ignorable="w14 w15 wp14">
   <w:body>
     <w:p>
       <w:pPr>
@@ -40,7 +40,14 @@
           <w:sz w:val="36"/>
           <w:szCs w:val="36"/>
         </w:rPr>
-        <w:t xml:space="preserve"> 1.1</w:t>
+        <w:t xml:space="preserve"> </w:t>
+      </w:r>
+      <w:r>
+        <w:rPr>
+          <w:sz w:val="36"/>
+          <w:szCs w:val="36"/>
+        </w:rPr>
+        <w:t>2.0</w:t>
       </w:r>
       <w:r>
         <w:rPr>
@@ -335,7 +342,7 @@
           <w:insideV w:val="single" w:sz="4" w:space="0" w:color="auto"/>
         </w:tblBorders>
         <w:tblLayout w:type="fixed"/>
-        <w:tblLook w:val="01E0"/>
+        <w:tblLook w:val="01E0" w:firstRow="1" w:lastRow="1" w:firstColumn="1" w:lastColumn="1" w:noHBand="0" w:noVBand="0"/>
       </w:tblPr>
       <w:tblGrid>
         <w:gridCol w:w="1429"/>
@@ -564,8 +571,10 @@
               <w:t>mputed data (average value and</w:t>
             </w:r>
             <w:r>
-              <w:t xml:space="preserve"> other statistics) for all the 9</w:t>
-            </w:r>
+              <w:t xml:space="preserve"> other statistics) for all the 12</w:t>
+            </w:r>
+            <w:bookmarkStart w:id="4" w:name="_GoBack"/>
+            <w:bookmarkEnd w:id="4"/>
             <w:r>
               <w:t xml:space="preserve"> metrics under the two models of generation of random binary trees: the Yule model and the uniform model. </w:t>
             </w:r>
@@ -1079,11 +1088,11 @@
       <w:pPr>
         <w:pStyle w:val="Nagwek2"/>
       </w:pPr>
-      <w:bookmarkStart w:id="4" w:name="_Toc307953916"/>
+      <w:bookmarkStart w:id="5" w:name="_Toc307953916"/>
       <w:r>
         <w:t>Command line syntax</w:t>
       </w:r>
-      <w:bookmarkEnd w:id="4"/>
+      <w:bookmarkEnd w:id="5"/>
     </w:p>
     <w:p/>
     <w:p>
@@ -1098,7 +1107,7 @@
             <v:stroke joinstyle="miter"/>
             <v:path gradientshapeok="t" o:connecttype="rect"/>
           </v:shapetype>
-          <v:shape id="_x0000_s1260" type="#_x0000_t202" style="width:441pt;height:36.25pt;mso-position-horizontal-relative:char;mso-position-vertical-relative:line">
+          <v:shape id="_x0000_s1260" type="#_x0000_t202" style="width:441pt;height:36.25pt;mso-left-percent:-10001;mso-top-percent:-10001;mso-position-horizontal:absolute;mso-position-horizontal-relative:char;mso-position-vertical:absolute;mso-position-vertical-relative:line;mso-left-percent:-10001;mso-top-percent:-10001">
             <v:textbox inset=",3.3mm">
               <w:txbxContent>
                 <w:p>
@@ -1169,7 +1178,6 @@
                 </w:p>
               </w:txbxContent>
             </v:textbox>
-            <w10:wrap type="none"/>
             <w10:anchorlock/>
           </v:shape>
         </w:pict>
@@ -1375,13 +1383,37 @@
         <w:t>–</w:t>
       </w:r>
       <w:r>
-        <w:t xml:space="preserve"> single tree to all tree</w:t>
+        <w:t xml:space="preserve"> </w:t>
+      </w:r>
+      <w:r>
+        <w:t>referential</w:t>
+      </w:r>
+      <w:r>
+        <w:t xml:space="preserve"> tree</w:t>
       </w:r>
       <w:r>
         <w:t>s</w:t>
       </w:r>
       <w:r>
-        <w:t xml:space="preserve"> mode. Each tree in the input file is compared to the single referenced tree.</w:t>
+        <w:t xml:space="preserve"> to all tree</w:t>
+      </w:r>
+      <w:r>
+        <w:t>s</w:t>
+      </w:r>
+      <w:r>
+        <w:t xml:space="preserve"> mode. Each tree in t</w:t>
+      </w:r>
+      <w:r>
+        <w:t>he input file is compared to all</w:t>
+      </w:r>
+      <w:r>
+        <w:t xml:space="preserve"> referenced tree</w:t>
+      </w:r>
+      <w:r>
+        <w:t>s</w:t>
+      </w:r>
+      <w:r>
+        <w:t>.</w:t>
       </w:r>
     </w:p>
     <w:p>
@@ -1546,7 +1578,7 @@
         <w:t xml:space="preserve">). At least one and at most </w:t>
       </w:r>
       <w:r>
-        <w:t>9</w:t>
+        <w:t>12</w:t>
       </w:r>
       <w:r>
         <w:t xml:space="preserve"> metrics can be specified</w:t>
@@ -1657,7 +1689,10 @@
         <w:t>pd</w:t>
       </w:r>
       <w:r>
-        <w:t xml:space="preserve"> – the path difference distance </w:t>
+        <w:t xml:space="preserve"> – the P</w:t>
+      </w:r>
+      <w:r>
+        <w:t xml:space="preserve">ath difference distance </w:t>
       </w:r>
       <w:r>
         <w:t>(Steel and Penny 1993)</w:t>
@@ -1683,7 +1718,10 @@
         <w:t>qt</w:t>
       </w:r>
       <w:r>
-        <w:t xml:space="preserve"> – the quartet distance </w:t>
+        <w:t xml:space="preserve"> – the Q</w:t>
+      </w:r>
+      <w:r>
+        <w:t xml:space="preserve">uartet distance </w:t>
       </w:r>
       <w:r>
         <w:t>(</w:t>
@@ -1695,22 +1733,7 @@
         <w:t xml:space="preserve"> 1985)</w:t>
       </w:r>
       <w:r>
-        <w:t>.</w:t>
-      </w:r>
-    </w:p>
-    <w:p>
-      <w:pPr>
-        <w:ind w:left="1080"/>
-        <w:jc w:val="both"/>
-      </w:pPr>
-    </w:p>
-    <w:p>
-      <w:pPr>
-        <w:ind w:left="1080"/>
-        <w:jc w:val="both"/>
-      </w:pPr>
-      <w:r>
-        <w:t>Metrics for rooted trees:</w:t>
+        <w:t>,</w:t>
       </w:r>
     </w:p>
     <w:p>
@@ -1727,28 +1750,41 @@
           <w:sz w:val="20"/>
           <w:szCs w:val="20"/>
         </w:rPr>
-        <w:t>mc</w:t>
-      </w:r>
-      <w:r>
-        <w:t xml:space="preserve"> </w:t>
-      </w:r>
-      <w:r>
-        <w:t>–</w:t>
-      </w:r>
-      <w:r>
-        <w:t xml:space="preserve"> the Matching Cluster metric</w:t>
+        <w:lastRenderedPageBreak/>
+        <w:t>um</w:t>
+      </w:r>
+      <w:r>
+        <w:t xml:space="preserve"> –</w:t>
+      </w:r>
+      <w:r>
+        <w:t xml:space="preserve"> the U</w:t>
+      </w:r>
+      <w:r>
+        <w:t>nrooted maximum agreement subtree distance</w:t>
       </w:r>
       <w:r>
         <w:t xml:space="preserve"> (</w:t>
       </w:r>
       <w:r>
-        <w:t>Bogdanowicz et al. 2012</w:t>
-      </w:r>
-      <w:r>
-        <w:t>)</w:t>
-      </w:r>
-      <w:r>
-        <w:t>,</w:t>
+        <w:t>Farach and Thorup</w:t>
+      </w:r>
+      <w:r>
+        <w:t xml:space="preserve"> 1994).</w:t>
+      </w:r>
+    </w:p>
+    <w:p>
+      <w:pPr>
+        <w:ind w:left="1080"/>
+        <w:jc w:val="both"/>
+      </w:pPr>
+    </w:p>
+    <w:p>
+      <w:pPr>
+        <w:ind w:left="1080"/>
+        <w:jc w:val="both"/>
+      </w:pPr>
+      <w:r>
+        <w:t>Metrics for rooted trees:</w:t>
       </w:r>
     </w:p>
     <w:p>
@@ -1765,7 +1801,7 @@
           <w:sz w:val="20"/>
           <w:szCs w:val="20"/>
         </w:rPr>
-        <w:t>rc</w:t>
+        <w:t>mc</w:t>
       </w:r>
       <w:r>
         <w:t xml:space="preserve"> </w:t>
@@ -1774,19 +1810,13 @@
         <w:t>–</w:t>
       </w:r>
       <w:r>
-        <w:t xml:space="preserve"> the Robinson-Foulds metric</w:t>
-      </w:r>
-      <w:r>
-        <w:t xml:space="preserve"> </w:t>
-      </w:r>
-      <w:r>
-        <w:t>based on clusters</w:t>
+        <w:t xml:space="preserve"> the Matching Cluster metric</w:t>
       </w:r>
       <w:r>
         <w:t xml:space="preserve"> (</w:t>
       </w:r>
       <w:r>
-        <w:t>Robinson and Foulds 1981</w:t>
+        <w:t>Bogdanowicz et al. 2012</w:t>
       </w:r>
       <w:r>
         <w:t>)</w:t>
@@ -1809,7 +1839,7 @@
           <w:sz w:val="20"/>
           <w:szCs w:val="20"/>
         </w:rPr>
-        <w:t>ns</w:t>
+        <w:t>rc</w:t>
       </w:r>
       <w:r>
         <w:t xml:space="preserve"> </w:t>
@@ -1818,13 +1848,22 @@
         <w:t>–</w:t>
       </w:r>
       <w:r>
-        <w:t xml:space="preserve"> the Nodal Splitted metric with L2 norm</w:t>
+        <w:t xml:space="preserve"> the Robinson-Foulds metric</w:t>
       </w:r>
       <w:r>
         <w:t xml:space="preserve"> </w:t>
       </w:r>
       <w:r>
-        <w:t>(Cardona et al. 2010)</w:t>
+        <w:t>based on clusters</w:t>
+      </w:r>
+      <w:r>
+        <w:t xml:space="preserve"> (</w:t>
+      </w:r>
+      <w:r>
+        <w:t>Robinson and Foulds 1981</w:t>
+      </w:r>
+      <w:r>
+        <w:t>)</w:t>
       </w:r>
       <w:r>
         <w:t>,</w:t>
@@ -1844,7 +1883,7 @@
           <w:sz w:val="20"/>
           <w:szCs w:val="20"/>
         </w:rPr>
-        <w:t>tt</w:t>
+        <w:t>ns</w:t>
       </w:r>
       <w:r>
         <w:t xml:space="preserve"> </w:t>
@@ -1853,10 +1892,13 @@
         <w:t>–</w:t>
       </w:r>
       <w:r>
-        <w:t xml:space="preserve"> the Triples metric </w:t>
-      </w:r>
-      <w:r>
-        <w:t>(Crichlow et al. 1996)</w:t>
+        <w:t xml:space="preserve"> the Nodal Splitted metric with L2 norm</w:t>
+      </w:r>
+      <w:r>
+        <w:t xml:space="preserve"> </w:t>
+      </w:r>
+      <w:r>
+        <w:t>(Cardona et al. 2010)</w:t>
       </w:r>
       <w:r>
         <w:t>,</w:t>
@@ -1876,15 +1918,143 @@
           <w:sz w:val="20"/>
           <w:szCs w:val="20"/>
         </w:rPr>
+        <w:t>tt</w:t>
+      </w:r>
+      <w:r>
+        <w:t xml:space="preserve"> </w:t>
+      </w:r>
+      <w:r>
+        <w:t>–</w:t>
+      </w:r>
+      <w:r>
+        <w:t xml:space="preserve"> the Triples metric </w:t>
+      </w:r>
+      <w:r>
+        <w:t>(Crichlow et al. 1996)</w:t>
+      </w:r>
+      <w:r>
+        <w:t>,</w:t>
+      </w:r>
+    </w:p>
+    <w:p>
+      <w:pPr>
+        <w:numPr>
+          <w:ilvl w:val="1"/>
+          <w:numId w:val="2"/>
+        </w:numPr>
+        <w:jc w:val="both"/>
+      </w:pPr>
+      <w:r>
+        <w:rPr>
+          <w:rFonts w:ascii="Courier New" w:hAnsi="Courier New" w:cs="Courier New"/>
+          <w:sz w:val="20"/>
+          <w:szCs w:val="20"/>
+        </w:rPr>
         <w:t>mp</w:t>
       </w:r>
       <w:r>
-        <w:t xml:space="preserve"> – the Matching Pair metric (Bogdanowicz and Giaro 2014).</w:t>
-      </w:r>
-    </w:p>
-    <w:p>
-      <w:pPr>
-        <w:ind w:left="1440"/>
+        <w:t xml:space="preserve"> – the Matching Pair metr</w:t>
+      </w:r>
+      <w:r>
+        <w:t>ic (Bogdanowicz and Giaro 2014).</w:t>
+      </w:r>
+    </w:p>
+    <w:p>
+      <w:pPr>
+        <w:numPr>
+          <w:ilvl w:val="1"/>
+          <w:numId w:val="2"/>
+        </w:numPr>
+        <w:jc w:val="both"/>
+      </w:pPr>
+      <w:r>
+        <w:rPr>
+          <w:rFonts w:ascii="Courier New" w:hAnsi="Courier New" w:cs="Courier New"/>
+          <w:sz w:val="20"/>
+          <w:szCs w:val="20"/>
+        </w:rPr>
+        <w:t>mt</w:t>
+      </w:r>
+      <w:r>
+        <w:t xml:space="preserve"> – the </w:t>
+      </w:r>
+      <w:r>
+        <w:t>Rooted maximum agreement subtree distance</w:t>
+      </w:r>
+      <w:r>
+        <w:t xml:space="preserve"> </w:t>
+      </w:r>
+      <w:r>
+        <w:t>(</w:t>
+      </w:r>
+      <w:r>
+        <w:t>Farach and Thorup</w:t>
+      </w:r>
+      <w:r>
+        <w:t xml:space="preserve"> 1994)</w:t>
+      </w:r>
+      <w:r>
+        <w:t>,</w:t>
+      </w:r>
+    </w:p>
+    <w:p>
+      <w:pPr>
+        <w:numPr>
+          <w:ilvl w:val="1"/>
+          <w:numId w:val="2"/>
+        </w:numPr>
+        <w:jc w:val="both"/>
+      </w:pPr>
+      <w:r>
+        <w:rPr>
+          <w:rFonts w:ascii="Courier New" w:hAnsi="Courier New" w:cs="Courier New"/>
+          <w:sz w:val="20"/>
+          <w:szCs w:val="20"/>
+        </w:rPr>
+        <w:t>co</w:t>
+      </w:r>
+      <w:r>
+        <w:t xml:space="preserve"> – the </w:t>
+      </w:r>
+      <w:r>
+        <w:t>Cophenetic Metric with L2 norm</w:t>
+      </w:r>
+      <w:r>
+        <w:t xml:space="preserve"> </w:t>
+      </w:r>
+      <w:r>
+        <w:t>(</w:t>
+      </w:r>
+      <w:r>
+        <w:t>Cardona</w:t>
+      </w:r>
+      <w:r>
+        <w:t>, Mir,</w:t>
+      </w:r>
+      <w:r>
+        <w:t xml:space="preserve"> Rosselló</w:t>
+      </w:r>
+      <w:r>
+        <w:t>, Rotger</w:t>
+      </w:r>
+      <w:r>
+        <w:t xml:space="preserve"> and Sá</w:t>
+      </w:r>
+      <w:r>
+        <w:t>nchez</w:t>
+      </w:r>
+      <w:r>
+        <w:t xml:space="preserve"> </w:t>
+      </w:r>
+      <w:r>
+        <w:t>2013</w:t>
+      </w:r>
+      <w:r>
+        <w:t>).</w:t>
+      </w:r>
+    </w:p>
+    <w:p>
+      <w:pPr>
         <w:jc w:val="both"/>
       </w:pPr>
     </w:p>
@@ -2453,14 +2623,14 @@
       <w:r>
         <w:br w:type="page"/>
       </w:r>
-      <w:bookmarkStart w:id="5" w:name="_Ref306905713"/>
-      <w:bookmarkStart w:id="6" w:name="_Toc307953917"/>
+      <w:bookmarkStart w:id="6" w:name="_Ref306905713"/>
+      <w:bookmarkStart w:id="7" w:name="_Toc307953917"/>
       <w:r>
         <w:lastRenderedPageBreak/>
         <w:t>Output data format</w:t>
       </w:r>
-      <w:bookmarkEnd w:id="5"/>
       <w:bookmarkEnd w:id="6"/>
+      <w:bookmarkEnd w:id="7"/>
     </w:p>
     <w:p>
       <w:pPr>
@@ -2490,14 +2660,14 @@
       <w:pPr>
         <w:pStyle w:val="Nagwek2"/>
       </w:pPr>
-      <w:bookmarkStart w:id="7" w:name="_Toc307953918"/>
+      <w:bookmarkStart w:id="8" w:name="_Toc307953918"/>
       <w:r>
         <w:t>Basic</w:t>
       </w:r>
       <w:r>
         <w:t xml:space="preserve"> output file structure</w:t>
       </w:r>
-      <w:bookmarkEnd w:id="7"/>
+      <w:bookmarkEnd w:id="8"/>
     </w:p>
     <w:p/>
     <w:p>
@@ -2531,7 +2701,7 @@
           <w:top w:w="28" w:type="dxa"/>
           <w:bottom w:w="28" w:type="dxa"/>
         </w:tblCellMar>
-        <w:tblLook w:val="01E0"/>
+        <w:tblLook w:val="01E0" w:firstRow="1" w:lastRow="1" w:firstColumn="1" w:lastColumn="1" w:noHBand="0" w:noVBand="0"/>
       </w:tblPr>
       <w:tblGrid>
         <w:gridCol w:w="1719"/>
@@ -2934,7 +3104,7 @@
           <w:top w:w="28" w:type="dxa"/>
           <w:bottom w:w="28" w:type="dxa"/>
         </w:tblCellMar>
-        <w:tblLook w:val="01E0"/>
+        <w:tblLook w:val="01E0" w:firstRow="1" w:lastRow="1" w:firstColumn="1" w:lastColumn="1" w:noHBand="0" w:noVBand="0"/>
       </w:tblPr>
       <w:tblGrid>
         <w:gridCol w:w="1522"/>
@@ -3375,7 +3545,7 @@
           <w:top w:w="28" w:type="dxa"/>
           <w:bottom w:w="28" w:type="dxa"/>
         </w:tblCellMar>
-        <w:tblLook w:val="01E0"/>
+        <w:tblLook w:val="01E0" w:firstRow="1" w:lastRow="1" w:firstColumn="1" w:lastColumn="1" w:noHBand="0" w:noVBand="0"/>
       </w:tblPr>
       <w:tblGrid>
         <w:gridCol w:w="2088"/>
@@ -3936,7 +4106,7 @@
       <w:pPr>
         <w:pStyle w:val="Nagwek2"/>
       </w:pPr>
-      <w:bookmarkStart w:id="8" w:name="_Toc307953919"/>
+      <w:bookmarkStart w:id="9" w:name="_Toc307953919"/>
       <w:r>
         <w:t>Additional columns (-P and -</w:t>
       </w:r>
@@ -3946,7 +4116,7 @@
       <w:r>
         <w:t xml:space="preserve"> options)</w:t>
       </w:r>
-      <w:bookmarkEnd w:id="8"/>
+      <w:bookmarkEnd w:id="9"/>
     </w:p>
     <w:p>
       <w:pPr>
@@ -3986,7 +4156,7 @@
           <w:top w:w="28" w:type="dxa"/>
           <w:bottom w:w="28" w:type="dxa"/>
         </w:tblCellMar>
-        <w:tblLook w:val="01E0"/>
+        <w:tblLook w:val="01E0" w:firstRow="1" w:lastRow="1" w:firstColumn="1" w:lastColumn="1" w:noHBand="0" w:noVBand="0"/>
       </w:tblPr>
       <w:tblGrid>
         <w:gridCol w:w="2813"/>
@@ -4245,7 +4415,7 @@
           <w:top w:w="28" w:type="dxa"/>
           <w:bottom w:w="28" w:type="dxa"/>
         </w:tblCellMar>
-        <w:tblLook w:val="01E0"/>
+        <w:tblLook w:val="01E0" w:firstRow="1" w:lastRow="1" w:firstColumn="1" w:lastColumn="1" w:noHBand="0" w:noVBand="0"/>
       </w:tblPr>
       <w:tblGrid>
         <w:gridCol w:w="4304"/>
@@ -4428,11 +4598,11 @@
       <w:pPr>
         <w:pStyle w:val="Nagwek2"/>
       </w:pPr>
-      <w:bookmarkStart w:id="9" w:name="_Toc307953920"/>
+      <w:bookmarkStart w:id="10" w:name="_Toc307953920"/>
       <w:r>
         <w:t>Summary section format (-I option)</w:t>
       </w:r>
-      <w:bookmarkEnd w:id="9"/>
+      <w:bookmarkEnd w:id="10"/>
     </w:p>
     <w:p/>
     <w:tbl>
@@ -4450,7 +4620,7 @@
           <w:top w:w="28" w:type="dxa"/>
           <w:bottom w:w="28" w:type="dxa"/>
         </w:tblCellMar>
-        <w:tblLook w:val="01E0"/>
+        <w:tblLook w:val="01E0" w:firstRow="1" w:lastRow="1" w:firstColumn="1" w:lastColumn="1" w:noHBand="0" w:noVBand="0"/>
       </w:tblPr>
       <w:tblGrid>
         <w:gridCol w:w="1190"/>
@@ -5207,11 +5377,11 @@
       <w:pPr>
         <w:pStyle w:val="Nagwek1"/>
       </w:pPr>
-      <w:bookmarkStart w:id="10" w:name="_Toc307953921"/>
+      <w:bookmarkStart w:id="11" w:name="_Toc307953921"/>
       <w:r>
         <w:t>Useful Java VM parameters</w:t>
       </w:r>
-      <w:bookmarkEnd w:id="10"/>
+      <w:bookmarkEnd w:id="11"/>
     </w:p>
     <w:p/>
     <w:p>
@@ -5425,12 +5595,12 @@
       <w:r>
         <w:br w:type="page"/>
       </w:r>
-      <w:bookmarkStart w:id="11" w:name="_Toc307953922"/>
+      <w:bookmarkStart w:id="12" w:name="_Toc307953922"/>
       <w:r>
         <w:lastRenderedPageBreak/>
         <w:t>Example</w:t>
       </w:r>
-      <w:bookmarkEnd w:id="11"/>
+      <w:bookmarkEnd w:id="12"/>
       <w:r>
         <w:t>s</w:t>
       </w:r>
@@ -5615,7 +5785,7 @@
       </w:pPr>
       <w:r>
         <w:pict>
-          <v:shape id="_x0000_s1259" type="#_x0000_t202" style="width:439.3pt;height:283.9pt;mso-position-horizontal-relative:char;mso-position-vertical-relative:line" fillcolor="silver">
+          <v:shape id="_x0000_s1259" type="#_x0000_t202" style="width:439.3pt;height:283.9pt;mso-left-percent:-10001;mso-top-percent:-10001;mso-position-horizontal:absolute;mso-position-horizontal-relative:char;mso-position-vertical:absolute;mso-position-vertical-relative:line;mso-left-percent:-10001;mso-top-percent:-10001" fillcolor="silver">
             <v:textbox style="mso-next-textbox:#_x0000_s1259">
               <w:txbxContent>
                 <w:p>
@@ -6011,7 +6181,6 @@
                 </w:p>
               </w:txbxContent>
             </v:textbox>
-            <w10:wrap type="none"/>
             <w10:anchorlock/>
           </v:shape>
         </w:pict>
@@ -6062,7 +6231,7 @@
           <w:szCs w:val="20"/>
         </w:rPr>
         <w:pict>
-          <v:shape id="_x0000_s1258" type="#_x0000_t202" style="width:431.6pt;height:128.75pt;mso-position-horizontal-relative:char;mso-position-vertical-relative:line">
+          <v:shape id="_x0000_s1258" type="#_x0000_t202" style="width:431.6pt;height:128.75pt;mso-left-percent:-10001;mso-top-percent:-10001;mso-position-horizontal:absolute;mso-position-horizontal-relative:char;mso-position-vertical:absolute;mso-position-vertical-relative:line;mso-left-percent:-10001;mso-top-percent:-10001">
             <v:textbox>
               <w:txbxContent>
                 <w:p>
@@ -6489,7 +6658,6 @@
                 </w:p>
               </w:txbxContent>
             </v:textbox>
-            <w10:wrap type="none"/>
             <w10:anchorlock/>
           </v:shape>
         </w:pict>
@@ -6697,7 +6865,7 @@
     <w:p>
       <w:r>
         <w:pict>
-          <v:shape id="_x0000_s1257" type="#_x0000_t202" style="width:468.75pt;height:149.85pt;mso-position-horizontal-relative:char;mso-position-vertical-relative:line">
+          <v:shape id="_x0000_s1257" type="#_x0000_t202" style="width:468.75pt;height:149.85pt;mso-left-percent:-10001;mso-top-percent:-10001;mso-position-horizontal:absolute;mso-position-horizontal-relative:char;mso-position-vertical:absolute;mso-position-vertical-relative:line;mso-left-percent:-10001;mso-top-percent:-10001">
             <v:textbox>
               <w:txbxContent>
                 <w:p>
@@ -8241,7 +8409,6 @@
                 </w:p>
               </w:txbxContent>
             </v:textbox>
-            <w10:wrap type="none"/>
             <w10:anchorlock/>
           </v:shape>
         </w:pict>
@@ -8499,7 +8666,7 @@
           <w:szCs w:val="20"/>
         </w:rPr>
         <w:pict>
-          <v:shape id="_x0000_s1256" type="#_x0000_t202" style="width:431.6pt;height:53.6pt;mso-position-horizontal-relative:char;mso-position-vertical-relative:line">
+          <v:shape id="_x0000_s1256" type="#_x0000_t202" style="width:431.6pt;height:53.6pt;mso-left-percent:-10001;mso-top-percent:-10001;mso-position-horizontal:absolute;mso-position-horizontal-relative:char;mso-position-vertical:absolute;mso-position-vertical-relative:line;mso-left-percent:-10001;mso-top-percent:-10001">
             <v:textbox>
               <w:txbxContent>
                 <w:p>
@@ -8572,7 +8739,6 @@
                 </w:p>
               </w:txbxContent>
             </v:textbox>
-            <w10:wrap type="none"/>
             <w10:anchorlock/>
           </v:shape>
         </w:pict>
@@ -8676,7 +8842,7 @@
       </w:r>
       <w:r>
         <w:pict>
-          <v:shape id="_x0000_s1255" type="#_x0000_t202" style="width:431.6pt;height:80.55pt;mso-position-horizontal-relative:char;mso-position-vertical-relative:line">
+          <v:shape id="_x0000_s1255" type="#_x0000_t202" style="width:431.6pt;height:80.55pt;mso-left-percent:-10001;mso-top-percent:-10001;mso-position-horizontal:absolute;mso-position-horizontal-relative:char;mso-position-vertical:absolute;mso-position-vertical-relative:line;mso-left-percent:-10001;mso-top-percent:-10001">
             <v:textbox>
               <w:txbxContent>
                 <w:p>
@@ -8994,7 +9160,6 @@
                 </w:p>
               </w:txbxContent>
             </v:textbox>
-            <w10:wrap type="none"/>
             <w10:anchorlock/>
           </v:shape>
         </w:pict>
@@ -9240,12 +9405,12 @@
       <w:r>
         <w:br w:type="page"/>
       </w:r>
-      <w:bookmarkStart w:id="12" w:name="_Toc307953923"/>
+      <w:bookmarkStart w:id="13" w:name="_Toc307953923"/>
       <w:r>
         <w:lastRenderedPageBreak/>
         <w:t>License</w:t>
       </w:r>
-      <w:bookmarkEnd w:id="12"/>
+      <w:bookmarkEnd w:id="13"/>
     </w:p>
     <w:p/>
     <w:p>
@@ -9292,11 +9457,11 @@
           <w:numId w:val="0"/>
         </w:numPr>
       </w:pPr>
-      <w:bookmarkStart w:id="13" w:name="_Toc307953924"/>
+      <w:bookmarkStart w:id="14" w:name="_Toc307953924"/>
       <w:r>
         <w:t>References</w:t>
       </w:r>
-      <w:bookmarkEnd w:id="13"/>
+      <w:bookmarkEnd w:id="14"/>
     </w:p>
     <w:p/>
     <w:p>
@@ -9312,8 +9477,8 @@
           <w:b/>
         </w:rPr>
       </w:pPr>
-      <w:bookmarkStart w:id="14" w:name="_Ref285530424"/>
-      <w:bookmarkStart w:id="15" w:name="_Ref290149375"/>
+      <w:bookmarkStart w:id="15" w:name="_Ref285530424"/>
+      <w:bookmarkStart w:id="16" w:name="_Ref290149375"/>
       <w:r>
         <w:t xml:space="preserve">Bogdanowicz D, Giaro K: </w:t>
       </w:r>
@@ -9342,7 +9507,7 @@
       <w:r>
         <w:t xml:space="preserve">. </w:t>
       </w:r>
-      <w:bookmarkEnd w:id="14"/>
+      <w:bookmarkEnd w:id="15"/>
       <w:r>
         <w:rPr>
           <w:i/>
@@ -9361,7 +9526,7 @@
       <w:r>
         <w:t xml:space="preserve">, </w:t>
       </w:r>
-      <w:bookmarkEnd w:id="15"/>
+      <w:bookmarkEnd w:id="16"/>
       <w:r>
         <w:rPr>
           <w:b/>
@@ -9463,7 +9628,7 @@
           <w:b/>
         </w:rPr>
       </w:pPr>
-      <w:bookmarkStart w:id="16" w:name="_Ref301210441"/>
+      <w:bookmarkStart w:id="17" w:name="_Ref301210441"/>
       <w:r>
         <w:t>Cardona G, Ll</w:t>
       </w:r>
@@ -9500,8 +9665,8 @@
       <w:r>
         <w:t>276.</w:t>
       </w:r>
-      <w:bookmarkStart w:id="17" w:name="_Ref301210530"/>
-      <w:bookmarkEnd w:id="16"/>
+      <w:bookmarkStart w:id="18" w:name="_Ref301210530"/>
+      <w:bookmarkEnd w:id="17"/>
     </w:p>
     <w:p>
       <w:pPr>
@@ -9516,7 +9681,7 @@
           <w:b/>
         </w:rPr>
       </w:pPr>
-      <w:bookmarkStart w:id="18" w:name="_Ref301615642"/>
+      <w:bookmarkStart w:id="19" w:name="_Ref301615642"/>
       <w:r>
         <w:t>Critchlow</w:t>
       </w:r>
@@ -9574,8 +9739,8 @@
       <w:r>
         <w:t>: 323-334.</w:t>
       </w:r>
-      <w:bookmarkEnd w:id="17"/>
       <w:bookmarkEnd w:id="18"/>
+      <w:bookmarkEnd w:id="19"/>
     </w:p>
     <w:p>
       <w:pPr>
@@ -9655,8 +9820,8 @@
           <w:b/>
         </w:rPr>
       </w:pPr>
-      <w:bookmarkStart w:id="19" w:name="_Ref285531335"/>
-      <w:bookmarkStart w:id="20" w:name="_Ref307953022"/>
+      <w:bookmarkStart w:id="20" w:name="_Ref285531335"/>
+      <w:bookmarkStart w:id="21" w:name="_Ref307953022"/>
       <w:r>
         <w:t xml:space="preserve">McKenzie A, Steel M: </w:t>
       </w:r>
@@ -9687,8 +9852,8 @@
       <w:r>
         <w:t>:81-92.</w:t>
       </w:r>
-      <w:bookmarkEnd w:id="19"/>
       <w:bookmarkEnd w:id="20"/>
+      <w:bookmarkEnd w:id="21"/>
     </w:p>
     <w:p>
       <w:pPr>
@@ -9700,7 +9865,7 @@
         <w:autoSpaceDN w:val="0"/>
         <w:adjustRightInd w:val="0"/>
       </w:pPr>
-      <w:bookmarkStart w:id="21" w:name="_Ref285530533"/>
+      <w:bookmarkStart w:id="22" w:name="_Ref285530533"/>
       <w:r>
         <w:t xml:space="preserve">Robinson DF, Foulds LR: </w:t>
       </w:r>
@@ -9731,7 +9896,7 @@
       <w:r>
         <w:t>:131-147.</w:t>
       </w:r>
-      <w:bookmarkEnd w:id="21"/>
+      <w:bookmarkEnd w:id="22"/>
     </w:p>
     <w:p>
       <w:pPr>
@@ -9743,7 +9908,7 @@
         <w:autoSpaceDN w:val="0"/>
         <w:adjustRightInd w:val="0"/>
       </w:pPr>
-      <w:bookmarkStart w:id="22" w:name="_Ref285530519"/>
+      <w:bookmarkStart w:id="23" w:name="_Ref285530519"/>
       <w:r>
         <w:t xml:space="preserve">Steel MA, Penny D: </w:t>
       </w:r>
@@ -9792,7 +9957,7 @@
       <w:r>
         <w:t>:126-141.</w:t>
       </w:r>
-      <w:bookmarkEnd w:id="22"/>
+      <w:bookmarkEnd w:id="23"/>
     </w:p>
     <w:p>
       <w:pPr>
@@ -9804,7 +9969,7 @@
         <w:autoSpaceDN w:val="0"/>
         <w:adjustRightInd w:val="0"/>
       </w:pPr>
-      <w:bookmarkStart w:id="23" w:name="_Ref307953038"/>
+      <w:bookmarkStart w:id="24" w:name="_Ref307953038"/>
       <w:r>
         <w:t xml:space="preserve">Semple C, Steel M: </w:t>
       </w:r>
@@ -9835,7 +10000,7 @@
       <w:r>
         <w:t xml:space="preserve"> Press 2003.</w:t>
       </w:r>
-      <w:bookmarkEnd w:id="23"/>
+      <w:bookmarkEnd w:id="24"/>
     </w:p>
     <w:p/>
     <w:sectPr>
@@ -9851,7 +10016,7 @@
 </file>
 
 <file path=word/endnotes.xml><?xml version="1.0" encoding="utf-8"?>
-<w:endnotes xmlns:ve="http://schemas.openxmlformats.org/markup-compatibility/2006" xmlns:o="urn:schemas-microsoft-com:office:office" xmlns:r="http://schemas.openxmlformats.org/officeDocument/2006/relationships" xmlns:m="http://schemas.openxmlformats.org/officeDocument/2006/math" xmlns:v="urn:schemas-microsoft-com:vml" xmlns:wp="http://schemas.openxmlformats.org/drawingml/2006/wordprocessingDrawing" xmlns:w10="urn:schemas-microsoft-com:office:word" xmlns:w="http://schemas.openxmlformats.org/wordprocessingml/2006/main" xmlns:wne="http://schemas.microsoft.com/office/word/2006/wordml">
+<w:endnotes xmlns:wpc="http://schemas.microsoft.com/office/word/2010/wordprocessingCanvas" xmlns:mc="http://schemas.openxmlformats.org/markup-compatibility/2006" xmlns:o="urn:schemas-microsoft-com:office:office" xmlns:r="http://schemas.openxmlformats.org/officeDocument/2006/relationships" xmlns:m="http://schemas.openxmlformats.org/officeDocument/2006/math" xmlns:v="urn:schemas-microsoft-com:vml" xmlns:wp14="http://schemas.microsoft.com/office/word/2010/wordprocessingDrawing" xmlns:wp="http://schemas.openxmlformats.org/drawingml/2006/wordprocessingDrawing" xmlns:w10="urn:schemas-microsoft-com:office:word" xmlns:w="http://schemas.openxmlformats.org/wordprocessingml/2006/main" xmlns:w14="http://schemas.microsoft.com/office/word/2010/wordml" xmlns:w15="http://schemas.microsoft.com/office/word/2012/wordml" xmlns:wpg="http://schemas.microsoft.com/office/word/2010/wordprocessingGroup" xmlns:wpi="http://schemas.microsoft.com/office/word/2010/wordprocessingInk" xmlns:wne="http://schemas.microsoft.com/office/word/2006/wordml" xmlns:wps="http://schemas.microsoft.com/office/word/2010/wordprocessingShape" mc:Ignorable="w14 w15 wp14">
   <w:endnote w:type="separator" w:id="-1">
     <w:p>
       <w:r>
@@ -9870,7 +10035,7 @@
 </file>
 
 <file path=word/footer1.xml><?xml version="1.0" encoding="utf-8"?>
-<w:ftr xmlns:ve="http://schemas.openxmlformats.org/markup-compatibility/2006" xmlns:o="urn:schemas-microsoft-com:office:office" xmlns:r="http://schemas.openxmlformats.org/officeDocument/2006/relationships" xmlns:m="http://schemas.openxmlformats.org/officeDocument/2006/math" xmlns:v="urn:schemas-microsoft-com:vml" xmlns:wp="http://schemas.openxmlformats.org/drawingml/2006/wordprocessingDrawing" xmlns:w10="urn:schemas-microsoft-com:office:word" xmlns:w="http://schemas.openxmlformats.org/wordprocessingml/2006/main" xmlns:wne="http://schemas.microsoft.com/office/word/2006/wordml">
+<w:ftr xmlns:wpc="http://schemas.microsoft.com/office/word/2010/wordprocessingCanvas" xmlns:mc="http://schemas.openxmlformats.org/markup-compatibility/2006" xmlns:o="urn:schemas-microsoft-com:office:office" xmlns:r="http://schemas.openxmlformats.org/officeDocument/2006/relationships" xmlns:m="http://schemas.openxmlformats.org/officeDocument/2006/math" xmlns:v="urn:schemas-microsoft-com:vml" xmlns:wp14="http://schemas.microsoft.com/office/word/2010/wordprocessingDrawing" xmlns:wp="http://schemas.openxmlformats.org/drawingml/2006/wordprocessingDrawing" xmlns:w10="urn:schemas-microsoft-com:office:word" xmlns:w="http://schemas.openxmlformats.org/wordprocessingml/2006/main" xmlns:w14="http://schemas.microsoft.com/office/word/2010/wordml" xmlns:w15="http://schemas.microsoft.com/office/word/2012/wordml" xmlns:wpg="http://schemas.microsoft.com/office/word/2010/wordprocessingGroup" xmlns:wpi="http://schemas.microsoft.com/office/word/2010/wordprocessingInk" xmlns:wne="http://schemas.microsoft.com/office/word/2006/wordml" xmlns:wps="http://schemas.microsoft.com/office/word/2010/wordprocessingShape" mc:Ignorable="w14 w15 wp14">
   <w:p>
     <w:pPr>
       <w:pStyle w:val="Stopka"/>
@@ -9907,7 +10072,7 @@
 </file>
 
 <file path=word/footer2.xml><?xml version="1.0" encoding="utf-8"?>
-<w:ftr xmlns:ve="http://schemas.openxmlformats.org/markup-compatibility/2006" xmlns:o="urn:schemas-microsoft-com:office:office" xmlns:r="http://schemas.openxmlformats.org/officeDocument/2006/relationships" xmlns:m="http://schemas.openxmlformats.org/officeDocument/2006/math" xmlns:v="urn:schemas-microsoft-com:vml" xmlns:wp="http://schemas.openxmlformats.org/drawingml/2006/wordprocessingDrawing" xmlns:w10="urn:schemas-microsoft-com:office:word" xmlns:w="http://schemas.openxmlformats.org/wordprocessingml/2006/main" xmlns:wne="http://schemas.microsoft.com/office/word/2006/wordml">
+<w:ftr xmlns:wpc="http://schemas.microsoft.com/office/word/2010/wordprocessingCanvas" xmlns:mc="http://schemas.openxmlformats.org/markup-compatibility/2006" xmlns:o="urn:schemas-microsoft-com:office:office" xmlns:r="http://schemas.openxmlformats.org/officeDocument/2006/relationships" xmlns:m="http://schemas.openxmlformats.org/officeDocument/2006/math" xmlns:v="urn:schemas-microsoft-com:vml" xmlns:wp14="http://schemas.microsoft.com/office/word/2010/wordprocessingDrawing" xmlns:wp="http://schemas.openxmlformats.org/drawingml/2006/wordprocessingDrawing" xmlns:w10="urn:schemas-microsoft-com:office:word" xmlns:w="http://schemas.openxmlformats.org/wordprocessingml/2006/main" xmlns:w14="http://schemas.microsoft.com/office/word/2010/wordml" xmlns:w15="http://schemas.microsoft.com/office/word/2012/wordml" xmlns:wpg="http://schemas.microsoft.com/office/word/2010/wordprocessingGroup" xmlns:wpi="http://schemas.microsoft.com/office/word/2010/wordprocessingInk" xmlns:wne="http://schemas.microsoft.com/office/word/2006/wordml" xmlns:wps="http://schemas.microsoft.com/office/word/2010/wordprocessingShape" mc:Ignorable="w14 w15 wp14">
   <w:p>
     <w:pPr>
       <w:pStyle w:val="Stopka"/>
@@ -9939,7 +10104,7 @@
         <w:rStyle w:val="Numerstrony"/>
         <w:noProof/>
       </w:rPr>
-      <w:t>7</w:t>
+      <w:t>4</w:t>
     </w:r>
     <w:r>
       <w:rPr>
@@ -9957,7 +10122,7 @@
 </file>
 
 <file path=word/footnotes.xml><?xml version="1.0" encoding="utf-8"?>
-<w:footnotes xmlns:ve="http://schemas.openxmlformats.org/markup-compatibility/2006" xmlns:o="urn:schemas-microsoft-com:office:office" xmlns:r="http://schemas.openxmlformats.org/officeDocument/2006/relationships" xmlns:m="http://schemas.openxmlformats.org/officeDocument/2006/math" xmlns:v="urn:schemas-microsoft-com:vml" xmlns:wp="http://schemas.openxmlformats.org/drawingml/2006/wordprocessingDrawing" xmlns:w10="urn:schemas-microsoft-com:office:word" xmlns:w="http://schemas.openxmlformats.org/wordprocessingml/2006/main" xmlns:wne="http://schemas.microsoft.com/office/word/2006/wordml">
+<w:footnotes xmlns:wpc="http://schemas.microsoft.com/office/word/2010/wordprocessingCanvas" xmlns:mc="http://schemas.openxmlformats.org/markup-compatibility/2006" xmlns:o="urn:schemas-microsoft-com:office:office" xmlns:r="http://schemas.openxmlformats.org/officeDocument/2006/relationships" xmlns:m="http://schemas.openxmlformats.org/officeDocument/2006/math" xmlns:v="urn:schemas-microsoft-com:vml" xmlns:wp14="http://schemas.microsoft.com/office/word/2010/wordprocessingDrawing" xmlns:wp="http://schemas.openxmlformats.org/drawingml/2006/wordprocessingDrawing" xmlns:w10="urn:schemas-microsoft-com:office:word" xmlns:w="http://schemas.openxmlformats.org/wordprocessingml/2006/main" xmlns:w14="http://schemas.microsoft.com/office/word/2010/wordml" xmlns:w15="http://schemas.microsoft.com/office/word/2012/wordml" xmlns:wpg="http://schemas.microsoft.com/office/word/2010/wordprocessingGroup" xmlns:wpi="http://schemas.microsoft.com/office/word/2010/wordprocessingInk" xmlns:wne="http://schemas.microsoft.com/office/word/2006/wordml" xmlns:wps="http://schemas.microsoft.com/office/word/2010/wordprocessingShape" mc:Ignorable="w14 w15 wp14">
   <w:footnote w:type="separator" w:id="-1">
     <w:p>
       <w:r>
@@ -9976,7 +10141,7 @@
 </file>
 
 <file path=word/numbering.xml><?xml version="1.0" encoding="utf-8"?>
-<w:numbering xmlns:ve="http://schemas.openxmlformats.org/markup-compatibility/2006" xmlns:o="urn:schemas-microsoft-com:office:office" xmlns:r="http://schemas.openxmlformats.org/officeDocument/2006/relationships" xmlns:m="http://schemas.openxmlformats.org/officeDocument/2006/math" xmlns:v="urn:schemas-microsoft-com:vml" xmlns:wp="http://schemas.openxmlformats.org/drawingml/2006/wordprocessingDrawing" xmlns:w10="urn:schemas-microsoft-com:office:word" xmlns:w="http://schemas.openxmlformats.org/wordprocessingml/2006/main" xmlns:wne="http://schemas.microsoft.com/office/word/2006/wordml">
+<w:numbering xmlns:wpc="http://schemas.microsoft.com/office/word/2010/wordprocessingCanvas" xmlns:mc="http://schemas.openxmlformats.org/markup-compatibility/2006" xmlns:o="urn:schemas-microsoft-com:office:office" xmlns:r="http://schemas.openxmlformats.org/officeDocument/2006/relationships" xmlns:m="http://schemas.openxmlformats.org/officeDocument/2006/math" xmlns:v="urn:schemas-microsoft-com:vml" xmlns:wp14="http://schemas.microsoft.com/office/word/2010/wordprocessingDrawing" xmlns:wp="http://schemas.openxmlformats.org/drawingml/2006/wordprocessingDrawing" xmlns:w10="urn:schemas-microsoft-com:office:word" xmlns:w="http://schemas.openxmlformats.org/wordprocessingml/2006/main" xmlns:w14="http://schemas.microsoft.com/office/word/2010/wordml" xmlns:w15="http://schemas.microsoft.com/office/word/2012/wordml" xmlns:wpg="http://schemas.microsoft.com/office/word/2010/wordprocessingGroup" xmlns:wpi="http://schemas.microsoft.com/office/word/2010/wordprocessingInk" xmlns:wne="http://schemas.microsoft.com/office/word/2006/wordml" xmlns:wps="http://schemas.microsoft.com/office/word/2010/wordprocessingShape" mc:Ignorable="w14 w15 wp14">
   <w:abstractNum w:abstractNumId="0">
     <w:nsid w:val="06536146"/>
     <w:multiLevelType w:val="hybridMultilevel"/>
@@ -12708,7 +12873,7 @@
 </file>
 
 <file path=word/styles.xml><?xml version="1.0" encoding="utf-8"?>
-<w:styles xmlns:r="http://schemas.openxmlformats.org/officeDocument/2006/relationships" xmlns:w="http://schemas.openxmlformats.org/wordprocessingml/2006/main">
+<w:styles xmlns:mc="http://schemas.openxmlformats.org/markup-compatibility/2006" xmlns:r="http://schemas.openxmlformats.org/officeDocument/2006/relationships" xmlns:w="http://schemas.openxmlformats.org/wordprocessingml/2006/main" xmlns:w14="http://schemas.microsoft.com/office/word/2010/wordml" xmlns:w15="http://schemas.microsoft.com/office/word/2012/wordml" mc:Ignorable="w14 w15">
   <w:docDefaults>
     <w:rPrDefault>
       <w:rPr>
@@ -12718,7 +12883,7 @@
     </w:rPrDefault>
     <w:pPrDefault/>
   </w:docDefaults>
-  <w:latentStyles w:defLockedState="0" w:defUIPriority="0" w:defSemiHidden="0" w:defUnhideWhenUsed="0" w:defQFormat="0" w:count="267">
+  <w:latentStyles w:defLockedState="0" w:defUIPriority="0" w:defSemiHidden="0" w:defUnhideWhenUsed="0" w:defQFormat="0" w:count="371">
     <w:lsdException w:name="Normal" w:qFormat="1"/>
     <w:lsdException w:name="heading 1" w:qFormat="1"/>
     <w:lsdException w:name="heading 2" w:qFormat="1"/>
@@ -12729,11 +12894,145 @@
     <w:lsdException w:name="heading 7" w:semiHidden="1" w:unhideWhenUsed="1" w:qFormat="1"/>
     <w:lsdException w:name="heading 8" w:semiHidden="1" w:unhideWhenUsed="1" w:qFormat="1"/>
     <w:lsdException w:name="heading 9" w:semiHidden="1" w:unhideWhenUsed="1" w:qFormat="1"/>
+    <w:lsdException w:name="index 1" w:semiHidden="1" w:unhideWhenUsed="1"/>
+    <w:lsdException w:name="index 2" w:semiHidden="1" w:unhideWhenUsed="1"/>
+    <w:lsdException w:name="index 3" w:semiHidden="1" w:unhideWhenUsed="1"/>
+    <w:lsdException w:name="index 4" w:semiHidden="1" w:unhideWhenUsed="1"/>
+    <w:lsdException w:name="index 5" w:semiHidden="1" w:unhideWhenUsed="1"/>
+    <w:lsdException w:name="index 6" w:semiHidden="1" w:unhideWhenUsed="1"/>
+    <w:lsdException w:name="index 7" w:semiHidden="1" w:unhideWhenUsed="1"/>
+    <w:lsdException w:name="index 8" w:semiHidden="1" w:unhideWhenUsed="1"/>
+    <w:lsdException w:name="index 9" w:semiHidden="1" w:unhideWhenUsed="1"/>
+    <w:lsdException w:name="toc 1" w:semiHidden="1" w:unhideWhenUsed="1"/>
+    <w:lsdException w:name="toc 2" w:semiHidden="1" w:unhideWhenUsed="1"/>
+    <w:lsdException w:name="toc 3" w:semiHidden="1" w:unhideWhenUsed="1"/>
+    <w:lsdException w:name="toc 4" w:semiHidden="1" w:unhideWhenUsed="1"/>
+    <w:lsdException w:name="toc 5" w:semiHidden="1" w:unhideWhenUsed="1"/>
+    <w:lsdException w:name="toc 6" w:semiHidden="1" w:unhideWhenUsed="1"/>
+    <w:lsdException w:name="toc 7" w:semiHidden="1" w:unhideWhenUsed="1"/>
+    <w:lsdException w:name="toc 8" w:semiHidden="1" w:unhideWhenUsed="1"/>
+    <w:lsdException w:name="toc 9" w:semiHidden="1" w:unhideWhenUsed="1"/>
+    <w:lsdException w:name="Normal Indent" w:semiHidden="1" w:unhideWhenUsed="1"/>
+    <w:lsdException w:name="footnote text" w:semiHidden="1" w:unhideWhenUsed="1"/>
+    <w:lsdException w:name="annotation text" w:semiHidden="1" w:unhideWhenUsed="1"/>
+    <w:lsdException w:name="header" w:semiHidden="1" w:unhideWhenUsed="1"/>
+    <w:lsdException w:name="footer" w:semiHidden="1" w:unhideWhenUsed="1"/>
+    <w:lsdException w:name="index heading" w:semiHidden="1" w:unhideWhenUsed="1"/>
     <w:lsdException w:name="caption" w:semiHidden="1" w:unhideWhenUsed="1" w:qFormat="1"/>
+    <w:lsdException w:name="table of figures" w:semiHidden="1" w:unhideWhenUsed="1"/>
+    <w:lsdException w:name="envelope address" w:semiHidden="1" w:unhideWhenUsed="1"/>
+    <w:lsdException w:name="envelope return" w:semiHidden="1" w:unhideWhenUsed="1"/>
+    <w:lsdException w:name="footnote reference" w:semiHidden="1" w:unhideWhenUsed="1"/>
+    <w:lsdException w:name="annotation reference" w:semiHidden="1" w:unhideWhenUsed="1"/>
+    <w:lsdException w:name="line number" w:semiHidden="1" w:unhideWhenUsed="1"/>
+    <w:lsdException w:name="page number" w:semiHidden="1" w:unhideWhenUsed="1"/>
+    <w:lsdException w:name="endnote reference" w:semiHidden="1" w:unhideWhenUsed="1"/>
+    <w:lsdException w:name="endnote text" w:semiHidden="1" w:unhideWhenUsed="1"/>
+    <w:lsdException w:name="table of authorities" w:semiHidden="1" w:unhideWhenUsed="1"/>
+    <w:lsdException w:name="macro" w:semiHidden="1" w:unhideWhenUsed="1"/>
+    <w:lsdException w:name="toa heading" w:semiHidden="1" w:unhideWhenUsed="1"/>
+    <w:lsdException w:name="List" w:semiHidden="1" w:unhideWhenUsed="1"/>
+    <w:lsdException w:name="List Bullet" w:semiHidden="1" w:unhideWhenUsed="1"/>
+    <w:lsdException w:name="List 2" w:semiHidden="1" w:unhideWhenUsed="1"/>
+    <w:lsdException w:name="List 3" w:semiHidden="1" w:unhideWhenUsed="1"/>
+    <w:lsdException w:name="List Bullet 2" w:semiHidden="1" w:unhideWhenUsed="1"/>
+    <w:lsdException w:name="List Bullet 3" w:semiHidden="1" w:unhideWhenUsed="1"/>
+    <w:lsdException w:name="List Bullet 4" w:semiHidden="1" w:unhideWhenUsed="1"/>
+    <w:lsdException w:name="List Bullet 5" w:semiHidden="1" w:unhideWhenUsed="1"/>
+    <w:lsdException w:name="List Number 2" w:semiHidden="1" w:unhideWhenUsed="1"/>
+    <w:lsdException w:name="List Number 3" w:semiHidden="1" w:unhideWhenUsed="1"/>
+    <w:lsdException w:name="List Number 4" w:semiHidden="1" w:unhideWhenUsed="1"/>
+    <w:lsdException w:name="List Number 5" w:semiHidden="1" w:unhideWhenUsed="1"/>
     <w:lsdException w:name="Title" w:qFormat="1"/>
+    <w:lsdException w:name="Closing" w:semiHidden="1" w:unhideWhenUsed="1"/>
+    <w:lsdException w:name="Signature" w:semiHidden="1" w:unhideWhenUsed="1"/>
+    <w:lsdException w:name="Default Paragraph Font" w:semiHidden="1" w:unhideWhenUsed="1"/>
+    <w:lsdException w:name="Body Text" w:semiHidden="1" w:unhideWhenUsed="1"/>
+    <w:lsdException w:name="Body Text Indent" w:semiHidden="1" w:unhideWhenUsed="1"/>
+    <w:lsdException w:name="List Continue" w:semiHidden="1" w:unhideWhenUsed="1"/>
+    <w:lsdException w:name="List Continue 2" w:semiHidden="1" w:unhideWhenUsed="1"/>
+    <w:lsdException w:name="List Continue 3" w:semiHidden="1" w:unhideWhenUsed="1"/>
+    <w:lsdException w:name="List Continue 4" w:semiHidden="1" w:unhideWhenUsed="1"/>
+    <w:lsdException w:name="List Continue 5" w:semiHidden="1" w:unhideWhenUsed="1"/>
+    <w:lsdException w:name="Message Header" w:semiHidden="1" w:unhideWhenUsed="1"/>
     <w:lsdException w:name="Subtitle" w:qFormat="1"/>
+    <w:lsdException w:name="Body Text First Indent 2" w:semiHidden="1" w:unhideWhenUsed="1"/>
+    <w:lsdException w:name="Note Heading" w:semiHidden="1" w:unhideWhenUsed="1"/>
+    <w:lsdException w:name="Body Text 2" w:semiHidden="1" w:unhideWhenUsed="1"/>
+    <w:lsdException w:name="Body Text 3" w:semiHidden="1" w:unhideWhenUsed="1"/>
+    <w:lsdException w:name="Body Text Indent 2" w:semiHidden="1" w:unhideWhenUsed="1"/>
+    <w:lsdException w:name="Body Text Indent 3" w:semiHidden="1" w:unhideWhenUsed="1"/>
+    <w:lsdException w:name="Block Text" w:semiHidden="1" w:unhideWhenUsed="1"/>
+    <w:lsdException w:name="Hyperlink" w:semiHidden="1" w:unhideWhenUsed="1"/>
+    <w:lsdException w:name="FollowedHyperlink" w:semiHidden="1" w:unhideWhenUsed="1"/>
     <w:lsdException w:name="Strong" w:qFormat="1"/>
     <w:lsdException w:name="Emphasis" w:qFormat="1"/>
+    <w:lsdException w:name="Document Map" w:semiHidden="1" w:unhideWhenUsed="1"/>
+    <w:lsdException w:name="Plain Text" w:semiHidden="1" w:unhideWhenUsed="1"/>
+    <w:lsdException w:name="E-mail Signature" w:semiHidden="1" w:unhideWhenUsed="1"/>
+    <w:lsdException w:name="HTML Top of Form" w:semiHidden="1" w:unhideWhenUsed="1"/>
+    <w:lsdException w:name="HTML Bottom of Form" w:semiHidden="1" w:unhideWhenUsed="1"/>
+    <w:lsdException w:name="Normal (Web)" w:semiHidden="1" w:unhideWhenUsed="1"/>
+    <w:lsdException w:name="HTML Acronym" w:semiHidden="1" w:unhideWhenUsed="1"/>
+    <w:lsdException w:name="HTML Address" w:semiHidden="1" w:unhideWhenUsed="1"/>
+    <w:lsdException w:name="HTML Cite" w:semiHidden="1" w:unhideWhenUsed="1"/>
+    <w:lsdException w:name="HTML Code" w:semiHidden="1" w:unhideWhenUsed="1"/>
+    <w:lsdException w:name="HTML Definition" w:semiHidden="1" w:unhideWhenUsed="1"/>
+    <w:lsdException w:name="HTML Keyboard" w:semiHidden="1" w:unhideWhenUsed="1"/>
+    <w:lsdException w:name="HTML Preformatted" w:semiHidden="1" w:unhideWhenUsed="1"/>
+    <w:lsdException w:name="HTML Sample" w:semiHidden="1" w:unhideWhenUsed="1"/>
+    <w:lsdException w:name="HTML Typewriter" w:semiHidden="1" w:unhideWhenUsed="1"/>
+    <w:lsdException w:name="HTML Variable" w:semiHidden="1" w:unhideWhenUsed="1"/>
+    <w:lsdException w:name="Normal Table" w:semiHidden="1" w:unhideWhenUsed="1"/>
+    <w:lsdException w:name="annotation subject" w:semiHidden="1" w:unhideWhenUsed="1"/>
+    <w:lsdException w:name="No List" w:semiHidden="1" w:unhideWhenUsed="1"/>
+    <w:lsdException w:name="Outline List 1" w:semiHidden="1" w:unhideWhenUsed="1"/>
+    <w:lsdException w:name="Outline List 2" w:semiHidden="1" w:unhideWhenUsed="1"/>
+    <w:lsdException w:name="Outline List 3" w:semiHidden="1" w:unhideWhenUsed="1"/>
+    <w:lsdException w:name="Table Simple 1" w:semiHidden="1" w:unhideWhenUsed="1"/>
+    <w:lsdException w:name="Table Simple 2" w:semiHidden="1" w:unhideWhenUsed="1"/>
+    <w:lsdException w:name="Table Simple 3" w:semiHidden="1" w:unhideWhenUsed="1"/>
+    <w:lsdException w:name="Table Classic 1" w:semiHidden="1" w:unhideWhenUsed="1"/>
+    <w:lsdException w:name="Table Classic 2" w:semiHidden="1" w:unhideWhenUsed="1"/>
+    <w:lsdException w:name="Table Classic 3" w:semiHidden="1" w:unhideWhenUsed="1"/>
+    <w:lsdException w:name="Table Classic 4" w:semiHidden="1" w:unhideWhenUsed="1"/>
+    <w:lsdException w:name="Table Colorful 1" w:semiHidden="1" w:unhideWhenUsed="1"/>
+    <w:lsdException w:name="Table Colorful 2" w:semiHidden="1" w:unhideWhenUsed="1"/>
+    <w:lsdException w:name="Table Colorful 3" w:semiHidden="1" w:unhideWhenUsed="1"/>
+    <w:lsdException w:name="Table Columns 1" w:semiHidden="1" w:unhideWhenUsed="1"/>
+    <w:lsdException w:name="Table Columns 2" w:semiHidden="1" w:unhideWhenUsed="1"/>
+    <w:lsdException w:name="Table Columns 3" w:semiHidden="1" w:unhideWhenUsed="1"/>
+    <w:lsdException w:name="Table Columns 4" w:semiHidden="1" w:unhideWhenUsed="1"/>
+    <w:lsdException w:name="Table Columns 5" w:semiHidden="1" w:unhideWhenUsed="1"/>
+    <w:lsdException w:name="Table Grid 1" w:semiHidden="1" w:unhideWhenUsed="1"/>
+    <w:lsdException w:name="Table Grid 2" w:semiHidden="1" w:unhideWhenUsed="1"/>
+    <w:lsdException w:name="Table Grid 3" w:semiHidden="1" w:unhideWhenUsed="1"/>
+    <w:lsdException w:name="Table Grid 4" w:semiHidden="1" w:unhideWhenUsed="1"/>
+    <w:lsdException w:name="Table Grid 5" w:semiHidden="1" w:unhideWhenUsed="1"/>
+    <w:lsdException w:name="Table Grid 6" w:semiHidden="1" w:unhideWhenUsed="1"/>
+    <w:lsdException w:name="Table Grid 7" w:semiHidden="1" w:unhideWhenUsed="1"/>
+    <w:lsdException w:name="Table Grid 8" w:semiHidden="1" w:unhideWhenUsed="1"/>
+    <w:lsdException w:name="Table List 1" w:semiHidden="1" w:unhideWhenUsed="1"/>
+    <w:lsdException w:name="Table List 2" w:semiHidden="1" w:unhideWhenUsed="1"/>
+    <w:lsdException w:name="Table List 3" w:semiHidden="1" w:unhideWhenUsed="1"/>
+    <w:lsdException w:name="Table List 4" w:semiHidden="1" w:unhideWhenUsed="1"/>
+    <w:lsdException w:name="Table List 5" w:semiHidden="1" w:unhideWhenUsed="1"/>
+    <w:lsdException w:name="Table List 6" w:semiHidden="1" w:unhideWhenUsed="1"/>
+    <w:lsdException w:name="Table List 7" w:semiHidden="1" w:unhideWhenUsed="1"/>
+    <w:lsdException w:name="Table List 8" w:semiHidden="1" w:unhideWhenUsed="1"/>
+    <w:lsdException w:name="Table 3D effects 1" w:semiHidden="1" w:unhideWhenUsed="1"/>
+    <w:lsdException w:name="Table 3D effects 2" w:semiHidden="1" w:unhideWhenUsed="1"/>
+    <w:lsdException w:name="Table 3D effects 3" w:semiHidden="1" w:unhideWhenUsed="1"/>
+    <w:lsdException w:name="Table Contemporary" w:semiHidden="1" w:unhideWhenUsed="1"/>
+    <w:lsdException w:name="Table Elegant" w:semiHidden="1" w:unhideWhenUsed="1"/>
+    <w:lsdException w:name="Table Professional" w:semiHidden="1" w:unhideWhenUsed="1"/>
+    <w:lsdException w:name="Table Subtle 1" w:semiHidden="1" w:unhideWhenUsed="1"/>
+    <w:lsdException w:name="Table Subtle 2" w:semiHidden="1" w:unhideWhenUsed="1"/>
+    <w:lsdException w:name="Table Web 1" w:semiHidden="1" w:unhideWhenUsed="1"/>
+    <w:lsdException w:name="Table Web 2" w:semiHidden="1" w:unhideWhenUsed="1"/>
+    <w:lsdException w:name="Table Web 3" w:semiHidden="1" w:unhideWhenUsed="1"/>
+    <w:lsdException w:name="Balloon Text" w:semiHidden="1" w:unhideWhenUsed="1"/>
+    <w:lsdException w:name="Table Theme" w:semiHidden="1" w:unhideWhenUsed="1"/>
     <w:lsdException w:name="Placeholder Text" w:semiHidden="1" w:uiPriority="99"/>
     <w:lsdException w:name="No Spacing" w:uiPriority="1" w:qFormat="1"/>
     <w:lsdException w:name="Light Shading" w:uiPriority="60"/>
@@ -12845,6 +13144,110 @@
     <w:lsdException w:name="Book Title" w:uiPriority="33" w:qFormat="1"/>
     <w:lsdException w:name="Bibliography" w:semiHidden="1" w:uiPriority="37" w:unhideWhenUsed="1"/>
     <w:lsdException w:name="TOC Heading" w:semiHidden="1" w:uiPriority="39" w:unhideWhenUsed="1" w:qFormat="1"/>
+    <w:lsdException w:name="Plain Table 1" w:uiPriority="41"/>
+    <w:lsdException w:name="Plain Table 2" w:uiPriority="42"/>
+    <w:lsdException w:name="Plain Table 3" w:uiPriority="43"/>
+    <w:lsdException w:name="Plain Table 4" w:uiPriority="44"/>
+    <w:lsdException w:name="Plain Table 5" w:uiPriority="45"/>
+    <w:lsdException w:name="Grid Table Light" w:uiPriority="40"/>
+    <w:lsdException w:name="Grid Table 1 Light" w:uiPriority="46"/>
+    <w:lsdException w:name="Grid Table 2" w:uiPriority="47"/>
+    <w:lsdException w:name="Grid Table 3" w:uiPriority="48"/>
+    <w:lsdException w:name="Grid Table 4" w:uiPriority="49"/>
+    <w:lsdException w:name="Grid Table 5 Dark" w:uiPriority="50"/>
+    <w:lsdException w:name="Grid Table 6 Colorful" w:uiPriority="51"/>
+    <w:lsdException w:name="Grid Table 7 Colorful" w:uiPriority="52"/>
+    <w:lsdException w:name="Grid Table 1 Light Accent 1" w:uiPriority="46"/>
+    <w:lsdException w:name="Grid Table 2 Accent 1" w:uiPriority="47"/>
+    <w:lsdException w:name="Grid Table 3 Accent 1" w:uiPriority="48"/>
+    <w:lsdException w:name="Grid Table 4 Accent 1" w:uiPriority="49"/>
+    <w:lsdException w:name="Grid Table 5 Dark Accent 1" w:uiPriority="50"/>
+    <w:lsdException w:name="Grid Table 6 Colorful Accent 1" w:uiPriority="51"/>
+    <w:lsdException w:name="Grid Table 7 Colorful Accent 1" w:uiPriority="52"/>
+    <w:lsdException w:name="Grid Table 1 Light Accent 2" w:uiPriority="46"/>
+    <w:lsdException w:name="Grid Table 2 Accent 2" w:uiPriority="47"/>
+    <w:lsdException w:name="Grid Table 3 Accent 2" w:uiPriority="48"/>
+    <w:lsdException w:name="Grid Table 4 Accent 2" w:uiPriority="49"/>
+    <w:lsdException w:name="Grid Table 5 Dark Accent 2" w:uiPriority="50"/>
+    <w:lsdException w:name="Grid Table 6 Colorful Accent 2" w:uiPriority="51"/>
+    <w:lsdException w:name="Grid Table 7 Colorful Accent 2" w:uiPriority="52"/>
+    <w:lsdException w:name="Grid Table 1 Light Accent 3" w:uiPriority="46"/>
+    <w:lsdException w:name="Grid Table 2 Accent 3" w:uiPriority="47"/>
+    <w:lsdException w:name="Grid Table 3 Accent 3" w:uiPriority="48"/>
+    <w:lsdException w:name="Grid Table 4 Accent 3" w:uiPriority="49"/>
+    <w:lsdException w:name="Grid Table 5 Dark Accent 3" w:uiPriority="50"/>
+    <w:lsdException w:name="Grid Table 6 Colorful Accent 3" w:uiPriority="51"/>
+    <w:lsdException w:name="Grid Table 7 Colorful Accent 3" w:uiPriority="52"/>
+    <w:lsdException w:name="Grid Table 1 Light Accent 4" w:uiPriority="46"/>
+    <w:lsdException w:name="Grid Table 2 Accent 4" w:uiPriority="47"/>
+    <w:lsdException w:name="Grid Table 3 Accent 4" w:uiPriority="48"/>
+    <w:lsdException w:name="Grid Table 4 Accent 4" w:uiPriority="49"/>
+    <w:lsdException w:name="Grid Table 5 Dark Accent 4" w:uiPriority="50"/>
+    <w:lsdException w:name="Grid Table 6 Colorful Accent 4" w:uiPriority="51"/>
+    <w:lsdException w:name="Grid Table 7 Colorful Accent 4" w:uiPriority="52"/>
+    <w:lsdException w:name="Grid Table 1 Light Accent 5" w:uiPriority="46"/>
+    <w:lsdException w:name="Grid Table 2 Accent 5" w:uiPriority="47"/>
+    <w:lsdException w:name="Grid Table 3 Accent 5" w:uiPriority="48"/>
+    <w:lsdException w:name="Grid Table 4 Accent 5" w:uiPriority="49"/>
+    <w:lsdException w:name="Grid Table 5 Dark Accent 5" w:uiPriority="50"/>
+    <w:lsdException w:name="Grid Table 6 Colorful Accent 5" w:uiPriority="51"/>
+    <w:lsdException w:name="Grid Table 7 Colorful Accent 5" w:uiPriority="52"/>
+    <w:lsdException w:name="Grid Table 1 Light Accent 6" w:uiPriority="46"/>
+    <w:lsdException w:name="Grid Table 2 Accent 6" w:uiPriority="47"/>
+    <w:lsdException w:name="Grid Table 3 Accent 6" w:uiPriority="48"/>
+    <w:lsdException w:name="Grid Table 4 Accent 6" w:uiPriority="49"/>
+    <w:lsdException w:name="Grid Table 5 Dark Accent 6" w:uiPriority="50"/>
+    <w:lsdException w:name="Grid Table 6 Colorful Accent 6" w:uiPriority="51"/>
+    <w:lsdException w:name="Grid Table 7 Colorful Accent 6" w:uiPriority="52"/>
+    <w:lsdException w:name="List Table 1 Light" w:uiPriority="46"/>
+    <w:lsdException w:name="List Table 2" w:uiPriority="47"/>
+    <w:lsdException w:name="List Table 3" w:uiPriority="48"/>
+    <w:lsdException w:name="List Table 4" w:uiPriority="49"/>
+    <w:lsdException w:name="List Table 5 Dark" w:uiPriority="50"/>
+    <w:lsdException w:name="List Table 6 Colorful" w:uiPriority="51"/>
+    <w:lsdException w:name="List Table 7 Colorful" w:uiPriority="52"/>
+    <w:lsdException w:name="List Table 1 Light Accent 1" w:uiPriority="46"/>
+    <w:lsdException w:name="List Table 2 Accent 1" w:uiPriority="47"/>
+    <w:lsdException w:name="List Table 3 Accent 1" w:uiPriority="48"/>
+    <w:lsdException w:name="List Table 4 Accent 1" w:uiPriority="49"/>
+    <w:lsdException w:name="List Table 5 Dark Accent 1" w:uiPriority="50"/>
+    <w:lsdException w:name="List Table 6 Colorful Accent 1" w:uiPriority="51"/>
+    <w:lsdException w:name="List Table 7 Colorful Accent 1" w:uiPriority="52"/>
+    <w:lsdException w:name="List Table 1 Light Accent 2" w:uiPriority="46"/>
+    <w:lsdException w:name="List Table 2 Accent 2" w:uiPriority="47"/>
+    <w:lsdException w:name="List Table 3 Accent 2" w:uiPriority="48"/>
+    <w:lsdException w:name="List Table 4 Accent 2" w:uiPriority="49"/>
+    <w:lsdException w:name="List Table 5 Dark Accent 2" w:uiPriority="50"/>
+    <w:lsdException w:name="List Table 6 Colorful Accent 2" w:uiPriority="51"/>
+    <w:lsdException w:name="List Table 7 Colorful Accent 2" w:uiPriority="52"/>
+    <w:lsdException w:name="List Table 1 Light Accent 3" w:uiPriority="46"/>
+    <w:lsdException w:name="List Table 2 Accent 3" w:uiPriority="47"/>
+    <w:lsdException w:name="List Table 3 Accent 3" w:uiPriority="48"/>
+    <w:lsdException w:name="List Table 4 Accent 3" w:uiPriority="49"/>
+    <w:lsdException w:name="List Table 5 Dark Accent 3" w:uiPriority="50"/>
+    <w:lsdException w:name="List Table 6 Colorful Accent 3" w:uiPriority="51"/>
+    <w:lsdException w:name="List Table 7 Colorful Accent 3" w:uiPriority="52"/>
+    <w:lsdException w:name="List Table 1 Light Accent 4" w:uiPriority="46"/>
+    <w:lsdException w:name="List Table 2 Accent 4" w:uiPriority="47"/>
+    <w:lsdException w:name="List Table 3 Accent 4" w:uiPriority="48"/>
+    <w:lsdException w:name="List Table 4 Accent 4" w:uiPriority="49"/>
+    <w:lsdException w:name="List Table 5 Dark Accent 4" w:uiPriority="50"/>
+    <w:lsdException w:name="List Table 6 Colorful Accent 4" w:uiPriority="51"/>
+    <w:lsdException w:name="List Table 7 Colorful Accent 4" w:uiPriority="52"/>
+    <w:lsdException w:name="List Table 1 Light Accent 5" w:uiPriority="46"/>
+    <w:lsdException w:name="List Table 2 Accent 5" w:uiPriority="47"/>
+    <w:lsdException w:name="List Table 3 Accent 5" w:uiPriority="48"/>
+    <w:lsdException w:name="List Table 4 Accent 5" w:uiPriority="49"/>
+    <w:lsdException w:name="List Table 5 Dark Accent 5" w:uiPriority="50"/>
+    <w:lsdException w:name="List Table 6 Colorful Accent 5" w:uiPriority="51"/>
+    <w:lsdException w:name="List Table 7 Colorful Accent 5" w:uiPriority="52"/>
+    <w:lsdException w:name="List Table 1 Light Accent 6" w:uiPriority="46"/>
+    <w:lsdException w:name="List Table 2 Accent 6" w:uiPriority="47"/>
+    <w:lsdException w:name="List Table 3 Accent 6" w:uiPriority="48"/>
+    <w:lsdException w:name="List Table 4 Accent 6" w:uiPriority="49"/>
+    <w:lsdException w:name="List Table 5 Dark Accent 6" w:uiPriority="50"/>
+    <w:lsdException w:name="List Table 6 Colorful Accent 6" w:uiPriority="51"/>
+    <w:lsdException w:name="List Table 7 Colorful Accent 6" w:uiPriority="52"/>
   </w:latentStyles>
   <w:style w:type="paragraph" w:default="1" w:styleId="Normalny">
     <w:name w:val="Normal"/>
@@ -12957,7 +13360,6 @@
     <w:uiPriority w:val="99"/>
     <w:semiHidden/>
     <w:unhideWhenUsed/>
-    <w:qFormat/>
     <w:tblPr>
       <w:tblInd w:w="0" w:type="dxa"/>
       <w:tblCellMar>

</xml_diff>

<commit_message>
added clarification about root in Newick
</commit_message>
<xml_diff>
--- a/TreeCmp_manual.docx
+++ b/TreeCmp_manual.docx
@@ -507,11 +507,26 @@
           <w:color w:val="FF0000"/>
         </w:rPr>
       </w:pPr>
-      <w:r>
-        <w:t>The NEWICK format clearly specifies the vertex that is a candidate for the root. Af</w:t>
-      </w:r>
-      <w:r>
-        <w:t>ter choosing a metric for rooted trees, this vertex will always be treated as the root. For example, if a unrooted binary tree in the NEWICK format: (A, B, C) is entered in the metric dedicated for a rooted tree, it will be interpreted as a rooted, non-binary tree consisting of a 3-degree root and 3 descendant vertices A, B and C.</w:t>
+      <w:proofErr w:type="spellStart"/>
+      <w:r>
+        <w:t>Newick</w:t>
+      </w:r>
+      <w:proofErr w:type="spellEnd"/>
+      <w:r>
+        <w:t xml:space="preserve"> trees are interpreted as rooted, even if there is a </w:t>
+      </w:r>
+      <w:proofErr w:type="spellStart"/>
+      <w:r>
+        <w:t>multifurcation</w:t>
+      </w:r>
+      <w:proofErr w:type="spellEnd"/>
+      <w:r>
+        <w:t xml:space="preserve"> at the base. The unrooted metrics modify each tree by removing the root, and if this leaves behind a node of degree 2 that node is removed as well</w:t>
+      </w:r>
+      <w:bookmarkStart w:id="3" w:name="_GoBack"/>
+      <w:bookmarkEnd w:id="3"/>
+      <w:r>
+        <w:t>. For example, if a unrooted binary tree in the NEWICK format: (A, B, C) is entered in the metric dedicated for a rooted tree, it will be interpreted as a rooted, non-binary tree consisting of a 3-degree root and 3 descendant vertices A, B and C.</w:t>
       </w:r>
     </w:p>
     <w:p>
@@ -882,8 +897,8 @@
       <w:r>
         <w:t>TreeCmp</w:t>
       </w:r>
-      <w:bookmarkStart w:id="3" w:name="_Ref306905713"/>
-      <w:bookmarkStart w:id="4" w:name="_Toc307953917"/>
+      <w:bookmarkStart w:id="4" w:name="_Ref306905713"/>
+      <w:bookmarkStart w:id="5" w:name="_Toc307953917"/>
       <w:bookmarkEnd w:id="2"/>
       <w:proofErr w:type="spellEnd"/>
     </w:p>
@@ -933,11 +948,11 @@
       <w:pPr>
         <w:pStyle w:val="Nagwek2"/>
       </w:pPr>
-      <w:bookmarkStart w:id="5" w:name="_Toc307953915"/>
+      <w:bookmarkStart w:id="6" w:name="_Toc307953915"/>
       <w:r>
         <w:t>Directory structure</w:t>
       </w:r>
-      <w:bookmarkEnd w:id="5"/>
+      <w:bookmarkEnd w:id="6"/>
     </w:p>
     <w:p/>
     <w:tbl>
@@ -1034,8 +1049,6 @@
             <w:r>
               <w:t>.</w:t>
             </w:r>
-            <w:bookmarkStart w:id="6" w:name="_GoBack"/>
-            <w:bookmarkEnd w:id="6"/>
             <w:r>
               <w:t xml:space="preserve"> </w:t>
             </w:r>
@@ -3580,8 +3593,8 @@
       <w:r>
         <w:t>Output data format</w:t>
       </w:r>
-      <w:bookmarkEnd w:id="3"/>
       <w:bookmarkEnd w:id="4"/>
+      <w:bookmarkEnd w:id="5"/>
     </w:p>
     <w:p>
       <w:pPr>
@@ -17254,7 +17267,7 @@
         <w:rStyle w:val="Numerstrony"/>
         <w:noProof/>
       </w:rPr>
-      <w:t>4</w:t>
+      <w:t>2</w:t>
     </w:r>
     <w:r>
       <w:rPr>

</xml_diff>

<commit_message>
changed Referential to Reference in manuals
</commit_message>
<xml_diff>
--- a/TreeCmp_manual.docx
+++ b/TreeCmp_manual.docx
@@ -523,8 +523,6 @@
       <w:r>
         <w:t xml:space="preserve"> at the base. The unrooted metrics modify each tree by removing the root, and if this leaves behind a node of degree 2 that node is removed as well</w:t>
       </w:r>
-      <w:bookmarkStart w:id="3" w:name="_GoBack"/>
-      <w:bookmarkEnd w:id="3"/>
       <w:r>
         <w:t>. For example, if a unrooted binary tree in the NEWICK format: (A, B, C) is entered in the metric dedicated for a rooted tree, it will be interpreted as a rooted, non-binary tree consisting of a 3-degree root and 3 descendant vertices A, B and C.</w:t>
       </w:r>
@@ -897,8 +895,8 @@
       <w:r>
         <w:t>TreeCmp</w:t>
       </w:r>
-      <w:bookmarkStart w:id="4" w:name="_Ref306905713"/>
-      <w:bookmarkStart w:id="5" w:name="_Toc307953917"/>
+      <w:bookmarkStart w:id="3" w:name="_Ref306905713"/>
+      <w:bookmarkStart w:id="4" w:name="_Toc307953917"/>
       <w:bookmarkEnd w:id="2"/>
       <w:proofErr w:type="spellEnd"/>
     </w:p>
@@ -948,11 +946,11 @@
       <w:pPr>
         <w:pStyle w:val="Nagwek2"/>
       </w:pPr>
-      <w:bookmarkStart w:id="6" w:name="_Toc307953915"/>
+      <w:bookmarkStart w:id="5" w:name="_Toc307953915"/>
       <w:r>
         <w:t>Directory structure</w:t>
       </w:r>
-      <w:bookmarkEnd w:id="6"/>
+      <w:bookmarkEnd w:id="5"/>
     </w:p>
     <w:p/>
     <w:tbl>
@@ -1586,11 +1584,11 @@
       <w:pPr>
         <w:pStyle w:val="Nagwek2"/>
       </w:pPr>
-      <w:bookmarkStart w:id="7" w:name="_Toc307953916"/>
+      <w:bookmarkStart w:id="6" w:name="_Toc307953916"/>
       <w:r>
         <w:t>Command line syntax</w:t>
       </w:r>
-      <w:bookmarkEnd w:id="7"/>
+      <w:bookmarkEnd w:id="6"/>
     </w:p>
     <w:p/>
     <w:p>
@@ -2133,6 +2131,7 @@
       <w:pPr>
         <w:jc w:val="center"/>
       </w:pPr>
+      <w:bookmarkStart w:id="7" w:name="_GoBack"/>
       <w:r>
         <w:rPr>
           <w:noProof/>
@@ -2187,6 +2186,7 @@
           </wp:inline>
         </w:drawing>
       </w:r>
+      <w:bookmarkEnd w:id="7"/>
     </w:p>
     <w:p>
       <w:pPr>
@@ -2199,57 +2199,4131 @@
       </w:pPr>
       <w:r>
         <w:rPr>
+          <w:rFonts w:ascii="Courier New" w:hAnsi="Courier New" w:cs="Courier New"/>
           <w:noProof/>
+          <w:sz w:val="20"/>
+          <w:szCs w:val="20"/>
           <w:lang w:val="pl-PL"/>
         </w:rPr>
-        <w:drawing>
-          <wp:inline distT="0" distB="0" distL="0" distR="0">
-            <wp:extent cx="3714750" cy="2981325"/>
-            <wp:effectExtent l="0" t="0" r="0" b="0"/>
-            <wp:docPr id="7" name="Obraz 11"/>
-            <wp:cNvGraphicFramePr>
-              <a:graphicFrameLocks xmlns:a="http://schemas.openxmlformats.org/drawingml/2006/main" noChangeAspect="1"/>
-            </wp:cNvGraphicFramePr>
-            <a:graphic xmlns:a="http://schemas.openxmlformats.org/drawingml/2006/main">
-              <a:graphicData uri="http://schemas.openxmlformats.org/drawingml/2006/picture">
-                <pic:pic xmlns:pic="http://schemas.openxmlformats.org/drawingml/2006/picture">
-                  <pic:nvPicPr>
-                    <pic:cNvPr id="0" name="Obraz 11"/>
-                    <pic:cNvPicPr>
-                      <a:picLocks noChangeAspect="1" noChangeArrowheads="1"/>
-                    </pic:cNvPicPr>
-                  </pic:nvPicPr>
-                  <pic:blipFill>
-                    <a:blip r:embed="rId15">
-                      <a:extLst>
-                        <a:ext uri="{28A0092B-C50C-407E-A947-70E740481C1C}">
-                          <a14:useLocalDpi xmlns:a14="http://schemas.microsoft.com/office/drawing/2010/main" val="0"/>
-                        </a:ext>
-                      </a:extLst>
-                    </a:blip>
-                    <a:srcRect/>
-                    <a:stretch>
-                      <a:fillRect/>
-                    </a:stretch>
-                  </pic:blipFill>
-                  <pic:spPr bwMode="auto">
-                    <a:xfrm>
-                      <a:off x="0" y="0"/>
-                      <a:ext cx="3714750" cy="2981325"/>
-                    </a:xfrm>
-                    <a:prstGeom prst="rect">
-                      <a:avLst/>
-                    </a:prstGeom>
-                    <a:noFill/>
-                    <a:ln>
-                      <a:noFill/>
-                    </a:ln>
-                  </pic:spPr>
-                </pic:pic>
-              </a:graphicData>
-            </a:graphic>
-          </wp:inline>
-        </w:drawing>
+        <mc:AlternateContent>
+          <mc:Choice Requires="wpc">
+            <w:drawing>
+              <wp:inline distT="0" distB="0" distL="0" distR="0">
+                <wp:extent cx="3714750" cy="2985135"/>
+                <wp:effectExtent l="0" t="0" r="0" b="5715"/>
+                <wp:docPr id="82" name="Kanwa 82"/>
+                <wp:cNvGraphicFramePr>
+                  <a:graphicFrameLocks xmlns:a="http://schemas.openxmlformats.org/drawingml/2006/main" noChangeAspect="1"/>
+                </wp:cNvGraphicFramePr>
+                <a:graphic xmlns:a="http://schemas.openxmlformats.org/drawingml/2006/main">
+                  <a:graphicData uri="http://schemas.microsoft.com/office/word/2010/wordprocessingCanvas">
+                    <wpc:wpc>
+                      <wpc:bg>
+                        <a:noFill/>
+                      </wpc:bg>
+                      <wpc:whole>
+                        <a:ln>
+                          <a:noFill/>
+                        </a:ln>
+                      </wpc:whole>
+                      <wps:wsp>
+                        <wps:cNvPr id="20" name="Rectangle 5"/>
+                        <wps:cNvSpPr>
+                          <a:spLocks noChangeArrowheads="1"/>
+                        </wps:cNvSpPr>
+                        <wps:spPr bwMode="auto">
+                          <a:xfrm>
+                            <a:off x="147955" y="552450"/>
+                            <a:ext cx="378460" cy="189865"/>
+                          </a:xfrm>
+                          <a:prstGeom prst="rect">
+                            <a:avLst/>
+                          </a:prstGeom>
+                          <a:noFill/>
+                          <a:ln>
+                            <a:noFill/>
+                          </a:ln>
+                          <a:extLst>
+                            <a:ext uri="{909E8E84-426E-40DD-AFC4-6F175D3DCCD1}">
+                              <a14:hiddenFill xmlns:a14="http://schemas.microsoft.com/office/drawing/2010/main">
+                                <a:solidFill>
+                                  <a:srgbClr val="FFFFFF"/>
+                                </a:solidFill>
+                              </a14:hiddenFill>
+                            </a:ext>
+                            <a:ext uri="{91240B29-F687-4F45-9708-019B960494DF}">
+                              <a14:hiddenLine xmlns:a14="http://schemas.microsoft.com/office/drawing/2010/main" w="9525">
+                                <a:solidFill>
+                                  <a:srgbClr val="000000"/>
+                                </a:solidFill>
+                                <a:miter lim="800000"/>
+                                <a:headEnd/>
+                                <a:tailEnd/>
+                              </a14:hiddenLine>
+                            </a:ext>
+                          </a:extLst>
+                        </wps:spPr>
+                        <wps:txbx>
+                          <w:txbxContent>
+                            <w:p>
+                              <w:r>
+                                <w:rPr>
+                                  <w:rFonts w:ascii="Arial" w:hAnsi="Arial" w:cs="Arial"/>
+                                  <w:i/>
+                                  <w:iCs/>
+                                  <w:color w:val="000000"/>
+                                  <w:sz w:val="26"/>
+                                  <w:szCs w:val="26"/>
+                                </w:rPr>
+                                <w:t>Tree</w:t>
+                              </w:r>
+                            </w:p>
+                          </w:txbxContent>
+                        </wps:txbx>
+                        <wps:bodyPr rot="0" vert="horz" wrap="none" lIns="0" tIns="0" rIns="0" bIns="0" anchor="t" anchorCtr="0">
+                          <a:spAutoFit/>
+                        </wps:bodyPr>
+                      </wps:wsp>
+                      <wps:wsp>
+                        <wps:cNvPr id="21" name="Rectangle 6"/>
+                        <wps:cNvSpPr>
+                          <a:spLocks noChangeArrowheads="1"/>
+                        </wps:cNvSpPr>
+                        <wps:spPr bwMode="auto">
+                          <a:xfrm>
+                            <a:off x="509905" y="552450"/>
+                            <a:ext cx="130810" cy="189865"/>
+                          </a:xfrm>
+                          <a:prstGeom prst="rect">
+                            <a:avLst/>
+                          </a:prstGeom>
+                          <a:noFill/>
+                          <a:ln>
+                            <a:noFill/>
+                          </a:ln>
+                          <a:extLst>
+                            <a:ext uri="{909E8E84-426E-40DD-AFC4-6F175D3DCCD1}">
+                              <a14:hiddenFill xmlns:a14="http://schemas.microsoft.com/office/drawing/2010/main">
+                                <a:solidFill>
+                                  <a:srgbClr val="FFFFFF"/>
+                                </a:solidFill>
+                              </a14:hiddenFill>
+                            </a:ext>
+                            <a:ext uri="{91240B29-F687-4F45-9708-019B960494DF}">
+                              <a14:hiddenLine xmlns:a14="http://schemas.microsoft.com/office/drawing/2010/main" w="9525">
+                                <a:solidFill>
+                                  <a:srgbClr val="000000"/>
+                                </a:solidFill>
+                                <a:miter lim="800000"/>
+                                <a:headEnd/>
+                                <a:tailEnd/>
+                              </a14:hiddenLine>
+                            </a:ext>
+                          </a:extLst>
+                        </wps:spPr>
+                        <wps:txbx>
+                          <w:txbxContent>
+                            <w:p>
+                              <w:r>
+                                <w:rPr>
+                                  <w:rFonts w:ascii="Arial" w:hAnsi="Arial" w:cs="Arial"/>
+                                  <w:i/>
+                                  <w:iCs/>
+                                  <w:color w:val="000000"/>
+                                  <w:sz w:val="26"/>
+                                  <w:szCs w:val="26"/>
+                                </w:rPr>
+                                <w:t>1</w:t>
+                              </w:r>
+                            </w:p>
+                          </w:txbxContent>
+                        </wps:txbx>
+                        <wps:bodyPr rot="0" vert="horz" wrap="none" lIns="0" tIns="0" rIns="0" bIns="0" anchor="t" anchorCtr="0">
+                          <a:spAutoFit/>
+                        </wps:bodyPr>
+                      </wps:wsp>
+                      <wps:wsp>
+                        <wps:cNvPr id="22" name="Rectangle 7"/>
+                        <wps:cNvSpPr>
+                          <a:spLocks noChangeArrowheads="1"/>
+                        </wps:cNvSpPr>
+                        <wps:spPr bwMode="auto">
+                          <a:xfrm>
+                            <a:off x="147955" y="790575"/>
+                            <a:ext cx="378460" cy="189865"/>
+                          </a:xfrm>
+                          <a:prstGeom prst="rect">
+                            <a:avLst/>
+                          </a:prstGeom>
+                          <a:noFill/>
+                          <a:ln>
+                            <a:noFill/>
+                          </a:ln>
+                          <a:extLst>
+                            <a:ext uri="{909E8E84-426E-40DD-AFC4-6F175D3DCCD1}">
+                              <a14:hiddenFill xmlns:a14="http://schemas.microsoft.com/office/drawing/2010/main">
+                                <a:solidFill>
+                                  <a:srgbClr val="FFFFFF"/>
+                                </a:solidFill>
+                              </a14:hiddenFill>
+                            </a:ext>
+                            <a:ext uri="{91240B29-F687-4F45-9708-019B960494DF}">
+                              <a14:hiddenLine xmlns:a14="http://schemas.microsoft.com/office/drawing/2010/main" w="9525">
+                                <a:solidFill>
+                                  <a:srgbClr val="000000"/>
+                                </a:solidFill>
+                                <a:miter lim="800000"/>
+                                <a:headEnd/>
+                                <a:tailEnd/>
+                              </a14:hiddenLine>
+                            </a:ext>
+                          </a:extLst>
+                        </wps:spPr>
+                        <wps:txbx>
+                          <w:txbxContent>
+                            <w:p>
+                              <w:r>
+                                <w:rPr>
+                                  <w:rFonts w:ascii="Arial" w:hAnsi="Arial" w:cs="Arial"/>
+                                  <w:i/>
+                                  <w:iCs/>
+                                  <w:color w:val="000000"/>
+                                  <w:sz w:val="26"/>
+                                  <w:szCs w:val="26"/>
+                                </w:rPr>
+                                <w:t>Tree</w:t>
+                              </w:r>
+                            </w:p>
+                          </w:txbxContent>
+                        </wps:txbx>
+                        <wps:bodyPr rot="0" vert="horz" wrap="none" lIns="0" tIns="0" rIns="0" bIns="0" anchor="t" anchorCtr="0">
+                          <a:spAutoFit/>
+                        </wps:bodyPr>
+                      </wps:wsp>
+                      <wps:wsp>
+                        <wps:cNvPr id="23" name="Rectangle 8"/>
+                        <wps:cNvSpPr>
+                          <a:spLocks noChangeArrowheads="1"/>
+                        </wps:cNvSpPr>
+                        <wps:spPr bwMode="auto">
+                          <a:xfrm>
+                            <a:off x="509905" y="790575"/>
+                            <a:ext cx="130810" cy="189865"/>
+                          </a:xfrm>
+                          <a:prstGeom prst="rect">
+                            <a:avLst/>
+                          </a:prstGeom>
+                          <a:noFill/>
+                          <a:ln>
+                            <a:noFill/>
+                          </a:ln>
+                          <a:extLst>
+                            <a:ext uri="{909E8E84-426E-40DD-AFC4-6F175D3DCCD1}">
+                              <a14:hiddenFill xmlns:a14="http://schemas.microsoft.com/office/drawing/2010/main">
+                                <a:solidFill>
+                                  <a:srgbClr val="FFFFFF"/>
+                                </a:solidFill>
+                              </a14:hiddenFill>
+                            </a:ext>
+                            <a:ext uri="{91240B29-F687-4F45-9708-019B960494DF}">
+                              <a14:hiddenLine xmlns:a14="http://schemas.microsoft.com/office/drawing/2010/main" w="9525">
+                                <a:solidFill>
+                                  <a:srgbClr val="000000"/>
+                                </a:solidFill>
+                                <a:miter lim="800000"/>
+                                <a:headEnd/>
+                                <a:tailEnd/>
+                              </a14:hiddenLine>
+                            </a:ext>
+                          </a:extLst>
+                        </wps:spPr>
+                        <wps:txbx>
+                          <w:txbxContent>
+                            <w:p>
+                              <w:r>
+                                <w:rPr>
+                                  <w:rFonts w:ascii="Arial" w:hAnsi="Arial" w:cs="Arial"/>
+                                  <w:i/>
+                                  <w:iCs/>
+                                  <w:color w:val="000000"/>
+                                  <w:sz w:val="26"/>
+                                  <w:szCs w:val="26"/>
+                                </w:rPr>
+                                <w:t>2</w:t>
+                              </w:r>
+                            </w:p>
+                          </w:txbxContent>
+                        </wps:txbx>
+                        <wps:bodyPr rot="0" vert="horz" wrap="none" lIns="0" tIns="0" rIns="0" bIns="0" anchor="t" anchorCtr="0">
+                          <a:spAutoFit/>
+                        </wps:bodyPr>
+                      </wps:wsp>
+                      <wps:wsp>
+                        <wps:cNvPr id="24" name="Rectangle 9"/>
+                        <wps:cNvSpPr>
+                          <a:spLocks noChangeArrowheads="1"/>
+                        </wps:cNvSpPr>
+                        <wps:spPr bwMode="auto">
+                          <a:xfrm>
+                            <a:off x="147955" y="1028700"/>
+                            <a:ext cx="203835" cy="189865"/>
+                          </a:xfrm>
+                          <a:prstGeom prst="rect">
+                            <a:avLst/>
+                          </a:prstGeom>
+                          <a:noFill/>
+                          <a:ln>
+                            <a:noFill/>
+                          </a:ln>
+                          <a:extLst>
+                            <a:ext uri="{909E8E84-426E-40DD-AFC4-6F175D3DCCD1}">
+                              <a14:hiddenFill xmlns:a14="http://schemas.microsoft.com/office/drawing/2010/main">
+                                <a:solidFill>
+                                  <a:srgbClr val="FFFFFF"/>
+                                </a:solidFill>
+                              </a14:hiddenFill>
+                            </a:ext>
+                            <a:ext uri="{91240B29-F687-4F45-9708-019B960494DF}">
+                              <a14:hiddenLine xmlns:a14="http://schemas.microsoft.com/office/drawing/2010/main" w="9525">
+                                <a:solidFill>
+                                  <a:srgbClr val="000000"/>
+                                </a:solidFill>
+                                <a:miter lim="800000"/>
+                                <a:headEnd/>
+                                <a:tailEnd/>
+                              </a14:hiddenLine>
+                            </a:ext>
+                          </a:extLst>
+                        </wps:spPr>
+                        <wps:txbx>
+                          <w:txbxContent>
+                            <w:p>
+                              <w:r>
+                                <w:rPr>
+                                  <w:rFonts w:ascii="Arial" w:hAnsi="Arial" w:cs="Arial"/>
+                                  <w:i/>
+                                  <w:iCs/>
+                                  <w:color w:val="000000"/>
+                                  <w:sz w:val="26"/>
+                                  <w:szCs w:val="26"/>
+                                </w:rPr>
+                                <w:t>…</w:t>
+                              </w:r>
+                            </w:p>
+                          </w:txbxContent>
+                        </wps:txbx>
+                        <wps:bodyPr rot="0" vert="horz" wrap="none" lIns="0" tIns="0" rIns="0" bIns="0" anchor="t" anchorCtr="0">
+                          <a:spAutoFit/>
+                        </wps:bodyPr>
+                      </wps:wsp>
+                      <wps:wsp>
+                        <wps:cNvPr id="25" name="Rectangle 10"/>
+                        <wps:cNvSpPr>
+                          <a:spLocks noChangeArrowheads="1"/>
+                        </wps:cNvSpPr>
+                        <wps:spPr bwMode="auto">
+                          <a:xfrm>
+                            <a:off x="786130" y="1028700"/>
+                            <a:ext cx="203835" cy="189865"/>
+                          </a:xfrm>
+                          <a:prstGeom prst="rect">
+                            <a:avLst/>
+                          </a:prstGeom>
+                          <a:noFill/>
+                          <a:ln>
+                            <a:noFill/>
+                          </a:ln>
+                          <a:extLst>
+                            <a:ext uri="{909E8E84-426E-40DD-AFC4-6F175D3DCCD1}">
+                              <a14:hiddenFill xmlns:a14="http://schemas.microsoft.com/office/drawing/2010/main">
+                                <a:solidFill>
+                                  <a:srgbClr val="FFFFFF"/>
+                                </a:solidFill>
+                              </a14:hiddenFill>
+                            </a:ext>
+                            <a:ext uri="{91240B29-F687-4F45-9708-019B960494DF}">
+                              <a14:hiddenLine xmlns:a14="http://schemas.microsoft.com/office/drawing/2010/main" w="9525">
+                                <a:solidFill>
+                                  <a:srgbClr val="000000"/>
+                                </a:solidFill>
+                                <a:miter lim="800000"/>
+                                <a:headEnd/>
+                                <a:tailEnd/>
+                              </a14:hiddenLine>
+                            </a:ext>
+                          </a:extLst>
+                        </wps:spPr>
+                        <wps:txbx>
+                          <w:txbxContent>
+                            <w:p>
+                              <w:r>
+                                <w:rPr>
+                                  <w:rFonts w:ascii="Arial" w:hAnsi="Arial" w:cs="Arial"/>
+                                  <w:i/>
+                                  <w:iCs/>
+                                  <w:color w:val="000000"/>
+                                  <w:sz w:val="26"/>
+                                  <w:szCs w:val="26"/>
+                                </w:rPr>
+                                <w:t>…</w:t>
+                              </w:r>
+                            </w:p>
+                          </w:txbxContent>
+                        </wps:txbx>
+                        <wps:bodyPr rot="0" vert="horz" wrap="none" lIns="0" tIns="0" rIns="0" bIns="0" anchor="t" anchorCtr="0">
+                          <a:spAutoFit/>
+                        </wps:bodyPr>
+                      </wps:wsp>
+                      <wps:wsp>
+                        <wps:cNvPr id="26" name="Rectangle 11"/>
+                        <wps:cNvSpPr>
+                          <a:spLocks noChangeArrowheads="1"/>
+                        </wps:cNvSpPr>
+                        <wps:spPr bwMode="auto">
+                          <a:xfrm>
+                            <a:off x="147955" y="1266825"/>
+                            <a:ext cx="378460" cy="189865"/>
+                          </a:xfrm>
+                          <a:prstGeom prst="rect">
+                            <a:avLst/>
+                          </a:prstGeom>
+                          <a:noFill/>
+                          <a:ln>
+                            <a:noFill/>
+                          </a:ln>
+                          <a:extLst>
+                            <a:ext uri="{909E8E84-426E-40DD-AFC4-6F175D3DCCD1}">
+                              <a14:hiddenFill xmlns:a14="http://schemas.microsoft.com/office/drawing/2010/main">
+                                <a:solidFill>
+                                  <a:srgbClr val="FFFFFF"/>
+                                </a:solidFill>
+                              </a14:hiddenFill>
+                            </a:ext>
+                            <a:ext uri="{91240B29-F687-4F45-9708-019B960494DF}">
+                              <a14:hiddenLine xmlns:a14="http://schemas.microsoft.com/office/drawing/2010/main" w="9525">
+                                <a:solidFill>
+                                  <a:srgbClr val="000000"/>
+                                </a:solidFill>
+                                <a:miter lim="800000"/>
+                                <a:headEnd/>
+                                <a:tailEnd/>
+                              </a14:hiddenLine>
+                            </a:ext>
+                          </a:extLst>
+                        </wps:spPr>
+                        <wps:txbx>
+                          <w:txbxContent>
+                            <w:p>
+                              <w:r>
+                                <w:rPr>
+                                  <w:rFonts w:ascii="Arial" w:hAnsi="Arial" w:cs="Arial"/>
+                                  <w:i/>
+                                  <w:iCs/>
+                                  <w:color w:val="000000"/>
+                                  <w:sz w:val="26"/>
+                                  <w:szCs w:val="26"/>
+                                </w:rPr>
+                                <w:t>Tree</w:t>
+                              </w:r>
+                            </w:p>
+                          </w:txbxContent>
+                        </wps:txbx>
+                        <wps:bodyPr rot="0" vert="horz" wrap="none" lIns="0" tIns="0" rIns="0" bIns="0" anchor="t" anchorCtr="0">
+                          <a:spAutoFit/>
+                        </wps:bodyPr>
+                      </wps:wsp>
+                      <wps:wsp>
+                        <wps:cNvPr id="27" name="Rectangle 12"/>
+                        <wps:cNvSpPr>
+                          <a:spLocks noChangeArrowheads="1"/>
+                        </wps:cNvSpPr>
+                        <wps:spPr bwMode="auto">
+                          <a:xfrm>
+                            <a:off x="509905" y="1266825"/>
+                            <a:ext cx="130810" cy="189865"/>
+                          </a:xfrm>
+                          <a:prstGeom prst="rect">
+                            <a:avLst/>
+                          </a:prstGeom>
+                          <a:noFill/>
+                          <a:ln>
+                            <a:noFill/>
+                          </a:ln>
+                          <a:extLst>
+                            <a:ext uri="{909E8E84-426E-40DD-AFC4-6F175D3DCCD1}">
+                              <a14:hiddenFill xmlns:a14="http://schemas.microsoft.com/office/drawing/2010/main">
+                                <a:solidFill>
+                                  <a:srgbClr val="FFFFFF"/>
+                                </a:solidFill>
+                              </a14:hiddenFill>
+                            </a:ext>
+                            <a:ext uri="{91240B29-F687-4F45-9708-019B960494DF}">
+                              <a14:hiddenLine xmlns:a14="http://schemas.microsoft.com/office/drawing/2010/main" w="9525">
+                                <a:solidFill>
+                                  <a:srgbClr val="000000"/>
+                                </a:solidFill>
+                                <a:miter lim="800000"/>
+                                <a:headEnd/>
+                                <a:tailEnd/>
+                              </a14:hiddenLine>
+                            </a:ext>
+                          </a:extLst>
+                        </wps:spPr>
+                        <wps:txbx>
+                          <w:txbxContent>
+                            <w:p>
+                              <w:r>
+                                <w:rPr>
+                                  <w:rFonts w:ascii="Arial" w:hAnsi="Arial" w:cs="Arial"/>
+                                  <w:i/>
+                                  <w:iCs/>
+                                  <w:color w:val="000000"/>
+                                  <w:sz w:val="26"/>
+                                  <w:szCs w:val="26"/>
+                                </w:rPr>
+                                <w:t>n</w:t>
+                              </w:r>
+                            </w:p>
+                          </w:txbxContent>
+                        </wps:txbx>
+                        <wps:bodyPr rot="0" vert="horz" wrap="none" lIns="0" tIns="0" rIns="0" bIns="0" anchor="t" anchorCtr="0">
+                          <a:spAutoFit/>
+                        </wps:bodyPr>
+                      </wps:wsp>
+                      <wps:wsp>
+                        <wps:cNvPr id="28" name="Rectangle 13"/>
+                        <wps:cNvSpPr>
+                          <a:spLocks noChangeArrowheads="1"/>
+                        </wps:cNvSpPr>
+                        <wps:spPr bwMode="auto">
+                          <a:xfrm>
+                            <a:off x="595630" y="1266825"/>
+                            <a:ext cx="93980" cy="189865"/>
+                          </a:xfrm>
+                          <a:prstGeom prst="rect">
+                            <a:avLst/>
+                          </a:prstGeom>
+                          <a:noFill/>
+                          <a:ln>
+                            <a:noFill/>
+                          </a:ln>
+                          <a:extLst>
+                            <a:ext uri="{909E8E84-426E-40DD-AFC4-6F175D3DCCD1}">
+                              <a14:hiddenFill xmlns:a14="http://schemas.microsoft.com/office/drawing/2010/main">
+                                <a:solidFill>
+                                  <a:srgbClr val="FFFFFF"/>
+                                </a:solidFill>
+                              </a14:hiddenFill>
+                            </a:ext>
+                            <a:ext uri="{91240B29-F687-4F45-9708-019B960494DF}">
+                              <a14:hiddenLine xmlns:a14="http://schemas.microsoft.com/office/drawing/2010/main" w="9525">
+                                <a:solidFill>
+                                  <a:srgbClr val="000000"/>
+                                </a:solidFill>
+                                <a:miter lim="800000"/>
+                                <a:headEnd/>
+                                <a:tailEnd/>
+                              </a14:hiddenLine>
+                            </a:ext>
+                          </a:extLst>
+                        </wps:spPr>
+                        <wps:txbx>
+                          <w:txbxContent>
+                            <w:p>
+                              <w:r>
+                                <w:rPr>
+                                  <w:rFonts w:ascii="Arial" w:hAnsi="Arial" w:cs="Arial"/>
+                                  <w:i/>
+                                  <w:iCs/>
+                                  <w:color w:val="000000"/>
+                                  <w:sz w:val="26"/>
+                                  <w:szCs w:val="26"/>
+                                </w:rPr>
+                                <w:t>-</w:t>
+                              </w:r>
+                            </w:p>
+                          </w:txbxContent>
+                        </wps:txbx>
+                        <wps:bodyPr rot="0" vert="horz" wrap="none" lIns="0" tIns="0" rIns="0" bIns="0" anchor="t" anchorCtr="0">
+                          <a:spAutoFit/>
+                        </wps:bodyPr>
+                      </wps:wsp>
+                      <wps:wsp>
+                        <wps:cNvPr id="29" name="Rectangle 14"/>
+                        <wps:cNvSpPr>
+                          <a:spLocks noChangeArrowheads="1"/>
+                        </wps:cNvSpPr>
+                        <wps:spPr bwMode="auto">
+                          <a:xfrm>
+                            <a:off x="652780" y="1266825"/>
+                            <a:ext cx="130810" cy="189865"/>
+                          </a:xfrm>
+                          <a:prstGeom prst="rect">
+                            <a:avLst/>
+                          </a:prstGeom>
+                          <a:noFill/>
+                          <a:ln>
+                            <a:noFill/>
+                          </a:ln>
+                          <a:extLst>
+                            <a:ext uri="{909E8E84-426E-40DD-AFC4-6F175D3DCCD1}">
+                              <a14:hiddenFill xmlns:a14="http://schemas.microsoft.com/office/drawing/2010/main">
+                                <a:solidFill>
+                                  <a:srgbClr val="FFFFFF"/>
+                                </a:solidFill>
+                              </a14:hiddenFill>
+                            </a:ext>
+                            <a:ext uri="{91240B29-F687-4F45-9708-019B960494DF}">
+                              <a14:hiddenLine xmlns:a14="http://schemas.microsoft.com/office/drawing/2010/main" w="9525">
+                                <a:solidFill>
+                                  <a:srgbClr val="000000"/>
+                                </a:solidFill>
+                                <a:miter lim="800000"/>
+                                <a:headEnd/>
+                                <a:tailEnd/>
+                              </a14:hiddenLine>
+                            </a:ext>
+                          </a:extLst>
+                        </wps:spPr>
+                        <wps:txbx>
+                          <w:txbxContent>
+                            <w:p>
+                              <w:r>
+                                <w:rPr>
+                                  <w:rFonts w:ascii="Arial" w:hAnsi="Arial" w:cs="Arial"/>
+                                  <w:i/>
+                                  <w:iCs/>
+                                  <w:color w:val="000000"/>
+                                  <w:sz w:val="26"/>
+                                  <w:szCs w:val="26"/>
+                                </w:rPr>
+                                <w:t>1</w:t>
+                              </w:r>
+                            </w:p>
+                          </w:txbxContent>
+                        </wps:txbx>
+                        <wps:bodyPr rot="0" vert="horz" wrap="none" lIns="0" tIns="0" rIns="0" bIns="0" anchor="t" anchorCtr="0">
+                          <a:spAutoFit/>
+                        </wps:bodyPr>
+                      </wps:wsp>
+                      <wps:wsp>
+                        <wps:cNvPr id="30" name="Rectangle 15"/>
+                        <wps:cNvSpPr>
+                          <a:spLocks noChangeArrowheads="1"/>
+                        </wps:cNvSpPr>
+                        <wps:spPr bwMode="auto">
+                          <a:xfrm>
+                            <a:off x="147955" y="1504950"/>
+                            <a:ext cx="378460" cy="189865"/>
+                          </a:xfrm>
+                          <a:prstGeom prst="rect">
+                            <a:avLst/>
+                          </a:prstGeom>
+                          <a:noFill/>
+                          <a:ln>
+                            <a:noFill/>
+                          </a:ln>
+                          <a:extLst>
+                            <a:ext uri="{909E8E84-426E-40DD-AFC4-6F175D3DCCD1}">
+                              <a14:hiddenFill xmlns:a14="http://schemas.microsoft.com/office/drawing/2010/main">
+                                <a:solidFill>
+                                  <a:srgbClr val="FFFFFF"/>
+                                </a:solidFill>
+                              </a14:hiddenFill>
+                            </a:ext>
+                            <a:ext uri="{91240B29-F687-4F45-9708-019B960494DF}">
+                              <a14:hiddenLine xmlns:a14="http://schemas.microsoft.com/office/drawing/2010/main" w="9525">
+                                <a:solidFill>
+                                  <a:srgbClr val="000000"/>
+                                </a:solidFill>
+                                <a:miter lim="800000"/>
+                                <a:headEnd/>
+                                <a:tailEnd/>
+                              </a14:hiddenLine>
+                            </a:ext>
+                          </a:extLst>
+                        </wps:spPr>
+                        <wps:txbx>
+                          <w:txbxContent>
+                            <w:p>
+                              <w:r>
+                                <w:rPr>
+                                  <w:rFonts w:ascii="Arial" w:hAnsi="Arial" w:cs="Arial"/>
+                                  <w:i/>
+                                  <w:iCs/>
+                                  <w:color w:val="000000"/>
+                                  <w:sz w:val="26"/>
+                                  <w:szCs w:val="26"/>
+                                </w:rPr>
+                                <w:t>Tree</w:t>
+                              </w:r>
+                            </w:p>
+                          </w:txbxContent>
+                        </wps:txbx>
+                        <wps:bodyPr rot="0" vert="horz" wrap="none" lIns="0" tIns="0" rIns="0" bIns="0" anchor="t" anchorCtr="0">
+                          <a:spAutoFit/>
+                        </wps:bodyPr>
+                      </wps:wsp>
+                      <wps:wsp>
+                        <wps:cNvPr id="31" name="Rectangle 16"/>
+                        <wps:cNvSpPr>
+                          <a:spLocks noChangeArrowheads="1"/>
+                        </wps:cNvSpPr>
+                        <wps:spPr bwMode="auto">
+                          <a:xfrm>
+                            <a:off x="509905" y="1504950"/>
+                            <a:ext cx="130810" cy="189865"/>
+                          </a:xfrm>
+                          <a:prstGeom prst="rect">
+                            <a:avLst/>
+                          </a:prstGeom>
+                          <a:noFill/>
+                          <a:ln>
+                            <a:noFill/>
+                          </a:ln>
+                          <a:extLst>
+                            <a:ext uri="{909E8E84-426E-40DD-AFC4-6F175D3DCCD1}">
+                              <a14:hiddenFill xmlns:a14="http://schemas.microsoft.com/office/drawing/2010/main">
+                                <a:solidFill>
+                                  <a:srgbClr val="FFFFFF"/>
+                                </a:solidFill>
+                              </a14:hiddenFill>
+                            </a:ext>
+                            <a:ext uri="{91240B29-F687-4F45-9708-019B960494DF}">
+                              <a14:hiddenLine xmlns:a14="http://schemas.microsoft.com/office/drawing/2010/main" w="9525">
+                                <a:solidFill>
+                                  <a:srgbClr val="000000"/>
+                                </a:solidFill>
+                                <a:miter lim="800000"/>
+                                <a:headEnd/>
+                                <a:tailEnd/>
+                              </a14:hiddenLine>
+                            </a:ext>
+                          </a:extLst>
+                        </wps:spPr>
+                        <wps:txbx>
+                          <w:txbxContent>
+                            <w:p>
+                              <w:r>
+                                <w:rPr>
+                                  <w:rFonts w:ascii="Arial" w:hAnsi="Arial" w:cs="Arial"/>
+                                  <w:i/>
+                                  <w:iCs/>
+                                  <w:color w:val="000000"/>
+                                  <w:sz w:val="26"/>
+                                  <w:szCs w:val="26"/>
+                                </w:rPr>
+                                <w:t>n</w:t>
+                              </w:r>
+                            </w:p>
+                          </w:txbxContent>
+                        </wps:txbx>
+                        <wps:bodyPr rot="0" vert="horz" wrap="none" lIns="0" tIns="0" rIns="0" bIns="0" anchor="t" anchorCtr="0">
+                          <a:spAutoFit/>
+                        </wps:bodyPr>
+                      </wps:wsp>
+                      <wps:wsp>
+                        <wps:cNvPr id="32" name="Rectangle 17"/>
+                        <wps:cNvSpPr>
+                          <a:spLocks noChangeArrowheads="1"/>
+                        </wps:cNvSpPr>
+                        <wps:spPr bwMode="auto">
+                          <a:xfrm>
+                            <a:off x="790575" y="585470"/>
+                            <a:ext cx="304800" cy="9525"/>
+                          </a:xfrm>
+                          <a:prstGeom prst="rect">
+                            <a:avLst/>
+                          </a:prstGeom>
+                          <a:solidFill>
+                            <a:srgbClr val="008000"/>
+                          </a:solidFill>
+                          <a:ln w="635" cap="flat">
+                            <a:solidFill>
+                              <a:srgbClr val="008000"/>
+                            </a:solidFill>
+                            <a:prstDash val="solid"/>
+                            <a:round/>
+                            <a:headEnd/>
+                            <a:tailEnd/>
+                          </a:ln>
+                        </wps:spPr>
+                        <wps:bodyPr rot="0" vert="horz" wrap="square" lIns="91440" tIns="45720" rIns="91440" bIns="45720" anchor="t" anchorCtr="0" upright="1">
+                          <a:noAutofit/>
+                        </wps:bodyPr>
+                      </wps:wsp>
+                      <wps:wsp>
+                        <wps:cNvPr id="33" name="Rectangle 18"/>
+                        <wps:cNvSpPr>
+                          <a:spLocks noChangeArrowheads="1"/>
+                        </wps:cNvSpPr>
+                        <wps:spPr bwMode="auto">
+                          <a:xfrm>
+                            <a:off x="790575" y="852170"/>
+                            <a:ext cx="304800" cy="9525"/>
+                          </a:xfrm>
+                          <a:prstGeom prst="rect">
+                            <a:avLst/>
+                          </a:prstGeom>
+                          <a:solidFill>
+                            <a:srgbClr val="008000"/>
+                          </a:solidFill>
+                          <a:ln w="635" cap="flat">
+                            <a:solidFill>
+                              <a:srgbClr val="008000"/>
+                            </a:solidFill>
+                            <a:prstDash val="solid"/>
+                            <a:round/>
+                            <a:headEnd/>
+                            <a:tailEnd/>
+                          </a:ln>
+                        </wps:spPr>
+                        <wps:bodyPr rot="0" vert="horz" wrap="square" lIns="91440" tIns="45720" rIns="91440" bIns="45720" anchor="t" anchorCtr="0" upright="1">
+                          <a:noAutofit/>
+                        </wps:bodyPr>
+                      </wps:wsp>
+                      <wps:wsp>
+                        <wps:cNvPr id="34" name="Rectangle 19"/>
+                        <wps:cNvSpPr>
+                          <a:spLocks noChangeArrowheads="1"/>
+                        </wps:cNvSpPr>
+                        <wps:spPr bwMode="auto">
+                          <a:xfrm>
+                            <a:off x="790575" y="1385570"/>
+                            <a:ext cx="304800" cy="9525"/>
+                          </a:xfrm>
+                          <a:prstGeom prst="rect">
+                            <a:avLst/>
+                          </a:prstGeom>
+                          <a:solidFill>
+                            <a:srgbClr val="008000"/>
+                          </a:solidFill>
+                          <a:ln w="635" cap="flat">
+                            <a:solidFill>
+                              <a:srgbClr val="008000"/>
+                            </a:solidFill>
+                            <a:prstDash val="solid"/>
+                            <a:round/>
+                            <a:headEnd/>
+                            <a:tailEnd/>
+                          </a:ln>
+                        </wps:spPr>
+                        <wps:bodyPr rot="0" vert="horz" wrap="square" lIns="91440" tIns="45720" rIns="91440" bIns="45720" anchor="t" anchorCtr="0" upright="1">
+                          <a:noAutofit/>
+                        </wps:bodyPr>
+                      </wps:wsp>
+                      <wps:wsp>
+                        <wps:cNvPr id="35" name="Rectangle 20"/>
+                        <wps:cNvSpPr>
+                          <a:spLocks noChangeArrowheads="1"/>
+                        </wps:cNvSpPr>
+                        <wps:spPr bwMode="auto">
+                          <a:xfrm>
+                            <a:off x="790575" y="1595120"/>
+                            <a:ext cx="304800" cy="9525"/>
+                          </a:xfrm>
+                          <a:prstGeom prst="rect">
+                            <a:avLst/>
+                          </a:prstGeom>
+                          <a:solidFill>
+                            <a:srgbClr val="008000"/>
+                          </a:solidFill>
+                          <a:ln w="635" cap="flat">
+                            <a:solidFill>
+                              <a:srgbClr val="008000"/>
+                            </a:solidFill>
+                            <a:prstDash val="solid"/>
+                            <a:round/>
+                            <a:headEnd/>
+                            <a:tailEnd/>
+                          </a:ln>
+                        </wps:spPr>
+                        <wps:bodyPr rot="0" vert="horz" wrap="square" lIns="91440" tIns="45720" rIns="91440" bIns="45720" anchor="t" anchorCtr="0" upright="1">
+                          <a:noAutofit/>
+                        </wps:bodyPr>
+                      </wps:wsp>
+                      <wps:wsp>
+                        <wps:cNvPr id="36" name="Rectangle 21"/>
+                        <wps:cNvSpPr>
+                          <a:spLocks noChangeArrowheads="1"/>
+                        </wps:cNvSpPr>
+                        <wps:spPr bwMode="auto">
+                          <a:xfrm>
+                            <a:off x="1090930" y="590550"/>
+                            <a:ext cx="9525" cy="265430"/>
+                          </a:xfrm>
+                          <a:prstGeom prst="rect">
+                            <a:avLst/>
+                          </a:prstGeom>
+                          <a:solidFill>
+                            <a:srgbClr val="008000"/>
+                          </a:solidFill>
+                          <a:ln w="635" cap="flat">
+                            <a:solidFill>
+                              <a:srgbClr val="008000"/>
+                            </a:solidFill>
+                            <a:prstDash val="solid"/>
+                            <a:round/>
+                            <a:headEnd/>
+                            <a:tailEnd/>
+                          </a:ln>
+                        </wps:spPr>
+                        <wps:bodyPr rot="0" vert="horz" wrap="square" lIns="91440" tIns="45720" rIns="91440" bIns="45720" anchor="t" anchorCtr="0" upright="1">
+                          <a:noAutofit/>
+                        </wps:bodyPr>
+                      </wps:wsp>
+                      <wps:wsp>
+                        <wps:cNvPr id="37" name="Rectangle 22"/>
+                        <wps:cNvSpPr>
+                          <a:spLocks noChangeArrowheads="1"/>
+                        </wps:cNvSpPr>
+                        <wps:spPr bwMode="auto">
+                          <a:xfrm>
+                            <a:off x="1090930" y="857250"/>
+                            <a:ext cx="9525" cy="528320"/>
+                          </a:xfrm>
+                          <a:prstGeom prst="rect">
+                            <a:avLst/>
+                          </a:prstGeom>
+                          <a:solidFill>
+                            <a:srgbClr val="008000"/>
+                          </a:solidFill>
+                          <a:ln w="635" cap="flat">
+                            <a:solidFill>
+                              <a:srgbClr val="008000"/>
+                            </a:solidFill>
+                            <a:prstDash val="solid"/>
+                            <a:round/>
+                            <a:headEnd/>
+                            <a:tailEnd/>
+                          </a:ln>
+                        </wps:spPr>
+                        <wps:bodyPr rot="0" vert="horz" wrap="square" lIns="91440" tIns="45720" rIns="91440" bIns="45720" anchor="t" anchorCtr="0" upright="1">
+                          <a:noAutofit/>
+                        </wps:bodyPr>
+                      </wps:wsp>
+                      <wps:wsp>
+                        <wps:cNvPr id="38" name="Rectangle 23"/>
+                        <wps:cNvSpPr>
+                          <a:spLocks noChangeArrowheads="1"/>
+                        </wps:cNvSpPr>
+                        <wps:spPr bwMode="auto">
+                          <a:xfrm>
+                            <a:off x="1090930" y="1390650"/>
+                            <a:ext cx="9525" cy="209550"/>
+                          </a:xfrm>
+                          <a:prstGeom prst="rect">
+                            <a:avLst/>
+                          </a:prstGeom>
+                          <a:solidFill>
+                            <a:srgbClr val="008000"/>
+                          </a:solidFill>
+                          <a:ln w="635" cap="flat">
+                            <a:solidFill>
+                              <a:srgbClr val="008000"/>
+                            </a:solidFill>
+                            <a:prstDash val="solid"/>
+                            <a:round/>
+                            <a:headEnd/>
+                            <a:tailEnd/>
+                          </a:ln>
+                        </wps:spPr>
+                        <wps:bodyPr rot="0" vert="horz" wrap="square" lIns="91440" tIns="45720" rIns="91440" bIns="45720" anchor="t" anchorCtr="0" upright="1">
+                          <a:noAutofit/>
+                        </wps:bodyPr>
+                      </wps:wsp>
+                      <wps:wsp>
+                        <wps:cNvPr id="39" name="Rectangle 24"/>
+                        <wps:cNvSpPr>
+                          <a:spLocks noChangeArrowheads="1"/>
+                        </wps:cNvSpPr>
+                        <wps:spPr bwMode="auto">
+                          <a:xfrm>
+                            <a:off x="1095375" y="690245"/>
+                            <a:ext cx="171450" cy="9525"/>
+                          </a:xfrm>
+                          <a:prstGeom prst="rect">
+                            <a:avLst/>
+                          </a:prstGeom>
+                          <a:solidFill>
+                            <a:srgbClr val="008000"/>
+                          </a:solidFill>
+                          <a:ln w="635" cap="flat">
+                            <a:solidFill>
+                              <a:srgbClr val="008000"/>
+                            </a:solidFill>
+                            <a:prstDash val="solid"/>
+                            <a:round/>
+                            <a:headEnd/>
+                            <a:tailEnd/>
+                          </a:ln>
+                        </wps:spPr>
+                        <wps:bodyPr rot="0" vert="horz" wrap="square" lIns="91440" tIns="45720" rIns="91440" bIns="45720" anchor="t" anchorCtr="0" upright="1">
+                          <a:noAutofit/>
+                        </wps:bodyPr>
+                      </wps:wsp>
+                      <wps:wsp>
+                        <wps:cNvPr id="40" name="Rectangle 25"/>
+                        <wps:cNvSpPr>
+                          <a:spLocks noChangeArrowheads="1"/>
+                        </wps:cNvSpPr>
+                        <wps:spPr bwMode="auto">
+                          <a:xfrm>
+                            <a:off x="139065" y="62230"/>
+                            <a:ext cx="1174750" cy="189865"/>
+                          </a:xfrm>
+                          <a:prstGeom prst="rect">
+                            <a:avLst/>
+                          </a:prstGeom>
+                          <a:noFill/>
+                          <a:ln>
+                            <a:noFill/>
+                          </a:ln>
+                          <a:extLst>
+                            <a:ext uri="{909E8E84-426E-40DD-AFC4-6F175D3DCCD1}">
+                              <a14:hiddenFill xmlns:a14="http://schemas.microsoft.com/office/drawing/2010/main">
+                                <a:solidFill>
+                                  <a:srgbClr val="FFFFFF"/>
+                                </a:solidFill>
+                              </a14:hiddenFill>
+                            </a:ext>
+                            <a:ext uri="{91240B29-F687-4F45-9708-019B960494DF}">
+                              <a14:hiddenLine xmlns:a14="http://schemas.microsoft.com/office/drawing/2010/main" w="9525">
+                                <a:solidFill>
+                                  <a:srgbClr val="000000"/>
+                                </a:solidFill>
+                                <a:miter lim="800000"/>
+                                <a:headEnd/>
+                                <a:tailEnd/>
+                              </a14:hiddenLine>
+                            </a:ext>
+                          </a:extLst>
+                        </wps:spPr>
+                        <wps:txbx>
+                          <w:txbxContent>
+                            <w:p>
+                              <w:r>
+                                <w:rPr>
+                                  <w:rFonts w:ascii="Arial" w:hAnsi="Arial" w:cs="Arial"/>
+                                  <w:color w:val="009900"/>
+                                  <w:sz w:val="26"/>
+                                  <w:szCs w:val="26"/>
+                                </w:rPr>
+                                <w:t xml:space="preserve">Reference trees </w:t>
+                              </w:r>
+                            </w:p>
+                          </w:txbxContent>
+                        </wps:txbx>
+                        <wps:bodyPr rot="0" vert="horz" wrap="none" lIns="0" tIns="0" rIns="0" bIns="0" anchor="t" anchorCtr="0">
+                          <a:spAutoFit/>
+                        </wps:bodyPr>
+                      </wps:wsp>
+                      <wps:wsp>
+                        <wps:cNvPr id="41" name="Rectangle 26"/>
+                        <wps:cNvSpPr>
+                          <a:spLocks noChangeArrowheads="1"/>
+                        </wps:cNvSpPr>
+                        <wps:spPr bwMode="auto">
+                          <a:xfrm>
+                            <a:off x="1386840" y="62230"/>
+                            <a:ext cx="137795" cy="189865"/>
+                          </a:xfrm>
+                          <a:prstGeom prst="rect">
+                            <a:avLst/>
+                          </a:prstGeom>
+                          <a:noFill/>
+                          <a:ln>
+                            <a:noFill/>
+                          </a:ln>
+                          <a:extLst>
+                            <a:ext uri="{909E8E84-426E-40DD-AFC4-6F175D3DCCD1}">
+                              <a14:hiddenFill xmlns:a14="http://schemas.microsoft.com/office/drawing/2010/main">
+                                <a:solidFill>
+                                  <a:srgbClr val="FFFFFF"/>
+                                </a:solidFill>
+                              </a14:hiddenFill>
+                            </a:ext>
+                            <a:ext uri="{91240B29-F687-4F45-9708-019B960494DF}">
+                              <a14:hiddenLine xmlns:a14="http://schemas.microsoft.com/office/drawing/2010/main" w="9525">
+                                <a:solidFill>
+                                  <a:srgbClr val="000000"/>
+                                </a:solidFill>
+                                <a:miter lim="800000"/>
+                                <a:headEnd/>
+                                <a:tailEnd/>
+                              </a14:hiddenLine>
+                            </a:ext>
+                          </a:extLst>
+                        </wps:spPr>
+                        <wps:txbx>
+                          <w:txbxContent>
+                            <w:p>
+                              <w:r>
+                                <w:rPr>
+                                  <w:rFonts w:ascii="Arial" w:hAnsi="Arial" w:cs="Arial"/>
+                                  <w:color w:val="009900"/>
+                                  <w:sz w:val="26"/>
+                                  <w:szCs w:val="26"/>
+                                </w:rPr>
+                                <w:t xml:space="preserve">to </w:t>
+                              </w:r>
+                            </w:p>
+                          </w:txbxContent>
+                        </wps:txbx>
+                        <wps:bodyPr rot="0" vert="horz" wrap="none" lIns="0" tIns="0" rIns="0" bIns="0" anchor="t" anchorCtr="0">
+                          <a:spAutoFit/>
+                        </wps:bodyPr>
+                      </wps:wsp>
+                      <wps:wsp>
+                        <wps:cNvPr id="42" name="Rectangle 27"/>
+                        <wps:cNvSpPr>
+                          <a:spLocks noChangeArrowheads="1"/>
+                        </wps:cNvSpPr>
+                        <wps:spPr bwMode="auto">
+                          <a:xfrm>
+                            <a:off x="1577340" y="62230"/>
+                            <a:ext cx="1541780" cy="189865"/>
+                          </a:xfrm>
+                          <a:prstGeom prst="rect">
+                            <a:avLst/>
+                          </a:prstGeom>
+                          <a:noFill/>
+                          <a:ln>
+                            <a:noFill/>
+                          </a:ln>
+                          <a:extLst>
+                            <a:ext uri="{909E8E84-426E-40DD-AFC4-6F175D3DCCD1}">
+                              <a14:hiddenFill xmlns:a14="http://schemas.microsoft.com/office/drawing/2010/main">
+                                <a:solidFill>
+                                  <a:srgbClr val="FFFFFF"/>
+                                </a:solidFill>
+                              </a14:hiddenFill>
+                            </a:ext>
+                            <a:ext uri="{91240B29-F687-4F45-9708-019B960494DF}">
+                              <a14:hiddenLine xmlns:a14="http://schemas.microsoft.com/office/drawing/2010/main" w="9525">
+                                <a:solidFill>
+                                  <a:srgbClr val="000000"/>
+                                </a:solidFill>
+                                <a:miter lim="800000"/>
+                                <a:headEnd/>
+                                <a:tailEnd/>
+                              </a14:hiddenLine>
+                            </a:ext>
+                          </a:extLst>
+                        </wps:spPr>
+                        <wps:txbx>
+                          <w:txbxContent>
+                            <w:p>
+                              <w:r>
+                                <w:rPr>
+                                  <w:rFonts w:ascii="Arial" w:hAnsi="Arial" w:cs="Arial"/>
+                                  <w:color w:val="009900"/>
+                                  <w:sz w:val="26"/>
+                                  <w:szCs w:val="26"/>
+                                </w:rPr>
+                                <w:t>all input trees mode (</w:t>
+                              </w:r>
+                            </w:p>
+                          </w:txbxContent>
+                        </wps:txbx>
+                        <wps:bodyPr rot="0" vert="horz" wrap="none" lIns="0" tIns="0" rIns="0" bIns="0" anchor="t" anchorCtr="0">
+                          <a:spAutoFit/>
+                        </wps:bodyPr>
+                      </wps:wsp>
+                      <wps:wsp>
+                        <wps:cNvPr id="43" name="Rectangle 28"/>
+                        <wps:cNvSpPr>
+                          <a:spLocks noChangeArrowheads="1"/>
+                        </wps:cNvSpPr>
+                        <wps:spPr bwMode="auto">
+                          <a:xfrm>
+                            <a:off x="3120390" y="62230"/>
+                            <a:ext cx="55245" cy="189865"/>
+                          </a:xfrm>
+                          <a:prstGeom prst="rect">
+                            <a:avLst/>
+                          </a:prstGeom>
+                          <a:noFill/>
+                          <a:ln>
+                            <a:noFill/>
+                          </a:ln>
+                          <a:extLst>
+                            <a:ext uri="{909E8E84-426E-40DD-AFC4-6F175D3DCCD1}">
+                              <a14:hiddenFill xmlns:a14="http://schemas.microsoft.com/office/drawing/2010/main">
+                                <a:solidFill>
+                                  <a:srgbClr val="FFFFFF"/>
+                                </a:solidFill>
+                              </a14:hiddenFill>
+                            </a:ext>
+                            <a:ext uri="{91240B29-F687-4F45-9708-019B960494DF}">
+                              <a14:hiddenLine xmlns:a14="http://schemas.microsoft.com/office/drawing/2010/main" w="9525">
+                                <a:solidFill>
+                                  <a:srgbClr val="000000"/>
+                                </a:solidFill>
+                                <a:miter lim="800000"/>
+                                <a:headEnd/>
+                                <a:tailEnd/>
+                              </a14:hiddenLine>
+                            </a:ext>
+                          </a:extLst>
+                        </wps:spPr>
+                        <wps:txbx>
+                          <w:txbxContent>
+                            <w:p>
+                              <w:r>
+                                <w:rPr>
+                                  <w:rFonts w:ascii="Arial" w:hAnsi="Arial" w:cs="Arial"/>
+                                  <w:color w:val="009900"/>
+                                  <w:sz w:val="26"/>
+                                  <w:szCs w:val="26"/>
+                                </w:rPr>
+                                <w:t>-</w:t>
+                              </w:r>
+                            </w:p>
+                          </w:txbxContent>
+                        </wps:txbx>
+                        <wps:bodyPr rot="0" vert="horz" wrap="none" lIns="0" tIns="0" rIns="0" bIns="0" anchor="t" anchorCtr="0">
+                          <a:spAutoFit/>
+                        </wps:bodyPr>
+                      </wps:wsp>
+                      <wps:wsp>
+                        <wps:cNvPr id="44" name="Rectangle 29"/>
+                        <wps:cNvSpPr>
+                          <a:spLocks noChangeArrowheads="1"/>
+                        </wps:cNvSpPr>
+                        <wps:spPr bwMode="auto">
+                          <a:xfrm>
+                            <a:off x="3177540" y="62230"/>
+                            <a:ext cx="156210" cy="189865"/>
+                          </a:xfrm>
+                          <a:prstGeom prst="rect">
+                            <a:avLst/>
+                          </a:prstGeom>
+                          <a:noFill/>
+                          <a:ln>
+                            <a:noFill/>
+                          </a:ln>
+                          <a:extLst>
+                            <a:ext uri="{909E8E84-426E-40DD-AFC4-6F175D3DCCD1}">
+                              <a14:hiddenFill xmlns:a14="http://schemas.microsoft.com/office/drawing/2010/main">
+                                <a:solidFill>
+                                  <a:srgbClr val="FFFFFF"/>
+                                </a:solidFill>
+                              </a14:hiddenFill>
+                            </a:ext>
+                            <a:ext uri="{91240B29-F687-4F45-9708-019B960494DF}">
+                              <a14:hiddenLine xmlns:a14="http://schemas.microsoft.com/office/drawing/2010/main" w="9525">
+                                <a:solidFill>
+                                  <a:srgbClr val="000000"/>
+                                </a:solidFill>
+                                <a:miter lim="800000"/>
+                                <a:headEnd/>
+                                <a:tailEnd/>
+                              </a14:hiddenLine>
+                            </a:ext>
+                          </a:extLst>
+                        </wps:spPr>
+                        <wps:txbx>
+                          <w:txbxContent>
+                            <w:p>
+                              <w:r>
+                                <w:rPr>
+                                  <w:rFonts w:ascii="Arial" w:hAnsi="Arial" w:cs="Arial"/>
+                                  <w:color w:val="009900"/>
+                                  <w:sz w:val="26"/>
+                                  <w:szCs w:val="26"/>
+                                </w:rPr>
+                                <w:t>r )</w:t>
+                              </w:r>
+                            </w:p>
+                          </w:txbxContent>
+                        </wps:txbx>
+                        <wps:bodyPr rot="0" vert="horz" wrap="none" lIns="0" tIns="0" rIns="0" bIns="0" anchor="t" anchorCtr="0">
+                          <a:spAutoFit/>
+                        </wps:bodyPr>
+                      </wps:wsp>
+                      <wps:wsp>
+                        <wps:cNvPr id="45" name="Rectangle 30"/>
+                        <wps:cNvSpPr>
+                          <a:spLocks noChangeArrowheads="1"/>
+                        </wps:cNvSpPr>
+                        <wps:spPr bwMode="auto">
+                          <a:xfrm>
+                            <a:off x="219710" y="2766695"/>
+                            <a:ext cx="367665" cy="189865"/>
+                          </a:xfrm>
+                          <a:prstGeom prst="rect">
+                            <a:avLst/>
+                          </a:prstGeom>
+                          <a:noFill/>
+                          <a:ln>
+                            <a:noFill/>
+                          </a:ln>
+                          <a:extLst>
+                            <a:ext uri="{909E8E84-426E-40DD-AFC4-6F175D3DCCD1}">
+                              <a14:hiddenFill xmlns:a14="http://schemas.microsoft.com/office/drawing/2010/main">
+                                <a:solidFill>
+                                  <a:srgbClr val="FFFFFF"/>
+                                </a:solidFill>
+                              </a14:hiddenFill>
+                            </a:ext>
+                            <a:ext uri="{91240B29-F687-4F45-9708-019B960494DF}">
+                              <a14:hiddenLine xmlns:a14="http://schemas.microsoft.com/office/drawing/2010/main" w="9525">
+                                <a:solidFill>
+                                  <a:srgbClr val="000000"/>
+                                </a:solidFill>
+                                <a:miter lim="800000"/>
+                                <a:headEnd/>
+                                <a:tailEnd/>
+                              </a14:hiddenLine>
+                            </a:ext>
+                          </a:extLst>
+                        </wps:spPr>
+                        <wps:txbx>
+                          <w:txbxContent>
+                            <w:p>
+                              <w:r>
+                                <w:rPr>
+                                  <w:rFonts w:ascii="Arial" w:hAnsi="Arial" w:cs="Arial"/>
+                                  <w:color w:val="000000"/>
+                                  <w:sz w:val="26"/>
+                                  <w:szCs w:val="26"/>
+                                </w:rPr>
+                                <w:t>Input</w:t>
+                              </w:r>
+                            </w:p>
+                          </w:txbxContent>
+                        </wps:txbx>
+                        <wps:bodyPr rot="0" vert="horz" wrap="none" lIns="0" tIns="0" rIns="0" bIns="0" anchor="t" anchorCtr="0">
+                          <a:spAutoFit/>
+                        </wps:bodyPr>
+                      </wps:wsp>
+                      <wps:wsp>
+                        <wps:cNvPr id="46" name="Rectangle 31"/>
+                        <wps:cNvSpPr>
+                          <a:spLocks noChangeArrowheads="1"/>
+                        </wps:cNvSpPr>
+                        <wps:spPr bwMode="auto">
+                          <a:xfrm>
+                            <a:off x="2124710" y="2766695"/>
+                            <a:ext cx="495935" cy="189865"/>
+                          </a:xfrm>
+                          <a:prstGeom prst="rect">
+                            <a:avLst/>
+                          </a:prstGeom>
+                          <a:noFill/>
+                          <a:ln>
+                            <a:noFill/>
+                          </a:ln>
+                          <a:extLst>
+                            <a:ext uri="{909E8E84-426E-40DD-AFC4-6F175D3DCCD1}">
+                              <a14:hiddenFill xmlns:a14="http://schemas.microsoft.com/office/drawing/2010/main">
+                                <a:solidFill>
+                                  <a:srgbClr val="FFFFFF"/>
+                                </a:solidFill>
+                              </a14:hiddenFill>
+                            </a:ext>
+                            <a:ext uri="{91240B29-F687-4F45-9708-019B960494DF}">
+                              <a14:hiddenLine xmlns:a14="http://schemas.microsoft.com/office/drawing/2010/main" w="9525">
+                                <a:solidFill>
+                                  <a:srgbClr val="000000"/>
+                                </a:solidFill>
+                                <a:miter lim="800000"/>
+                                <a:headEnd/>
+                                <a:tailEnd/>
+                              </a14:hiddenLine>
+                            </a:ext>
+                          </a:extLst>
+                        </wps:spPr>
+                        <wps:txbx>
+                          <w:txbxContent>
+                            <w:p>
+                              <w:r>
+                                <w:rPr>
+                                  <w:rFonts w:ascii="Arial" w:hAnsi="Arial" w:cs="Arial"/>
+                                  <w:color w:val="009900"/>
+                                  <w:sz w:val="26"/>
+                                  <w:szCs w:val="26"/>
+                                </w:rPr>
+                                <w:t>Output</w:t>
+                              </w:r>
+                            </w:p>
+                          </w:txbxContent>
+                        </wps:txbx>
+                        <wps:bodyPr rot="0" vert="horz" wrap="none" lIns="0" tIns="0" rIns="0" bIns="0" anchor="t" anchorCtr="0">
+                          <a:spAutoFit/>
+                        </wps:bodyPr>
+                      </wps:wsp>
+                      <wps:wsp>
+                        <wps:cNvPr id="47" name="Freeform 32"/>
+                        <wps:cNvSpPr>
+                          <a:spLocks noEditPoints="1"/>
+                        </wps:cNvSpPr>
+                        <wps:spPr bwMode="auto">
+                          <a:xfrm>
+                            <a:off x="890905" y="381000"/>
+                            <a:ext cx="9525" cy="2343150"/>
+                          </a:xfrm>
+                          <a:custGeom>
+                            <a:avLst/>
+                            <a:gdLst>
+                              <a:gd name="T0" fmla="*/ 0 w 15"/>
+                              <a:gd name="T1" fmla="*/ 61 h 3690"/>
+                              <a:gd name="T2" fmla="*/ 15 w 15"/>
+                              <a:gd name="T3" fmla="*/ 106 h 3690"/>
+                              <a:gd name="T4" fmla="*/ 0 w 15"/>
+                              <a:gd name="T5" fmla="*/ 106 h 3690"/>
+                              <a:gd name="T6" fmla="*/ 15 w 15"/>
+                              <a:gd name="T7" fmla="*/ 271 h 3690"/>
+                              <a:gd name="T8" fmla="*/ 15 w 15"/>
+                              <a:gd name="T9" fmla="*/ 211 h 3690"/>
+                              <a:gd name="T10" fmla="*/ 0 w 15"/>
+                              <a:gd name="T11" fmla="*/ 376 h 3690"/>
+                              <a:gd name="T12" fmla="*/ 15 w 15"/>
+                              <a:gd name="T13" fmla="*/ 421 h 3690"/>
+                              <a:gd name="T14" fmla="*/ 0 w 15"/>
+                              <a:gd name="T15" fmla="*/ 421 h 3690"/>
+                              <a:gd name="T16" fmla="*/ 15 w 15"/>
+                              <a:gd name="T17" fmla="*/ 586 h 3690"/>
+                              <a:gd name="T18" fmla="*/ 15 w 15"/>
+                              <a:gd name="T19" fmla="*/ 526 h 3690"/>
+                              <a:gd name="T20" fmla="*/ 0 w 15"/>
+                              <a:gd name="T21" fmla="*/ 691 h 3690"/>
+                              <a:gd name="T22" fmla="*/ 15 w 15"/>
+                              <a:gd name="T23" fmla="*/ 736 h 3690"/>
+                              <a:gd name="T24" fmla="*/ 0 w 15"/>
+                              <a:gd name="T25" fmla="*/ 736 h 3690"/>
+                              <a:gd name="T26" fmla="*/ 15 w 15"/>
+                              <a:gd name="T27" fmla="*/ 901 h 3690"/>
+                              <a:gd name="T28" fmla="*/ 15 w 15"/>
+                              <a:gd name="T29" fmla="*/ 841 h 3690"/>
+                              <a:gd name="T30" fmla="*/ 0 w 15"/>
+                              <a:gd name="T31" fmla="*/ 1007 h 3690"/>
+                              <a:gd name="T32" fmla="*/ 15 w 15"/>
+                              <a:gd name="T33" fmla="*/ 1052 h 3690"/>
+                              <a:gd name="T34" fmla="*/ 0 w 15"/>
+                              <a:gd name="T35" fmla="*/ 1052 h 3690"/>
+                              <a:gd name="T36" fmla="*/ 15 w 15"/>
+                              <a:gd name="T37" fmla="*/ 1217 h 3690"/>
+                              <a:gd name="T38" fmla="*/ 15 w 15"/>
+                              <a:gd name="T39" fmla="*/ 1157 h 3690"/>
+                              <a:gd name="T40" fmla="*/ 0 w 15"/>
+                              <a:gd name="T41" fmla="*/ 1322 h 3690"/>
+                              <a:gd name="T42" fmla="*/ 15 w 15"/>
+                              <a:gd name="T43" fmla="*/ 1367 h 3690"/>
+                              <a:gd name="T44" fmla="*/ 0 w 15"/>
+                              <a:gd name="T45" fmla="*/ 1367 h 3690"/>
+                              <a:gd name="T46" fmla="*/ 15 w 15"/>
+                              <a:gd name="T47" fmla="*/ 1532 h 3690"/>
+                              <a:gd name="T48" fmla="*/ 15 w 15"/>
+                              <a:gd name="T49" fmla="*/ 1472 h 3690"/>
+                              <a:gd name="T50" fmla="*/ 0 w 15"/>
+                              <a:gd name="T51" fmla="*/ 1637 h 3690"/>
+                              <a:gd name="T52" fmla="*/ 15 w 15"/>
+                              <a:gd name="T53" fmla="*/ 1682 h 3690"/>
+                              <a:gd name="T54" fmla="*/ 0 w 15"/>
+                              <a:gd name="T55" fmla="*/ 1682 h 3690"/>
+                              <a:gd name="T56" fmla="*/ 15 w 15"/>
+                              <a:gd name="T57" fmla="*/ 1847 h 3690"/>
+                              <a:gd name="T58" fmla="*/ 15 w 15"/>
+                              <a:gd name="T59" fmla="*/ 1787 h 3690"/>
+                              <a:gd name="T60" fmla="*/ 0 w 15"/>
+                              <a:gd name="T61" fmla="*/ 1953 h 3690"/>
+                              <a:gd name="T62" fmla="*/ 15 w 15"/>
+                              <a:gd name="T63" fmla="*/ 1998 h 3690"/>
+                              <a:gd name="T64" fmla="*/ 0 w 15"/>
+                              <a:gd name="T65" fmla="*/ 1998 h 3690"/>
+                              <a:gd name="T66" fmla="*/ 15 w 15"/>
+                              <a:gd name="T67" fmla="*/ 2163 h 3690"/>
+                              <a:gd name="T68" fmla="*/ 15 w 15"/>
+                              <a:gd name="T69" fmla="*/ 2103 h 3690"/>
+                              <a:gd name="T70" fmla="*/ 0 w 15"/>
+                              <a:gd name="T71" fmla="*/ 2268 h 3690"/>
+                              <a:gd name="T72" fmla="*/ 15 w 15"/>
+                              <a:gd name="T73" fmla="*/ 2313 h 3690"/>
+                              <a:gd name="T74" fmla="*/ 0 w 15"/>
+                              <a:gd name="T75" fmla="*/ 2313 h 3690"/>
+                              <a:gd name="T76" fmla="*/ 15 w 15"/>
+                              <a:gd name="T77" fmla="*/ 2478 h 3690"/>
+                              <a:gd name="T78" fmla="*/ 15 w 15"/>
+                              <a:gd name="T79" fmla="*/ 2418 h 3690"/>
+                              <a:gd name="T80" fmla="*/ 0 w 15"/>
+                              <a:gd name="T81" fmla="*/ 2583 h 3690"/>
+                              <a:gd name="T82" fmla="*/ 15 w 15"/>
+                              <a:gd name="T83" fmla="*/ 2628 h 3690"/>
+                              <a:gd name="T84" fmla="*/ 0 w 15"/>
+                              <a:gd name="T85" fmla="*/ 2628 h 3690"/>
+                              <a:gd name="T86" fmla="*/ 15 w 15"/>
+                              <a:gd name="T87" fmla="*/ 2793 h 3690"/>
+                              <a:gd name="T88" fmla="*/ 15 w 15"/>
+                              <a:gd name="T89" fmla="*/ 2733 h 3690"/>
+                              <a:gd name="T90" fmla="*/ 0 w 15"/>
+                              <a:gd name="T91" fmla="*/ 2899 h 3690"/>
+                              <a:gd name="T92" fmla="*/ 15 w 15"/>
+                              <a:gd name="T93" fmla="*/ 2944 h 3690"/>
+                              <a:gd name="T94" fmla="*/ 0 w 15"/>
+                              <a:gd name="T95" fmla="*/ 2944 h 3690"/>
+                              <a:gd name="T96" fmla="*/ 15 w 15"/>
+                              <a:gd name="T97" fmla="*/ 3109 h 3690"/>
+                              <a:gd name="T98" fmla="*/ 15 w 15"/>
+                              <a:gd name="T99" fmla="*/ 3049 h 3690"/>
+                              <a:gd name="T100" fmla="*/ 0 w 15"/>
+                              <a:gd name="T101" fmla="*/ 3214 h 3690"/>
+                              <a:gd name="T102" fmla="*/ 15 w 15"/>
+                              <a:gd name="T103" fmla="*/ 3259 h 3690"/>
+                              <a:gd name="T104" fmla="*/ 0 w 15"/>
+                              <a:gd name="T105" fmla="*/ 3259 h 3690"/>
+                              <a:gd name="T106" fmla="*/ 15 w 15"/>
+                              <a:gd name="T107" fmla="*/ 3424 h 3690"/>
+                              <a:gd name="T108" fmla="*/ 15 w 15"/>
+                              <a:gd name="T109" fmla="*/ 3364 h 3690"/>
+                              <a:gd name="T110" fmla="*/ 0 w 15"/>
+                              <a:gd name="T111" fmla="*/ 3529 h 3690"/>
+                              <a:gd name="T112" fmla="*/ 15 w 15"/>
+                              <a:gd name="T113" fmla="*/ 3574 h 3690"/>
+                              <a:gd name="T114" fmla="*/ 0 w 15"/>
+                              <a:gd name="T115" fmla="*/ 3574 h 3690"/>
+                              <a:gd name="T116" fmla="*/ 15 w 15"/>
+                              <a:gd name="T117" fmla="*/ 3690 h 3690"/>
+                              <a:gd name="T118" fmla="*/ 15 w 15"/>
+                              <a:gd name="T119" fmla="*/ 3679 h 3690"/>
+                            </a:gdLst>
+                            <a:ahLst/>
+                            <a:cxnLst>
+                              <a:cxn ang="0">
+                                <a:pos x="T0" y="T1"/>
+                              </a:cxn>
+                              <a:cxn ang="0">
+                                <a:pos x="T2" y="T3"/>
+                              </a:cxn>
+                              <a:cxn ang="0">
+                                <a:pos x="T4" y="T5"/>
+                              </a:cxn>
+                              <a:cxn ang="0">
+                                <a:pos x="T6" y="T7"/>
+                              </a:cxn>
+                              <a:cxn ang="0">
+                                <a:pos x="T8" y="T9"/>
+                              </a:cxn>
+                              <a:cxn ang="0">
+                                <a:pos x="T10" y="T11"/>
+                              </a:cxn>
+                              <a:cxn ang="0">
+                                <a:pos x="T12" y="T13"/>
+                              </a:cxn>
+                              <a:cxn ang="0">
+                                <a:pos x="T14" y="T15"/>
+                              </a:cxn>
+                              <a:cxn ang="0">
+                                <a:pos x="T16" y="T17"/>
+                              </a:cxn>
+                              <a:cxn ang="0">
+                                <a:pos x="T18" y="T19"/>
+                              </a:cxn>
+                              <a:cxn ang="0">
+                                <a:pos x="T20" y="T21"/>
+                              </a:cxn>
+                              <a:cxn ang="0">
+                                <a:pos x="T22" y="T23"/>
+                              </a:cxn>
+                              <a:cxn ang="0">
+                                <a:pos x="T24" y="T25"/>
+                              </a:cxn>
+                              <a:cxn ang="0">
+                                <a:pos x="T26" y="T27"/>
+                              </a:cxn>
+                              <a:cxn ang="0">
+                                <a:pos x="T28" y="T29"/>
+                              </a:cxn>
+                              <a:cxn ang="0">
+                                <a:pos x="T30" y="T31"/>
+                              </a:cxn>
+                              <a:cxn ang="0">
+                                <a:pos x="T32" y="T33"/>
+                              </a:cxn>
+                              <a:cxn ang="0">
+                                <a:pos x="T34" y="T35"/>
+                              </a:cxn>
+                              <a:cxn ang="0">
+                                <a:pos x="T36" y="T37"/>
+                              </a:cxn>
+                              <a:cxn ang="0">
+                                <a:pos x="T38" y="T39"/>
+                              </a:cxn>
+                              <a:cxn ang="0">
+                                <a:pos x="T40" y="T41"/>
+                              </a:cxn>
+                              <a:cxn ang="0">
+                                <a:pos x="T42" y="T43"/>
+                              </a:cxn>
+                              <a:cxn ang="0">
+                                <a:pos x="T44" y="T45"/>
+                              </a:cxn>
+                              <a:cxn ang="0">
+                                <a:pos x="T46" y="T47"/>
+                              </a:cxn>
+                              <a:cxn ang="0">
+                                <a:pos x="T48" y="T49"/>
+                              </a:cxn>
+                              <a:cxn ang="0">
+                                <a:pos x="T50" y="T51"/>
+                              </a:cxn>
+                              <a:cxn ang="0">
+                                <a:pos x="T52" y="T53"/>
+                              </a:cxn>
+                              <a:cxn ang="0">
+                                <a:pos x="T54" y="T55"/>
+                              </a:cxn>
+                              <a:cxn ang="0">
+                                <a:pos x="T56" y="T57"/>
+                              </a:cxn>
+                              <a:cxn ang="0">
+                                <a:pos x="T58" y="T59"/>
+                              </a:cxn>
+                              <a:cxn ang="0">
+                                <a:pos x="T60" y="T61"/>
+                              </a:cxn>
+                              <a:cxn ang="0">
+                                <a:pos x="T62" y="T63"/>
+                              </a:cxn>
+                              <a:cxn ang="0">
+                                <a:pos x="T64" y="T65"/>
+                              </a:cxn>
+                              <a:cxn ang="0">
+                                <a:pos x="T66" y="T67"/>
+                              </a:cxn>
+                              <a:cxn ang="0">
+                                <a:pos x="T68" y="T69"/>
+                              </a:cxn>
+                              <a:cxn ang="0">
+                                <a:pos x="T70" y="T71"/>
+                              </a:cxn>
+                              <a:cxn ang="0">
+                                <a:pos x="T72" y="T73"/>
+                              </a:cxn>
+                              <a:cxn ang="0">
+                                <a:pos x="T74" y="T75"/>
+                              </a:cxn>
+                              <a:cxn ang="0">
+                                <a:pos x="T76" y="T77"/>
+                              </a:cxn>
+                              <a:cxn ang="0">
+                                <a:pos x="T78" y="T79"/>
+                              </a:cxn>
+                              <a:cxn ang="0">
+                                <a:pos x="T80" y="T81"/>
+                              </a:cxn>
+                              <a:cxn ang="0">
+                                <a:pos x="T82" y="T83"/>
+                              </a:cxn>
+                              <a:cxn ang="0">
+                                <a:pos x="T84" y="T85"/>
+                              </a:cxn>
+                              <a:cxn ang="0">
+                                <a:pos x="T86" y="T87"/>
+                              </a:cxn>
+                              <a:cxn ang="0">
+                                <a:pos x="T88" y="T89"/>
+                              </a:cxn>
+                              <a:cxn ang="0">
+                                <a:pos x="T90" y="T91"/>
+                              </a:cxn>
+                              <a:cxn ang="0">
+                                <a:pos x="T92" y="T93"/>
+                              </a:cxn>
+                              <a:cxn ang="0">
+                                <a:pos x="T94" y="T95"/>
+                              </a:cxn>
+                              <a:cxn ang="0">
+                                <a:pos x="T96" y="T97"/>
+                              </a:cxn>
+                              <a:cxn ang="0">
+                                <a:pos x="T98" y="T99"/>
+                              </a:cxn>
+                              <a:cxn ang="0">
+                                <a:pos x="T100" y="T101"/>
+                              </a:cxn>
+                              <a:cxn ang="0">
+                                <a:pos x="T102" y="T103"/>
+                              </a:cxn>
+                              <a:cxn ang="0">
+                                <a:pos x="T104" y="T105"/>
+                              </a:cxn>
+                              <a:cxn ang="0">
+                                <a:pos x="T106" y="T107"/>
+                              </a:cxn>
+                              <a:cxn ang="0">
+                                <a:pos x="T108" y="T109"/>
+                              </a:cxn>
+                              <a:cxn ang="0">
+                                <a:pos x="T110" y="T111"/>
+                              </a:cxn>
+                              <a:cxn ang="0">
+                                <a:pos x="T112" y="T113"/>
+                              </a:cxn>
+                              <a:cxn ang="0">
+                                <a:pos x="T114" y="T115"/>
+                              </a:cxn>
+                              <a:cxn ang="0">
+                                <a:pos x="T116" y="T117"/>
+                              </a:cxn>
+                              <a:cxn ang="0">
+                                <a:pos x="T118" y="T119"/>
+                              </a:cxn>
+                            </a:cxnLst>
+                            <a:rect l="0" t="0" r="r" b="b"/>
+                            <a:pathLst>
+                              <a:path w="15" h="3690">
+                                <a:moveTo>
+                                  <a:pt x="15" y="0"/>
+                                </a:moveTo>
+                                <a:lnTo>
+                                  <a:pt x="15" y="61"/>
+                                </a:lnTo>
+                                <a:lnTo>
+                                  <a:pt x="0" y="61"/>
+                                </a:lnTo>
+                                <a:lnTo>
+                                  <a:pt x="0" y="0"/>
+                                </a:lnTo>
+                                <a:lnTo>
+                                  <a:pt x="15" y="0"/>
+                                </a:lnTo>
+                                <a:close/>
+                                <a:moveTo>
+                                  <a:pt x="15" y="106"/>
+                                </a:moveTo>
+                                <a:lnTo>
+                                  <a:pt x="15" y="166"/>
+                                </a:lnTo>
+                                <a:lnTo>
+                                  <a:pt x="0" y="166"/>
+                                </a:lnTo>
+                                <a:lnTo>
+                                  <a:pt x="0" y="106"/>
+                                </a:lnTo>
+                                <a:lnTo>
+                                  <a:pt x="15" y="106"/>
+                                </a:lnTo>
+                                <a:close/>
+                                <a:moveTo>
+                                  <a:pt x="15" y="211"/>
+                                </a:moveTo>
+                                <a:lnTo>
+                                  <a:pt x="15" y="271"/>
+                                </a:lnTo>
+                                <a:lnTo>
+                                  <a:pt x="0" y="271"/>
+                                </a:lnTo>
+                                <a:lnTo>
+                                  <a:pt x="0" y="211"/>
+                                </a:lnTo>
+                                <a:lnTo>
+                                  <a:pt x="15" y="211"/>
+                                </a:lnTo>
+                                <a:close/>
+                                <a:moveTo>
+                                  <a:pt x="15" y="316"/>
+                                </a:moveTo>
+                                <a:lnTo>
+                                  <a:pt x="15" y="376"/>
+                                </a:lnTo>
+                                <a:lnTo>
+                                  <a:pt x="0" y="376"/>
+                                </a:lnTo>
+                                <a:lnTo>
+                                  <a:pt x="0" y="316"/>
+                                </a:lnTo>
+                                <a:lnTo>
+                                  <a:pt x="15" y="316"/>
+                                </a:lnTo>
+                                <a:close/>
+                                <a:moveTo>
+                                  <a:pt x="15" y="421"/>
+                                </a:moveTo>
+                                <a:lnTo>
+                                  <a:pt x="15" y="481"/>
+                                </a:lnTo>
+                                <a:lnTo>
+                                  <a:pt x="0" y="481"/>
+                                </a:lnTo>
+                                <a:lnTo>
+                                  <a:pt x="0" y="421"/>
+                                </a:lnTo>
+                                <a:lnTo>
+                                  <a:pt x="15" y="421"/>
+                                </a:lnTo>
+                                <a:close/>
+                                <a:moveTo>
+                                  <a:pt x="15" y="526"/>
+                                </a:moveTo>
+                                <a:lnTo>
+                                  <a:pt x="15" y="586"/>
+                                </a:lnTo>
+                                <a:lnTo>
+                                  <a:pt x="0" y="586"/>
+                                </a:lnTo>
+                                <a:lnTo>
+                                  <a:pt x="0" y="526"/>
+                                </a:lnTo>
+                                <a:lnTo>
+                                  <a:pt x="15" y="526"/>
+                                </a:lnTo>
+                                <a:close/>
+                                <a:moveTo>
+                                  <a:pt x="15" y="631"/>
+                                </a:moveTo>
+                                <a:lnTo>
+                                  <a:pt x="15" y="691"/>
+                                </a:lnTo>
+                                <a:lnTo>
+                                  <a:pt x="0" y="691"/>
+                                </a:lnTo>
+                                <a:lnTo>
+                                  <a:pt x="0" y="631"/>
+                                </a:lnTo>
+                                <a:lnTo>
+                                  <a:pt x="15" y="631"/>
+                                </a:lnTo>
+                                <a:close/>
+                                <a:moveTo>
+                                  <a:pt x="15" y="736"/>
+                                </a:moveTo>
+                                <a:lnTo>
+                                  <a:pt x="15" y="796"/>
+                                </a:lnTo>
+                                <a:lnTo>
+                                  <a:pt x="0" y="796"/>
+                                </a:lnTo>
+                                <a:lnTo>
+                                  <a:pt x="0" y="736"/>
+                                </a:lnTo>
+                                <a:lnTo>
+                                  <a:pt x="15" y="736"/>
+                                </a:lnTo>
+                                <a:close/>
+                                <a:moveTo>
+                                  <a:pt x="15" y="841"/>
+                                </a:moveTo>
+                                <a:lnTo>
+                                  <a:pt x="15" y="901"/>
+                                </a:lnTo>
+                                <a:lnTo>
+                                  <a:pt x="0" y="901"/>
+                                </a:lnTo>
+                                <a:lnTo>
+                                  <a:pt x="0" y="841"/>
+                                </a:lnTo>
+                                <a:lnTo>
+                                  <a:pt x="15" y="841"/>
+                                </a:lnTo>
+                                <a:close/>
+                                <a:moveTo>
+                                  <a:pt x="15" y="946"/>
+                                </a:moveTo>
+                                <a:lnTo>
+                                  <a:pt x="15" y="1007"/>
+                                </a:lnTo>
+                                <a:lnTo>
+                                  <a:pt x="0" y="1007"/>
+                                </a:lnTo>
+                                <a:lnTo>
+                                  <a:pt x="0" y="946"/>
+                                </a:lnTo>
+                                <a:lnTo>
+                                  <a:pt x="15" y="946"/>
+                                </a:lnTo>
+                                <a:close/>
+                                <a:moveTo>
+                                  <a:pt x="15" y="1052"/>
+                                </a:moveTo>
+                                <a:lnTo>
+                                  <a:pt x="15" y="1112"/>
+                                </a:lnTo>
+                                <a:lnTo>
+                                  <a:pt x="0" y="1112"/>
+                                </a:lnTo>
+                                <a:lnTo>
+                                  <a:pt x="0" y="1052"/>
+                                </a:lnTo>
+                                <a:lnTo>
+                                  <a:pt x="15" y="1052"/>
+                                </a:lnTo>
+                                <a:close/>
+                                <a:moveTo>
+                                  <a:pt x="15" y="1157"/>
+                                </a:moveTo>
+                                <a:lnTo>
+                                  <a:pt x="15" y="1217"/>
+                                </a:lnTo>
+                                <a:lnTo>
+                                  <a:pt x="0" y="1217"/>
+                                </a:lnTo>
+                                <a:lnTo>
+                                  <a:pt x="0" y="1157"/>
+                                </a:lnTo>
+                                <a:lnTo>
+                                  <a:pt x="15" y="1157"/>
+                                </a:lnTo>
+                                <a:close/>
+                                <a:moveTo>
+                                  <a:pt x="15" y="1262"/>
+                                </a:moveTo>
+                                <a:lnTo>
+                                  <a:pt x="15" y="1322"/>
+                                </a:lnTo>
+                                <a:lnTo>
+                                  <a:pt x="0" y="1322"/>
+                                </a:lnTo>
+                                <a:lnTo>
+                                  <a:pt x="0" y="1262"/>
+                                </a:lnTo>
+                                <a:lnTo>
+                                  <a:pt x="15" y="1262"/>
+                                </a:lnTo>
+                                <a:close/>
+                                <a:moveTo>
+                                  <a:pt x="15" y="1367"/>
+                                </a:moveTo>
+                                <a:lnTo>
+                                  <a:pt x="15" y="1427"/>
+                                </a:lnTo>
+                                <a:lnTo>
+                                  <a:pt x="0" y="1427"/>
+                                </a:lnTo>
+                                <a:lnTo>
+                                  <a:pt x="0" y="1367"/>
+                                </a:lnTo>
+                                <a:lnTo>
+                                  <a:pt x="15" y="1367"/>
+                                </a:lnTo>
+                                <a:close/>
+                                <a:moveTo>
+                                  <a:pt x="15" y="1472"/>
+                                </a:moveTo>
+                                <a:lnTo>
+                                  <a:pt x="15" y="1532"/>
+                                </a:lnTo>
+                                <a:lnTo>
+                                  <a:pt x="0" y="1532"/>
+                                </a:lnTo>
+                                <a:lnTo>
+                                  <a:pt x="0" y="1472"/>
+                                </a:lnTo>
+                                <a:lnTo>
+                                  <a:pt x="15" y="1472"/>
+                                </a:lnTo>
+                                <a:close/>
+                                <a:moveTo>
+                                  <a:pt x="15" y="1577"/>
+                                </a:moveTo>
+                                <a:lnTo>
+                                  <a:pt x="15" y="1637"/>
+                                </a:lnTo>
+                                <a:lnTo>
+                                  <a:pt x="0" y="1637"/>
+                                </a:lnTo>
+                                <a:lnTo>
+                                  <a:pt x="0" y="1577"/>
+                                </a:lnTo>
+                                <a:lnTo>
+                                  <a:pt x="15" y="1577"/>
+                                </a:lnTo>
+                                <a:close/>
+                                <a:moveTo>
+                                  <a:pt x="15" y="1682"/>
+                                </a:moveTo>
+                                <a:lnTo>
+                                  <a:pt x="15" y="1742"/>
+                                </a:lnTo>
+                                <a:lnTo>
+                                  <a:pt x="0" y="1742"/>
+                                </a:lnTo>
+                                <a:lnTo>
+                                  <a:pt x="0" y="1682"/>
+                                </a:lnTo>
+                                <a:lnTo>
+                                  <a:pt x="15" y="1682"/>
+                                </a:lnTo>
+                                <a:close/>
+                                <a:moveTo>
+                                  <a:pt x="15" y="1787"/>
+                                </a:moveTo>
+                                <a:lnTo>
+                                  <a:pt x="15" y="1847"/>
+                                </a:lnTo>
+                                <a:lnTo>
+                                  <a:pt x="0" y="1847"/>
+                                </a:lnTo>
+                                <a:lnTo>
+                                  <a:pt x="0" y="1787"/>
+                                </a:lnTo>
+                                <a:lnTo>
+                                  <a:pt x="15" y="1787"/>
+                                </a:lnTo>
+                                <a:close/>
+                                <a:moveTo>
+                                  <a:pt x="15" y="1892"/>
+                                </a:moveTo>
+                                <a:lnTo>
+                                  <a:pt x="15" y="1953"/>
+                                </a:lnTo>
+                                <a:lnTo>
+                                  <a:pt x="0" y="1953"/>
+                                </a:lnTo>
+                                <a:lnTo>
+                                  <a:pt x="0" y="1892"/>
+                                </a:lnTo>
+                                <a:lnTo>
+                                  <a:pt x="15" y="1892"/>
+                                </a:lnTo>
+                                <a:close/>
+                                <a:moveTo>
+                                  <a:pt x="15" y="1998"/>
+                                </a:moveTo>
+                                <a:lnTo>
+                                  <a:pt x="15" y="2058"/>
+                                </a:lnTo>
+                                <a:lnTo>
+                                  <a:pt x="0" y="2058"/>
+                                </a:lnTo>
+                                <a:lnTo>
+                                  <a:pt x="0" y="1998"/>
+                                </a:lnTo>
+                                <a:lnTo>
+                                  <a:pt x="15" y="1998"/>
+                                </a:lnTo>
+                                <a:close/>
+                                <a:moveTo>
+                                  <a:pt x="15" y="2103"/>
+                                </a:moveTo>
+                                <a:lnTo>
+                                  <a:pt x="15" y="2163"/>
+                                </a:lnTo>
+                                <a:lnTo>
+                                  <a:pt x="0" y="2163"/>
+                                </a:lnTo>
+                                <a:lnTo>
+                                  <a:pt x="0" y="2103"/>
+                                </a:lnTo>
+                                <a:lnTo>
+                                  <a:pt x="15" y="2103"/>
+                                </a:lnTo>
+                                <a:close/>
+                                <a:moveTo>
+                                  <a:pt x="15" y="2208"/>
+                                </a:moveTo>
+                                <a:lnTo>
+                                  <a:pt x="15" y="2268"/>
+                                </a:lnTo>
+                                <a:lnTo>
+                                  <a:pt x="0" y="2268"/>
+                                </a:lnTo>
+                                <a:lnTo>
+                                  <a:pt x="0" y="2208"/>
+                                </a:lnTo>
+                                <a:lnTo>
+                                  <a:pt x="15" y="2208"/>
+                                </a:lnTo>
+                                <a:close/>
+                                <a:moveTo>
+                                  <a:pt x="15" y="2313"/>
+                                </a:moveTo>
+                                <a:lnTo>
+                                  <a:pt x="15" y="2373"/>
+                                </a:lnTo>
+                                <a:lnTo>
+                                  <a:pt x="0" y="2373"/>
+                                </a:lnTo>
+                                <a:lnTo>
+                                  <a:pt x="0" y="2313"/>
+                                </a:lnTo>
+                                <a:lnTo>
+                                  <a:pt x="15" y="2313"/>
+                                </a:lnTo>
+                                <a:close/>
+                                <a:moveTo>
+                                  <a:pt x="15" y="2418"/>
+                                </a:moveTo>
+                                <a:lnTo>
+                                  <a:pt x="15" y="2478"/>
+                                </a:lnTo>
+                                <a:lnTo>
+                                  <a:pt x="0" y="2478"/>
+                                </a:lnTo>
+                                <a:lnTo>
+                                  <a:pt x="0" y="2418"/>
+                                </a:lnTo>
+                                <a:lnTo>
+                                  <a:pt x="15" y="2418"/>
+                                </a:lnTo>
+                                <a:close/>
+                                <a:moveTo>
+                                  <a:pt x="15" y="2523"/>
+                                </a:moveTo>
+                                <a:lnTo>
+                                  <a:pt x="15" y="2583"/>
+                                </a:lnTo>
+                                <a:lnTo>
+                                  <a:pt x="0" y="2583"/>
+                                </a:lnTo>
+                                <a:lnTo>
+                                  <a:pt x="0" y="2523"/>
+                                </a:lnTo>
+                                <a:lnTo>
+                                  <a:pt x="15" y="2523"/>
+                                </a:lnTo>
+                                <a:close/>
+                                <a:moveTo>
+                                  <a:pt x="15" y="2628"/>
+                                </a:moveTo>
+                                <a:lnTo>
+                                  <a:pt x="15" y="2688"/>
+                                </a:lnTo>
+                                <a:lnTo>
+                                  <a:pt x="0" y="2688"/>
+                                </a:lnTo>
+                                <a:lnTo>
+                                  <a:pt x="0" y="2628"/>
+                                </a:lnTo>
+                                <a:lnTo>
+                                  <a:pt x="15" y="2628"/>
+                                </a:lnTo>
+                                <a:close/>
+                                <a:moveTo>
+                                  <a:pt x="15" y="2733"/>
+                                </a:moveTo>
+                                <a:lnTo>
+                                  <a:pt x="15" y="2793"/>
+                                </a:lnTo>
+                                <a:lnTo>
+                                  <a:pt x="0" y="2793"/>
+                                </a:lnTo>
+                                <a:lnTo>
+                                  <a:pt x="0" y="2733"/>
+                                </a:lnTo>
+                                <a:lnTo>
+                                  <a:pt x="15" y="2733"/>
+                                </a:lnTo>
+                                <a:close/>
+                                <a:moveTo>
+                                  <a:pt x="15" y="2838"/>
+                                </a:moveTo>
+                                <a:lnTo>
+                                  <a:pt x="15" y="2899"/>
+                                </a:lnTo>
+                                <a:lnTo>
+                                  <a:pt x="0" y="2899"/>
+                                </a:lnTo>
+                                <a:lnTo>
+                                  <a:pt x="0" y="2838"/>
+                                </a:lnTo>
+                                <a:lnTo>
+                                  <a:pt x="15" y="2838"/>
+                                </a:lnTo>
+                                <a:close/>
+                                <a:moveTo>
+                                  <a:pt x="15" y="2944"/>
+                                </a:moveTo>
+                                <a:lnTo>
+                                  <a:pt x="15" y="3004"/>
+                                </a:lnTo>
+                                <a:lnTo>
+                                  <a:pt x="0" y="3004"/>
+                                </a:lnTo>
+                                <a:lnTo>
+                                  <a:pt x="0" y="2944"/>
+                                </a:lnTo>
+                                <a:lnTo>
+                                  <a:pt x="15" y="2944"/>
+                                </a:lnTo>
+                                <a:close/>
+                                <a:moveTo>
+                                  <a:pt x="15" y="3049"/>
+                                </a:moveTo>
+                                <a:lnTo>
+                                  <a:pt x="15" y="3109"/>
+                                </a:lnTo>
+                                <a:lnTo>
+                                  <a:pt x="0" y="3109"/>
+                                </a:lnTo>
+                                <a:lnTo>
+                                  <a:pt x="0" y="3049"/>
+                                </a:lnTo>
+                                <a:lnTo>
+                                  <a:pt x="15" y="3049"/>
+                                </a:lnTo>
+                                <a:close/>
+                                <a:moveTo>
+                                  <a:pt x="15" y="3154"/>
+                                </a:moveTo>
+                                <a:lnTo>
+                                  <a:pt x="15" y="3214"/>
+                                </a:lnTo>
+                                <a:lnTo>
+                                  <a:pt x="0" y="3214"/>
+                                </a:lnTo>
+                                <a:lnTo>
+                                  <a:pt x="0" y="3154"/>
+                                </a:lnTo>
+                                <a:lnTo>
+                                  <a:pt x="15" y="3154"/>
+                                </a:lnTo>
+                                <a:close/>
+                                <a:moveTo>
+                                  <a:pt x="15" y="3259"/>
+                                </a:moveTo>
+                                <a:lnTo>
+                                  <a:pt x="15" y="3319"/>
+                                </a:lnTo>
+                                <a:lnTo>
+                                  <a:pt x="0" y="3319"/>
+                                </a:lnTo>
+                                <a:lnTo>
+                                  <a:pt x="0" y="3259"/>
+                                </a:lnTo>
+                                <a:lnTo>
+                                  <a:pt x="15" y="3259"/>
+                                </a:lnTo>
+                                <a:close/>
+                                <a:moveTo>
+                                  <a:pt x="15" y="3364"/>
+                                </a:moveTo>
+                                <a:lnTo>
+                                  <a:pt x="15" y="3424"/>
+                                </a:lnTo>
+                                <a:lnTo>
+                                  <a:pt x="0" y="3424"/>
+                                </a:lnTo>
+                                <a:lnTo>
+                                  <a:pt x="0" y="3364"/>
+                                </a:lnTo>
+                                <a:lnTo>
+                                  <a:pt x="15" y="3364"/>
+                                </a:lnTo>
+                                <a:close/>
+                                <a:moveTo>
+                                  <a:pt x="15" y="3469"/>
+                                </a:moveTo>
+                                <a:lnTo>
+                                  <a:pt x="15" y="3529"/>
+                                </a:lnTo>
+                                <a:lnTo>
+                                  <a:pt x="0" y="3529"/>
+                                </a:lnTo>
+                                <a:lnTo>
+                                  <a:pt x="0" y="3469"/>
+                                </a:lnTo>
+                                <a:lnTo>
+                                  <a:pt x="15" y="3469"/>
+                                </a:lnTo>
+                                <a:close/>
+                                <a:moveTo>
+                                  <a:pt x="15" y="3574"/>
+                                </a:moveTo>
+                                <a:lnTo>
+                                  <a:pt x="15" y="3634"/>
+                                </a:lnTo>
+                                <a:lnTo>
+                                  <a:pt x="0" y="3634"/>
+                                </a:lnTo>
+                                <a:lnTo>
+                                  <a:pt x="0" y="3574"/>
+                                </a:lnTo>
+                                <a:lnTo>
+                                  <a:pt x="15" y="3574"/>
+                                </a:lnTo>
+                                <a:close/>
+                                <a:moveTo>
+                                  <a:pt x="15" y="3679"/>
+                                </a:moveTo>
+                                <a:lnTo>
+                                  <a:pt x="15" y="3690"/>
+                                </a:lnTo>
+                                <a:lnTo>
+                                  <a:pt x="0" y="3690"/>
+                                </a:lnTo>
+                                <a:lnTo>
+                                  <a:pt x="0" y="3679"/>
+                                </a:lnTo>
+                                <a:lnTo>
+                                  <a:pt x="15" y="3679"/>
+                                </a:lnTo>
+                                <a:close/>
+                              </a:path>
+                            </a:pathLst>
+                          </a:custGeom>
+                          <a:solidFill>
+                            <a:srgbClr val="000000"/>
+                          </a:solidFill>
+                          <a:ln w="635" cap="flat">
+                            <a:solidFill>
+                              <a:srgbClr val="000000"/>
+                            </a:solidFill>
+                            <a:prstDash val="solid"/>
+                            <a:round/>
+                            <a:headEnd/>
+                            <a:tailEnd/>
+                          </a:ln>
+                        </wps:spPr>
+                        <wps:bodyPr rot="0" vert="horz" wrap="square" lIns="91440" tIns="45720" rIns="91440" bIns="45720" anchor="t" anchorCtr="0" upright="1">
+                          <a:noAutofit/>
+                        </wps:bodyPr>
+                      </wps:wsp>
+                      <wps:wsp>
+                        <wps:cNvPr id="48" name="Rectangle 33"/>
+                        <wps:cNvSpPr>
+                          <a:spLocks noChangeArrowheads="1"/>
+                        </wps:cNvSpPr>
+                        <wps:spPr bwMode="auto">
+                          <a:xfrm>
+                            <a:off x="2990850" y="623570"/>
+                            <a:ext cx="304800" cy="9525"/>
+                          </a:xfrm>
+                          <a:prstGeom prst="rect">
+                            <a:avLst/>
+                          </a:prstGeom>
+                          <a:solidFill>
+                            <a:srgbClr val="008000"/>
+                          </a:solidFill>
+                          <a:ln w="635" cap="flat">
+                            <a:solidFill>
+                              <a:srgbClr val="008000"/>
+                            </a:solidFill>
+                            <a:prstDash val="solid"/>
+                            <a:round/>
+                            <a:headEnd/>
+                            <a:tailEnd/>
+                          </a:ln>
+                        </wps:spPr>
+                        <wps:bodyPr rot="0" vert="horz" wrap="square" lIns="91440" tIns="45720" rIns="91440" bIns="45720" anchor="t" anchorCtr="0" upright="1">
+                          <a:noAutofit/>
+                        </wps:bodyPr>
+                      </wps:wsp>
+                      <wps:wsp>
+                        <wps:cNvPr id="49" name="Rectangle 34"/>
+                        <wps:cNvSpPr>
+                          <a:spLocks noChangeArrowheads="1"/>
+                        </wps:cNvSpPr>
+                        <wps:spPr bwMode="auto">
+                          <a:xfrm>
+                            <a:off x="2990850" y="890270"/>
+                            <a:ext cx="304800" cy="9525"/>
+                          </a:xfrm>
+                          <a:prstGeom prst="rect">
+                            <a:avLst/>
+                          </a:prstGeom>
+                          <a:solidFill>
+                            <a:srgbClr val="008000"/>
+                          </a:solidFill>
+                          <a:ln w="635" cap="flat">
+                            <a:solidFill>
+                              <a:srgbClr val="008000"/>
+                            </a:solidFill>
+                            <a:prstDash val="solid"/>
+                            <a:round/>
+                            <a:headEnd/>
+                            <a:tailEnd/>
+                          </a:ln>
+                        </wps:spPr>
+                        <wps:bodyPr rot="0" vert="horz" wrap="square" lIns="91440" tIns="45720" rIns="91440" bIns="45720" anchor="t" anchorCtr="0" upright="1">
+                          <a:noAutofit/>
+                        </wps:bodyPr>
+                      </wps:wsp>
+                      <wps:wsp>
+                        <wps:cNvPr id="50" name="Rectangle 35"/>
+                        <wps:cNvSpPr>
+                          <a:spLocks noChangeArrowheads="1"/>
+                        </wps:cNvSpPr>
+                        <wps:spPr bwMode="auto">
+                          <a:xfrm>
+                            <a:off x="2990850" y="1423670"/>
+                            <a:ext cx="304800" cy="9525"/>
+                          </a:xfrm>
+                          <a:prstGeom prst="rect">
+                            <a:avLst/>
+                          </a:prstGeom>
+                          <a:solidFill>
+                            <a:srgbClr val="008000"/>
+                          </a:solidFill>
+                          <a:ln w="635" cap="flat">
+                            <a:solidFill>
+                              <a:srgbClr val="008000"/>
+                            </a:solidFill>
+                            <a:prstDash val="solid"/>
+                            <a:round/>
+                            <a:headEnd/>
+                            <a:tailEnd/>
+                          </a:ln>
+                        </wps:spPr>
+                        <wps:bodyPr rot="0" vert="horz" wrap="square" lIns="91440" tIns="45720" rIns="91440" bIns="45720" anchor="t" anchorCtr="0" upright="1">
+                          <a:noAutofit/>
+                        </wps:bodyPr>
+                      </wps:wsp>
+                      <wps:wsp>
+                        <wps:cNvPr id="51" name="Rectangle 36"/>
+                        <wps:cNvSpPr>
+                          <a:spLocks noChangeArrowheads="1"/>
+                        </wps:cNvSpPr>
+                        <wps:spPr bwMode="auto">
+                          <a:xfrm>
+                            <a:off x="2990850" y="1633220"/>
+                            <a:ext cx="304800" cy="9525"/>
+                          </a:xfrm>
+                          <a:prstGeom prst="rect">
+                            <a:avLst/>
+                          </a:prstGeom>
+                          <a:solidFill>
+                            <a:srgbClr val="008000"/>
+                          </a:solidFill>
+                          <a:ln w="635" cap="flat">
+                            <a:solidFill>
+                              <a:srgbClr val="008000"/>
+                            </a:solidFill>
+                            <a:prstDash val="solid"/>
+                            <a:round/>
+                            <a:headEnd/>
+                            <a:tailEnd/>
+                          </a:ln>
+                        </wps:spPr>
+                        <wps:bodyPr rot="0" vert="horz" wrap="square" lIns="91440" tIns="45720" rIns="91440" bIns="45720" anchor="t" anchorCtr="0" upright="1">
+                          <a:noAutofit/>
+                        </wps:bodyPr>
+                      </wps:wsp>
+                      <wps:wsp>
+                        <wps:cNvPr id="52" name="Rectangle 37"/>
+                        <wps:cNvSpPr>
+                          <a:spLocks noChangeArrowheads="1"/>
+                        </wps:cNvSpPr>
+                        <wps:spPr bwMode="auto">
+                          <a:xfrm>
+                            <a:off x="2986405" y="628650"/>
+                            <a:ext cx="9525" cy="265430"/>
+                          </a:xfrm>
+                          <a:prstGeom prst="rect">
+                            <a:avLst/>
+                          </a:prstGeom>
+                          <a:solidFill>
+                            <a:srgbClr val="008000"/>
+                          </a:solidFill>
+                          <a:ln w="635" cap="flat">
+                            <a:solidFill>
+                              <a:srgbClr val="008000"/>
+                            </a:solidFill>
+                            <a:prstDash val="solid"/>
+                            <a:round/>
+                            <a:headEnd/>
+                            <a:tailEnd/>
+                          </a:ln>
+                        </wps:spPr>
+                        <wps:bodyPr rot="0" vert="horz" wrap="square" lIns="91440" tIns="45720" rIns="91440" bIns="45720" anchor="t" anchorCtr="0" upright="1">
+                          <a:noAutofit/>
+                        </wps:bodyPr>
+                      </wps:wsp>
+                      <wps:wsp>
+                        <wps:cNvPr id="53" name="Rectangle 38"/>
+                        <wps:cNvSpPr>
+                          <a:spLocks noChangeArrowheads="1"/>
+                        </wps:cNvSpPr>
+                        <wps:spPr bwMode="auto">
+                          <a:xfrm>
+                            <a:off x="2986405" y="895350"/>
+                            <a:ext cx="9525" cy="528320"/>
+                          </a:xfrm>
+                          <a:prstGeom prst="rect">
+                            <a:avLst/>
+                          </a:prstGeom>
+                          <a:solidFill>
+                            <a:srgbClr val="008000"/>
+                          </a:solidFill>
+                          <a:ln w="635" cap="flat">
+                            <a:solidFill>
+                              <a:srgbClr val="008000"/>
+                            </a:solidFill>
+                            <a:prstDash val="solid"/>
+                            <a:round/>
+                            <a:headEnd/>
+                            <a:tailEnd/>
+                          </a:ln>
+                        </wps:spPr>
+                        <wps:bodyPr rot="0" vert="horz" wrap="square" lIns="91440" tIns="45720" rIns="91440" bIns="45720" anchor="t" anchorCtr="0" upright="1">
+                          <a:noAutofit/>
+                        </wps:bodyPr>
+                      </wps:wsp>
+                      <wps:wsp>
+                        <wps:cNvPr id="54" name="Rectangle 39"/>
+                        <wps:cNvSpPr>
+                          <a:spLocks noChangeArrowheads="1"/>
+                        </wps:cNvSpPr>
+                        <wps:spPr bwMode="auto">
+                          <a:xfrm>
+                            <a:off x="2986405" y="1428750"/>
+                            <a:ext cx="9525" cy="209550"/>
+                          </a:xfrm>
+                          <a:prstGeom prst="rect">
+                            <a:avLst/>
+                          </a:prstGeom>
+                          <a:solidFill>
+                            <a:srgbClr val="008000"/>
+                          </a:solidFill>
+                          <a:ln w="635" cap="flat">
+                            <a:solidFill>
+                              <a:srgbClr val="008000"/>
+                            </a:solidFill>
+                            <a:prstDash val="solid"/>
+                            <a:round/>
+                            <a:headEnd/>
+                            <a:tailEnd/>
+                          </a:ln>
+                        </wps:spPr>
+                        <wps:bodyPr rot="0" vert="horz" wrap="square" lIns="91440" tIns="45720" rIns="91440" bIns="45720" anchor="t" anchorCtr="0" upright="1">
+                          <a:noAutofit/>
+                        </wps:bodyPr>
+                      </wps:wsp>
+                      <wps:wsp>
+                        <wps:cNvPr id="55" name="Rectangle 40"/>
+                        <wps:cNvSpPr>
+                          <a:spLocks noChangeArrowheads="1"/>
+                        </wps:cNvSpPr>
+                        <wps:spPr bwMode="auto">
+                          <a:xfrm>
+                            <a:off x="1367790" y="606425"/>
+                            <a:ext cx="1229995" cy="189865"/>
+                          </a:xfrm>
+                          <a:prstGeom prst="rect">
+                            <a:avLst/>
+                          </a:prstGeom>
+                          <a:noFill/>
+                          <a:ln>
+                            <a:noFill/>
+                          </a:ln>
+                          <a:extLst>
+                            <a:ext uri="{909E8E84-426E-40DD-AFC4-6F175D3DCCD1}">
+                              <a14:hiddenFill xmlns:a14="http://schemas.microsoft.com/office/drawing/2010/main">
+                                <a:solidFill>
+                                  <a:srgbClr val="FFFFFF"/>
+                                </a:solidFill>
+                              </a14:hiddenFill>
+                            </a:ext>
+                            <a:ext uri="{91240B29-F687-4F45-9708-019B960494DF}">
+                              <a14:hiddenLine xmlns:a14="http://schemas.microsoft.com/office/drawing/2010/main" w="9525">
+                                <a:solidFill>
+                                  <a:srgbClr val="000000"/>
+                                </a:solidFill>
+                                <a:miter lim="800000"/>
+                                <a:headEnd/>
+                                <a:tailEnd/>
+                              </a14:hiddenLine>
+                            </a:ext>
+                          </a:extLst>
+                        </wps:spPr>
+                        <wps:txbx>
+                          <w:txbxContent>
+                            <w:p>
+                              <w:r>
+                                <w:rPr>
+                                  <w:rFonts w:ascii="Arial" w:hAnsi="Arial" w:cs="Arial"/>
+                                  <w:color w:val="000000"/>
+                                  <w:sz w:val="26"/>
+                                  <w:szCs w:val="26"/>
+                                </w:rPr>
+                                <w:t>Reference tree 1</w:t>
+                              </w:r>
+                            </w:p>
+                          </w:txbxContent>
+                        </wps:txbx>
+                        <wps:bodyPr rot="0" vert="horz" wrap="none" lIns="0" tIns="0" rIns="0" bIns="0" anchor="t" anchorCtr="0">
+                          <a:spAutoFit/>
+                        </wps:bodyPr>
+                      </wps:wsp>
+                      <wps:wsp>
+                        <wps:cNvPr id="56" name="Rectangle 41"/>
+                        <wps:cNvSpPr>
+                          <a:spLocks noChangeArrowheads="1"/>
+                        </wps:cNvSpPr>
+                        <wps:spPr bwMode="auto">
+                          <a:xfrm>
+                            <a:off x="2705100" y="690245"/>
+                            <a:ext cx="285750" cy="9525"/>
+                          </a:xfrm>
+                          <a:prstGeom prst="rect">
+                            <a:avLst/>
+                          </a:prstGeom>
+                          <a:solidFill>
+                            <a:srgbClr val="008000"/>
+                          </a:solidFill>
+                          <a:ln w="635" cap="flat">
+                            <a:solidFill>
+                              <a:srgbClr val="008000"/>
+                            </a:solidFill>
+                            <a:prstDash val="solid"/>
+                            <a:round/>
+                            <a:headEnd/>
+                            <a:tailEnd/>
+                          </a:ln>
+                        </wps:spPr>
+                        <wps:bodyPr rot="0" vert="horz" wrap="square" lIns="91440" tIns="45720" rIns="91440" bIns="45720" anchor="t" anchorCtr="0" upright="1">
+                          <a:noAutofit/>
+                        </wps:bodyPr>
+                      </wps:wsp>
+                      <wps:wsp>
+                        <wps:cNvPr id="57" name="Rectangle 42"/>
+                        <wps:cNvSpPr>
+                          <a:spLocks noChangeArrowheads="1"/>
+                        </wps:cNvSpPr>
+                        <wps:spPr bwMode="auto">
+                          <a:xfrm>
+                            <a:off x="2990850" y="1880870"/>
+                            <a:ext cx="304800" cy="9525"/>
+                          </a:xfrm>
+                          <a:prstGeom prst="rect">
+                            <a:avLst/>
+                          </a:prstGeom>
+                          <a:solidFill>
+                            <a:srgbClr val="008000"/>
+                          </a:solidFill>
+                          <a:ln w="635" cap="flat">
+                            <a:solidFill>
+                              <a:srgbClr val="008000"/>
+                            </a:solidFill>
+                            <a:prstDash val="solid"/>
+                            <a:round/>
+                            <a:headEnd/>
+                            <a:tailEnd/>
+                          </a:ln>
+                        </wps:spPr>
+                        <wps:bodyPr rot="0" vert="horz" wrap="square" lIns="91440" tIns="45720" rIns="91440" bIns="45720" anchor="t" anchorCtr="0" upright="1">
+                          <a:noAutofit/>
+                        </wps:bodyPr>
+                      </wps:wsp>
+                      <wps:wsp>
+                        <wps:cNvPr id="58" name="Rectangle 43"/>
+                        <wps:cNvSpPr>
+                          <a:spLocks noChangeArrowheads="1"/>
+                        </wps:cNvSpPr>
+                        <wps:spPr bwMode="auto">
+                          <a:xfrm>
+                            <a:off x="2990850" y="2147570"/>
+                            <a:ext cx="304800" cy="9525"/>
+                          </a:xfrm>
+                          <a:prstGeom prst="rect">
+                            <a:avLst/>
+                          </a:prstGeom>
+                          <a:solidFill>
+                            <a:srgbClr val="008000"/>
+                          </a:solidFill>
+                          <a:ln w="635" cap="flat">
+                            <a:solidFill>
+                              <a:srgbClr val="008000"/>
+                            </a:solidFill>
+                            <a:prstDash val="solid"/>
+                            <a:round/>
+                            <a:headEnd/>
+                            <a:tailEnd/>
+                          </a:ln>
+                        </wps:spPr>
+                        <wps:bodyPr rot="0" vert="horz" wrap="square" lIns="91440" tIns="45720" rIns="91440" bIns="45720" anchor="t" anchorCtr="0" upright="1">
+                          <a:noAutofit/>
+                        </wps:bodyPr>
+                      </wps:wsp>
+                      <wps:wsp>
+                        <wps:cNvPr id="59" name="Rectangle 44"/>
+                        <wps:cNvSpPr>
+                          <a:spLocks noChangeArrowheads="1"/>
+                        </wps:cNvSpPr>
+                        <wps:spPr bwMode="auto">
+                          <a:xfrm>
+                            <a:off x="2990850" y="2671445"/>
+                            <a:ext cx="304800" cy="9525"/>
+                          </a:xfrm>
+                          <a:prstGeom prst="rect">
+                            <a:avLst/>
+                          </a:prstGeom>
+                          <a:solidFill>
+                            <a:srgbClr val="008000"/>
+                          </a:solidFill>
+                          <a:ln w="635" cap="flat">
+                            <a:solidFill>
+                              <a:srgbClr val="008000"/>
+                            </a:solidFill>
+                            <a:prstDash val="solid"/>
+                            <a:round/>
+                            <a:headEnd/>
+                            <a:tailEnd/>
+                          </a:ln>
+                        </wps:spPr>
+                        <wps:bodyPr rot="0" vert="horz" wrap="square" lIns="91440" tIns="45720" rIns="91440" bIns="45720" anchor="t" anchorCtr="0" upright="1">
+                          <a:noAutofit/>
+                        </wps:bodyPr>
+                      </wps:wsp>
+                      <wps:wsp>
+                        <wps:cNvPr id="60" name="Rectangle 45"/>
+                        <wps:cNvSpPr>
+                          <a:spLocks noChangeArrowheads="1"/>
+                        </wps:cNvSpPr>
+                        <wps:spPr bwMode="auto">
+                          <a:xfrm>
+                            <a:off x="2990850" y="2880995"/>
+                            <a:ext cx="304800" cy="9525"/>
+                          </a:xfrm>
+                          <a:prstGeom prst="rect">
+                            <a:avLst/>
+                          </a:prstGeom>
+                          <a:solidFill>
+                            <a:srgbClr val="008000"/>
+                          </a:solidFill>
+                          <a:ln w="635" cap="flat">
+                            <a:solidFill>
+                              <a:srgbClr val="008000"/>
+                            </a:solidFill>
+                            <a:prstDash val="solid"/>
+                            <a:round/>
+                            <a:headEnd/>
+                            <a:tailEnd/>
+                          </a:ln>
+                        </wps:spPr>
+                        <wps:bodyPr rot="0" vert="horz" wrap="square" lIns="91440" tIns="45720" rIns="91440" bIns="45720" anchor="t" anchorCtr="0" upright="1">
+                          <a:noAutofit/>
+                        </wps:bodyPr>
+                      </wps:wsp>
+                      <wps:wsp>
+                        <wps:cNvPr id="61" name="Rectangle 46"/>
+                        <wps:cNvSpPr>
+                          <a:spLocks noChangeArrowheads="1"/>
+                        </wps:cNvSpPr>
+                        <wps:spPr bwMode="auto">
+                          <a:xfrm>
+                            <a:off x="2995930" y="1885950"/>
+                            <a:ext cx="9525" cy="265430"/>
+                          </a:xfrm>
+                          <a:prstGeom prst="rect">
+                            <a:avLst/>
+                          </a:prstGeom>
+                          <a:solidFill>
+                            <a:srgbClr val="008000"/>
+                          </a:solidFill>
+                          <a:ln w="635" cap="flat">
+                            <a:solidFill>
+                              <a:srgbClr val="008000"/>
+                            </a:solidFill>
+                            <a:prstDash val="solid"/>
+                            <a:round/>
+                            <a:headEnd/>
+                            <a:tailEnd/>
+                          </a:ln>
+                        </wps:spPr>
+                        <wps:bodyPr rot="0" vert="horz" wrap="square" lIns="91440" tIns="45720" rIns="91440" bIns="45720" anchor="t" anchorCtr="0" upright="1">
+                          <a:noAutofit/>
+                        </wps:bodyPr>
+                      </wps:wsp>
+                      <wps:wsp>
+                        <wps:cNvPr id="62" name="Rectangle 47"/>
+                        <wps:cNvSpPr>
+                          <a:spLocks noChangeArrowheads="1"/>
+                        </wps:cNvSpPr>
+                        <wps:spPr bwMode="auto">
+                          <a:xfrm>
+                            <a:off x="2995930" y="2152650"/>
+                            <a:ext cx="9525" cy="528320"/>
+                          </a:xfrm>
+                          <a:prstGeom prst="rect">
+                            <a:avLst/>
+                          </a:prstGeom>
+                          <a:solidFill>
+                            <a:srgbClr val="008000"/>
+                          </a:solidFill>
+                          <a:ln w="635" cap="flat">
+                            <a:solidFill>
+                              <a:srgbClr val="008000"/>
+                            </a:solidFill>
+                            <a:prstDash val="solid"/>
+                            <a:round/>
+                            <a:headEnd/>
+                            <a:tailEnd/>
+                          </a:ln>
+                        </wps:spPr>
+                        <wps:bodyPr rot="0" vert="horz" wrap="square" lIns="91440" tIns="45720" rIns="91440" bIns="45720" anchor="t" anchorCtr="0" upright="1">
+                          <a:noAutofit/>
+                        </wps:bodyPr>
+                      </wps:wsp>
+                      <wps:wsp>
+                        <wps:cNvPr id="63" name="Rectangle 48"/>
+                        <wps:cNvSpPr>
+                          <a:spLocks noChangeArrowheads="1"/>
+                        </wps:cNvSpPr>
+                        <wps:spPr bwMode="auto">
+                          <a:xfrm>
+                            <a:off x="2995930" y="2676525"/>
+                            <a:ext cx="9525" cy="209550"/>
+                          </a:xfrm>
+                          <a:prstGeom prst="rect">
+                            <a:avLst/>
+                          </a:prstGeom>
+                          <a:solidFill>
+                            <a:srgbClr val="008000"/>
+                          </a:solidFill>
+                          <a:ln w="635" cap="flat">
+                            <a:solidFill>
+                              <a:srgbClr val="008000"/>
+                            </a:solidFill>
+                            <a:prstDash val="solid"/>
+                            <a:round/>
+                            <a:headEnd/>
+                            <a:tailEnd/>
+                          </a:ln>
+                        </wps:spPr>
+                        <wps:bodyPr rot="0" vert="horz" wrap="square" lIns="91440" tIns="45720" rIns="91440" bIns="45720" anchor="t" anchorCtr="0" upright="1">
+                          <a:noAutofit/>
+                        </wps:bodyPr>
+                      </wps:wsp>
+                      <wps:wsp>
+                        <wps:cNvPr id="64" name="Rectangle 49"/>
+                        <wps:cNvSpPr>
+                          <a:spLocks noChangeArrowheads="1"/>
+                        </wps:cNvSpPr>
+                        <wps:spPr bwMode="auto">
+                          <a:xfrm>
+                            <a:off x="2828925" y="1957070"/>
+                            <a:ext cx="161925" cy="9525"/>
+                          </a:xfrm>
+                          <a:prstGeom prst="rect">
+                            <a:avLst/>
+                          </a:prstGeom>
+                          <a:solidFill>
+                            <a:srgbClr val="008000"/>
+                          </a:solidFill>
+                          <a:ln w="635" cap="flat">
+                            <a:solidFill>
+                              <a:srgbClr val="008000"/>
+                            </a:solidFill>
+                            <a:prstDash val="solid"/>
+                            <a:round/>
+                            <a:headEnd/>
+                            <a:tailEnd/>
+                          </a:ln>
+                        </wps:spPr>
+                        <wps:bodyPr rot="0" vert="horz" wrap="square" lIns="91440" tIns="45720" rIns="91440" bIns="45720" anchor="t" anchorCtr="0" upright="1">
+                          <a:noAutofit/>
+                        </wps:bodyPr>
+                      </wps:wsp>
+                      <wps:wsp>
+                        <wps:cNvPr id="65" name="Rectangle 50"/>
+                        <wps:cNvSpPr>
+                          <a:spLocks noChangeArrowheads="1"/>
+                        </wps:cNvSpPr>
+                        <wps:spPr bwMode="auto">
+                          <a:xfrm>
+                            <a:off x="1850390" y="980440"/>
+                            <a:ext cx="165735" cy="189865"/>
+                          </a:xfrm>
+                          <a:prstGeom prst="rect">
+                            <a:avLst/>
+                          </a:prstGeom>
+                          <a:noFill/>
+                          <a:ln>
+                            <a:noFill/>
+                          </a:ln>
+                          <a:extLst>
+                            <a:ext uri="{909E8E84-426E-40DD-AFC4-6F175D3DCCD1}">
+                              <a14:hiddenFill xmlns:a14="http://schemas.microsoft.com/office/drawing/2010/main">
+                                <a:solidFill>
+                                  <a:srgbClr val="FFFFFF"/>
+                                </a:solidFill>
+                              </a14:hiddenFill>
+                            </a:ext>
+                            <a:ext uri="{91240B29-F687-4F45-9708-019B960494DF}">
+                              <a14:hiddenLine xmlns:a14="http://schemas.microsoft.com/office/drawing/2010/main" w="9525">
+                                <a:solidFill>
+                                  <a:srgbClr val="000000"/>
+                                </a:solidFill>
+                                <a:miter lim="800000"/>
+                                <a:headEnd/>
+                                <a:tailEnd/>
+                              </a14:hiddenLine>
+                            </a:ext>
+                          </a:extLst>
+                        </wps:spPr>
+                        <wps:txbx>
+                          <w:txbxContent>
+                            <w:p>
+                              <w:r>
+                                <w:rPr>
+                                  <w:rFonts w:ascii="Arial" w:hAnsi="Arial" w:cs="Arial"/>
+                                  <w:color w:val="000000"/>
+                                  <w:sz w:val="26"/>
+                                  <w:szCs w:val="26"/>
+                                </w:rPr>
+                                <w:t>…</w:t>
+                              </w:r>
+                            </w:p>
+                          </w:txbxContent>
+                        </wps:txbx>
+                        <wps:bodyPr rot="0" vert="horz" wrap="none" lIns="0" tIns="0" rIns="0" bIns="0" anchor="t" anchorCtr="0">
+                          <a:spAutoFit/>
+                        </wps:bodyPr>
+                      </wps:wsp>
+                      <wps:wsp>
+                        <wps:cNvPr id="66" name="Rectangle 51"/>
+                        <wps:cNvSpPr>
+                          <a:spLocks noChangeArrowheads="1"/>
+                        </wps:cNvSpPr>
+                        <wps:spPr bwMode="auto">
+                          <a:xfrm>
+                            <a:off x="1376680" y="1326515"/>
+                            <a:ext cx="1092200" cy="189865"/>
+                          </a:xfrm>
+                          <a:prstGeom prst="rect">
+                            <a:avLst/>
+                          </a:prstGeom>
+                          <a:noFill/>
+                          <a:ln>
+                            <a:noFill/>
+                          </a:ln>
+                          <a:extLst>
+                            <a:ext uri="{909E8E84-426E-40DD-AFC4-6F175D3DCCD1}">
+                              <a14:hiddenFill xmlns:a14="http://schemas.microsoft.com/office/drawing/2010/main">
+                                <a:solidFill>
+                                  <a:srgbClr val="FFFFFF"/>
+                                </a:solidFill>
+                              </a14:hiddenFill>
+                            </a:ext>
+                            <a:ext uri="{91240B29-F687-4F45-9708-019B960494DF}">
+                              <a14:hiddenLine xmlns:a14="http://schemas.microsoft.com/office/drawing/2010/main" w="9525">
+                                <a:solidFill>
+                                  <a:srgbClr val="000000"/>
+                                </a:solidFill>
+                                <a:miter lim="800000"/>
+                                <a:headEnd/>
+                                <a:tailEnd/>
+                              </a14:hiddenLine>
+                            </a:ext>
+                          </a:extLst>
+                        </wps:spPr>
+                        <wps:txbx>
+                          <w:txbxContent>
+                            <w:p>
+                              <w:r>
+                                <w:rPr>
+                                  <w:rFonts w:ascii="Arial" w:hAnsi="Arial" w:cs="Arial"/>
+                                  <w:color w:val="000000"/>
+                                  <w:sz w:val="26"/>
+                                  <w:szCs w:val="26"/>
+                                </w:rPr>
+                                <w:t xml:space="preserve">Reference tree </w:t>
+                              </w:r>
+                            </w:p>
+                          </w:txbxContent>
+                        </wps:txbx>
+                        <wps:bodyPr rot="0" vert="horz" wrap="none" lIns="0" tIns="0" rIns="0" bIns="0" anchor="t" anchorCtr="0">
+                          <a:spAutoFit/>
+                        </wps:bodyPr>
+                      </wps:wsp>
+                      <wps:wsp>
+                        <wps:cNvPr id="67" name="Rectangle 52"/>
+                        <wps:cNvSpPr>
+                          <a:spLocks noChangeArrowheads="1"/>
+                        </wps:cNvSpPr>
+                        <wps:spPr bwMode="auto">
+                          <a:xfrm>
+                            <a:off x="2548255" y="1326515"/>
+                            <a:ext cx="137795" cy="189865"/>
+                          </a:xfrm>
+                          <a:prstGeom prst="rect">
+                            <a:avLst/>
+                          </a:prstGeom>
+                          <a:noFill/>
+                          <a:ln>
+                            <a:noFill/>
+                          </a:ln>
+                          <a:extLst>
+                            <a:ext uri="{909E8E84-426E-40DD-AFC4-6F175D3DCCD1}">
+                              <a14:hiddenFill xmlns:a14="http://schemas.microsoft.com/office/drawing/2010/main">
+                                <a:solidFill>
+                                  <a:srgbClr val="FFFFFF"/>
+                                </a:solidFill>
+                              </a14:hiddenFill>
+                            </a:ext>
+                            <a:ext uri="{91240B29-F687-4F45-9708-019B960494DF}">
+                              <a14:hiddenLine xmlns:a14="http://schemas.microsoft.com/office/drawing/2010/main" w="9525">
+                                <a:solidFill>
+                                  <a:srgbClr val="000000"/>
+                                </a:solidFill>
+                                <a:miter lim="800000"/>
+                                <a:headEnd/>
+                                <a:tailEnd/>
+                              </a14:hiddenLine>
+                            </a:ext>
+                          </a:extLst>
+                        </wps:spPr>
+                        <wps:txbx>
+                          <w:txbxContent>
+                            <w:p>
+                              <w:r>
+                                <w:rPr>
+                                  <w:rFonts w:ascii="Arial" w:hAnsi="Arial" w:cs="Arial"/>
+                                  <w:color w:val="000000"/>
+                                  <w:sz w:val="26"/>
+                                  <w:szCs w:val="26"/>
+                                </w:rPr>
+                                <w:t>m</w:t>
+                              </w:r>
+                            </w:p>
+                          </w:txbxContent>
+                        </wps:txbx>
+                        <wps:bodyPr rot="0" vert="horz" wrap="none" lIns="0" tIns="0" rIns="0" bIns="0" anchor="t" anchorCtr="0">
+                          <a:spAutoFit/>
+                        </wps:bodyPr>
+                      </wps:wsp>
+                      <wps:wsp>
+                        <wps:cNvPr id="68" name="Rectangle 53"/>
+                        <wps:cNvSpPr>
+                          <a:spLocks noChangeArrowheads="1"/>
+                        </wps:cNvSpPr>
+                        <wps:spPr bwMode="auto">
+                          <a:xfrm>
+                            <a:off x="3050540" y="1637665"/>
+                            <a:ext cx="165735" cy="189865"/>
+                          </a:xfrm>
+                          <a:prstGeom prst="rect">
+                            <a:avLst/>
+                          </a:prstGeom>
+                          <a:noFill/>
+                          <a:ln>
+                            <a:noFill/>
+                          </a:ln>
+                          <a:extLst>
+                            <a:ext uri="{909E8E84-426E-40DD-AFC4-6F175D3DCCD1}">
+                              <a14:hiddenFill xmlns:a14="http://schemas.microsoft.com/office/drawing/2010/main">
+                                <a:solidFill>
+                                  <a:srgbClr val="FFFFFF"/>
+                                </a:solidFill>
+                              </a14:hiddenFill>
+                            </a:ext>
+                            <a:ext uri="{91240B29-F687-4F45-9708-019B960494DF}">
+                              <a14:hiddenLine xmlns:a14="http://schemas.microsoft.com/office/drawing/2010/main" w="9525">
+                                <a:solidFill>
+                                  <a:srgbClr val="000000"/>
+                                </a:solidFill>
+                                <a:miter lim="800000"/>
+                                <a:headEnd/>
+                                <a:tailEnd/>
+                              </a14:hiddenLine>
+                            </a:ext>
+                          </a:extLst>
+                        </wps:spPr>
+                        <wps:txbx>
+                          <w:txbxContent>
+                            <w:p>
+                              <w:r>
+                                <w:rPr>
+                                  <w:rFonts w:ascii="Arial" w:hAnsi="Arial" w:cs="Arial"/>
+                                  <w:color w:val="000000"/>
+                                  <w:sz w:val="26"/>
+                                  <w:szCs w:val="26"/>
+                                </w:rPr>
+                                <w:t>…</w:t>
+                              </w:r>
+                            </w:p>
+                          </w:txbxContent>
+                        </wps:txbx>
+                        <wps:bodyPr rot="0" vert="horz" wrap="none" lIns="0" tIns="0" rIns="0" bIns="0" anchor="t" anchorCtr="0">
+                          <a:spAutoFit/>
+                        </wps:bodyPr>
+                      </wps:wsp>
+                      <wps:wsp>
+                        <wps:cNvPr id="69" name="Rectangle 54"/>
+                        <wps:cNvSpPr>
+                          <a:spLocks noChangeArrowheads="1"/>
+                        </wps:cNvSpPr>
+                        <wps:spPr bwMode="auto">
+                          <a:xfrm>
+                            <a:off x="876300" y="623570"/>
+                            <a:ext cx="304800" cy="9525"/>
+                          </a:xfrm>
+                          <a:prstGeom prst="rect">
+                            <a:avLst/>
+                          </a:prstGeom>
+                          <a:solidFill>
+                            <a:srgbClr val="008000"/>
+                          </a:solidFill>
+                          <a:ln w="635" cap="flat">
+                            <a:solidFill>
+                              <a:srgbClr val="008000"/>
+                            </a:solidFill>
+                            <a:prstDash val="solid"/>
+                            <a:round/>
+                            <a:headEnd/>
+                            <a:tailEnd/>
+                          </a:ln>
+                        </wps:spPr>
+                        <wps:bodyPr rot="0" vert="horz" wrap="square" lIns="91440" tIns="45720" rIns="91440" bIns="45720" anchor="t" anchorCtr="0" upright="1">
+                          <a:noAutofit/>
+                        </wps:bodyPr>
+                      </wps:wsp>
+                      <wps:wsp>
+                        <wps:cNvPr id="70" name="Rectangle 55"/>
+                        <wps:cNvSpPr>
+                          <a:spLocks noChangeArrowheads="1"/>
+                        </wps:cNvSpPr>
+                        <wps:spPr bwMode="auto">
+                          <a:xfrm>
+                            <a:off x="876300" y="890270"/>
+                            <a:ext cx="304800" cy="9525"/>
+                          </a:xfrm>
+                          <a:prstGeom prst="rect">
+                            <a:avLst/>
+                          </a:prstGeom>
+                          <a:solidFill>
+                            <a:srgbClr val="008000"/>
+                          </a:solidFill>
+                          <a:ln w="635" cap="flat">
+                            <a:solidFill>
+                              <a:srgbClr val="008000"/>
+                            </a:solidFill>
+                            <a:prstDash val="solid"/>
+                            <a:round/>
+                            <a:headEnd/>
+                            <a:tailEnd/>
+                          </a:ln>
+                        </wps:spPr>
+                        <wps:bodyPr rot="0" vert="horz" wrap="square" lIns="91440" tIns="45720" rIns="91440" bIns="45720" anchor="t" anchorCtr="0" upright="1">
+                          <a:noAutofit/>
+                        </wps:bodyPr>
+                      </wps:wsp>
+                      <wps:wsp>
+                        <wps:cNvPr id="71" name="Rectangle 56"/>
+                        <wps:cNvSpPr>
+                          <a:spLocks noChangeArrowheads="1"/>
+                        </wps:cNvSpPr>
+                        <wps:spPr bwMode="auto">
+                          <a:xfrm>
+                            <a:off x="876300" y="1414145"/>
+                            <a:ext cx="304800" cy="9525"/>
+                          </a:xfrm>
+                          <a:prstGeom prst="rect">
+                            <a:avLst/>
+                          </a:prstGeom>
+                          <a:solidFill>
+                            <a:srgbClr val="008000"/>
+                          </a:solidFill>
+                          <a:ln w="635" cap="flat">
+                            <a:solidFill>
+                              <a:srgbClr val="008000"/>
+                            </a:solidFill>
+                            <a:prstDash val="solid"/>
+                            <a:round/>
+                            <a:headEnd/>
+                            <a:tailEnd/>
+                          </a:ln>
+                        </wps:spPr>
+                        <wps:bodyPr rot="0" vert="horz" wrap="square" lIns="91440" tIns="45720" rIns="91440" bIns="45720" anchor="t" anchorCtr="0" upright="1">
+                          <a:noAutofit/>
+                        </wps:bodyPr>
+                      </wps:wsp>
+                      <wps:wsp>
+                        <wps:cNvPr id="72" name="Rectangle 57"/>
+                        <wps:cNvSpPr>
+                          <a:spLocks noChangeArrowheads="1"/>
+                        </wps:cNvSpPr>
+                        <wps:spPr bwMode="auto">
+                          <a:xfrm>
+                            <a:off x="876300" y="1623695"/>
+                            <a:ext cx="304800" cy="9525"/>
+                          </a:xfrm>
+                          <a:prstGeom prst="rect">
+                            <a:avLst/>
+                          </a:prstGeom>
+                          <a:solidFill>
+                            <a:srgbClr val="008000"/>
+                          </a:solidFill>
+                          <a:ln w="635" cap="flat">
+                            <a:solidFill>
+                              <a:srgbClr val="008000"/>
+                            </a:solidFill>
+                            <a:prstDash val="solid"/>
+                            <a:round/>
+                            <a:headEnd/>
+                            <a:tailEnd/>
+                          </a:ln>
+                        </wps:spPr>
+                        <wps:bodyPr rot="0" vert="horz" wrap="square" lIns="91440" tIns="45720" rIns="91440" bIns="45720" anchor="t" anchorCtr="0" upright="1">
+                          <a:noAutofit/>
+                        </wps:bodyPr>
+                      </wps:wsp>
+                      <wps:wsp>
+                        <wps:cNvPr id="73" name="Rectangle 58"/>
+                        <wps:cNvSpPr>
+                          <a:spLocks noChangeArrowheads="1"/>
+                        </wps:cNvSpPr>
+                        <wps:spPr bwMode="auto">
+                          <a:xfrm>
+                            <a:off x="1176655" y="628650"/>
+                            <a:ext cx="9525" cy="265430"/>
+                          </a:xfrm>
+                          <a:prstGeom prst="rect">
+                            <a:avLst/>
+                          </a:prstGeom>
+                          <a:solidFill>
+                            <a:srgbClr val="008000"/>
+                          </a:solidFill>
+                          <a:ln w="635" cap="flat">
+                            <a:solidFill>
+                              <a:srgbClr val="008000"/>
+                            </a:solidFill>
+                            <a:prstDash val="solid"/>
+                            <a:round/>
+                            <a:headEnd/>
+                            <a:tailEnd/>
+                          </a:ln>
+                        </wps:spPr>
+                        <wps:bodyPr rot="0" vert="horz" wrap="square" lIns="91440" tIns="45720" rIns="91440" bIns="45720" anchor="t" anchorCtr="0" upright="1">
+                          <a:noAutofit/>
+                        </wps:bodyPr>
+                      </wps:wsp>
+                      <wps:wsp>
+                        <wps:cNvPr id="74" name="Rectangle 59"/>
+                        <wps:cNvSpPr>
+                          <a:spLocks noChangeArrowheads="1"/>
+                        </wps:cNvSpPr>
+                        <wps:spPr bwMode="auto">
+                          <a:xfrm>
+                            <a:off x="1176655" y="895350"/>
+                            <a:ext cx="9525" cy="528320"/>
+                          </a:xfrm>
+                          <a:prstGeom prst="rect">
+                            <a:avLst/>
+                          </a:prstGeom>
+                          <a:solidFill>
+                            <a:srgbClr val="008000"/>
+                          </a:solidFill>
+                          <a:ln w="635" cap="flat">
+                            <a:solidFill>
+                              <a:srgbClr val="008000"/>
+                            </a:solidFill>
+                            <a:prstDash val="solid"/>
+                            <a:round/>
+                            <a:headEnd/>
+                            <a:tailEnd/>
+                          </a:ln>
+                        </wps:spPr>
+                        <wps:bodyPr rot="0" vert="horz" wrap="square" lIns="91440" tIns="45720" rIns="91440" bIns="45720" anchor="t" anchorCtr="0" upright="1">
+                          <a:noAutofit/>
+                        </wps:bodyPr>
+                      </wps:wsp>
+                      <wps:wsp>
+                        <wps:cNvPr id="75" name="Rectangle 60"/>
+                        <wps:cNvSpPr>
+                          <a:spLocks noChangeArrowheads="1"/>
+                        </wps:cNvSpPr>
+                        <wps:spPr bwMode="auto">
+                          <a:xfrm>
+                            <a:off x="1176655" y="1419225"/>
+                            <a:ext cx="9525" cy="209550"/>
+                          </a:xfrm>
+                          <a:prstGeom prst="rect">
+                            <a:avLst/>
+                          </a:prstGeom>
+                          <a:solidFill>
+                            <a:srgbClr val="008000"/>
+                          </a:solidFill>
+                          <a:ln w="635" cap="flat">
+                            <a:solidFill>
+                              <a:srgbClr val="008000"/>
+                            </a:solidFill>
+                            <a:prstDash val="solid"/>
+                            <a:round/>
+                            <a:headEnd/>
+                            <a:tailEnd/>
+                          </a:ln>
+                        </wps:spPr>
+                        <wps:bodyPr rot="0" vert="horz" wrap="square" lIns="91440" tIns="45720" rIns="91440" bIns="45720" anchor="t" anchorCtr="0" upright="1">
+                          <a:noAutofit/>
+                        </wps:bodyPr>
+                      </wps:wsp>
+                      <wps:wsp>
+                        <wps:cNvPr id="76" name="Rectangle 61"/>
+                        <wps:cNvSpPr>
+                          <a:spLocks noChangeArrowheads="1"/>
+                        </wps:cNvSpPr>
+                        <wps:spPr bwMode="auto">
+                          <a:xfrm>
+                            <a:off x="1162050" y="1414145"/>
+                            <a:ext cx="142875" cy="9525"/>
+                          </a:xfrm>
+                          <a:prstGeom prst="rect">
+                            <a:avLst/>
+                          </a:prstGeom>
+                          <a:solidFill>
+                            <a:srgbClr val="008000"/>
+                          </a:solidFill>
+                          <a:ln w="635" cap="flat">
+                            <a:solidFill>
+                              <a:srgbClr val="008000"/>
+                            </a:solidFill>
+                            <a:prstDash val="solid"/>
+                            <a:round/>
+                            <a:headEnd/>
+                            <a:tailEnd/>
+                          </a:ln>
+                        </wps:spPr>
+                        <wps:bodyPr rot="0" vert="horz" wrap="square" lIns="91440" tIns="45720" rIns="91440" bIns="45720" anchor="t" anchorCtr="0" upright="1">
+                          <a:noAutofit/>
+                        </wps:bodyPr>
+                      </wps:wsp>
+                      <wps:wsp>
+                        <wps:cNvPr id="77" name="Rectangle 62"/>
+                        <wps:cNvSpPr>
+                          <a:spLocks noChangeArrowheads="1"/>
+                        </wps:cNvSpPr>
+                        <wps:spPr bwMode="auto">
+                          <a:xfrm>
+                            <a:off x="2834005" y="1419225"/>
+                            <a:ext cx="9525" cy="540385"/>
+                          </a:xfrm>
+                          <a:prstGeom prst="rect">
+                            <a:avLst/>
+                          </a:prstGeom>
+                          <a:solidFill>
+                            <a:srgbClr val="008000"/>
+                          </a:solidFill>
+                          <a:ln w="635" cap="flat">
+                            <a:solidFill>
+                              <a:srgbClr val="008000"/>
+                            </a:solidFill>
+                            <a:prstDash val="solid"/>
+                            <a:round/>
+                            <a:headEnd/>
+                            <a:tailEnd/>
+                          </a:ln>
+                        </wps:spPr>
+                        <wps:bodyPr rot="0" vert="horz" wrap="square" lIns="91440" tIns="45720" rIns="91440" bIns="45720" anchor="t" anchorCtr="0" upright="1">
+                          <a:noAutofit/>
+                        </wps:bodyPr>
+                      </wps:wsp>
+                      <wps:wsp>
+                        <wps:cNvPr id="78" name="Rectangle 63"/>
+                        <wps:cNvSpPr>
+                          <a:spLocks noChangeArrowheads="1"/>
+                        </wps:cNvSpPr>
+                        <wps:spPr bwMode="auto">
+                          <a:xfrm>
+                            <a:off x="2695575" y="1414145"/>
+                            <a:ext cx="142875" cy="9525"/>
+                          </a:xfrm>
+                          <a:prstGeom prst="rect">
+                            <a:avLst/>
+                          </a:prstGeom>
+                          <a:solidFill>
+                            <a:srgbClr val="008000"/>
+                          </a:solidFill>
+                          <a:ln w="635" cap="flat">
+                            <a:solidFill>
+                              <a:srgbClr val="008000"/>
+                            </a:solidFill>
+                            <a:prstDash val="solid"/>
+                            <a:round/>
+                            <a:headEnd/>
+                            <a:tailEnd/>
+                          </a:ln>
+                        </wps:spPr>
+                        <wps:bodyPr rot="0" vert="horz" wrap="square" lIns="91440" tIns="45720" rIns="91440" bIns="45720" anchor="t" anchorCtr="0" upright="1">
+                          <a:noAutofit/>
+                        </wps:bodyPr>
+                      </wps:wsp>
+                      <wps:wsp>
+                        <wps:cNvPr id="79" name="Rectangle 64"/>
+                        <wps:cNvSpPr>
+                          <a:spLocks noChangeArrowheads="1"/>
+                        </wps:cNvSpPr>
+                        <wps:spPr bwMode="auto">
+                          <a:xfrm>
+                            <a:off x="3196590" y="1090930"/>
+                            <a:ext cx="56515" cy="116840"/>
+                          </a:xfrm>
+                          <a:prstGeom prst="rect">
+                            <a:avLst/>
+                          </a:prstGeom>
+                          <a:noFill/>
+                          <a:ln>
+                            <a:noFill/>
+                          </a:ln>
+                          <a:extLst>
+                            <a:ext uri="{909E8E84-426E-40DD-AFC4-6F175D3DCCD1}">
+                              <a14:hiddenFill xmlns:a14="http://schemas.microsoft.com/office/drawing/2010/main">
+                                <a:solidFill>
+                                  <a:srgbClr val="FFFFFF"/>
+                                </a:solidFill>
+                              </a14:hiddenFill>
+                            </a:ext>
+                            <a:ext uri="{91240B29-F687-4F45-9708-019B960494DF}">
+                              <a14:hiddenLine xmlns:a14="http://schemas.microsoft.com/office/drawing/2010/main" w="9525">
+                                <a:solidFill>
+                                  <a:srgbClr val="000000"/>
+                                </a:solidFill>
+                                <a:miter lim="800000"/>
+                                <a:headEnd/>
+                                <a:tailEnd/>
+                              </a14:hiddenLine>
+                            </a:ext>
+                          </a:extLst>
+                        </wps:spPr>
+                        <wps:txbx>
+                          <w:txbxContent>
+                            <w:p>
+                              <w:r>
+                                <w:rPr>
+                                  <w:rFonts w:ascii="Arial" w:hAnsi="Arial" w:cs="Arial"/>
+                                  <w:color w:val="009900"/>
+                                  <w:sz w:val="16"/>
+                                  <w:szCs w:val="16"/>
+                                </w:rPr>
+                                <w:t xml:space="preserve">n </w:t>
+                              </w:r>
+                            </w:p>
+                          </w:txbxContent>
+                        </wps:txbx>
+                        <wps:bodyPr rot="0" vert="horz" wrap="none" lIns="0" tIns="0" rIns="0" bIns="0" anchor="t" anchorCtr="0">
+                          <a:spAutoFit/>
+                        </wps:bodyPr>
+                      </wps:wsp>
+                      <wps:wsp>
+                        <wps:cNvPr id="80" name="Rectangle 65"/>
+                        <wps:cNvSpPr>
+                          <a:spLocks noChangeArrowheads="1"/>
+                        </wps:cNvSpPr>
+                        <wps:spPr bwMode="auto">
+                          <a:xfrm>
+                            <a:off x="3282315" y="1090930"/>
+                            <a:ext cx="214630" cy="116840"/>
+                          </a:xfrm>
+                          <a:prstGeom prst="rect">
+                            <a:avLst/>
+                          </a:prstGeom>
+                          <a:noFill/>
+                          <a:ln>
+                            <a:noFill/>
+                          </a:ln>
+                          <a:extLst>
+                            <a:ext uri="{909E8E84-426E-40DD-AFC4-6F175D3DCCD1}">
+                              <a14:hiddenFill xmlns:a14="http://schemas.microsoft.com/office/drawing/2010/main">
+                                <a:solidFill>
+                                  <a:srgbClr val="FFFFFF"/>
+                                </a:solidFill>
+                              </a14:hiddenFill>
+                            </a:ext>
+                            <a:ext uri="{91240B29-F687-4F45-9708-019B960494DF}">
+                              <a14:hiddenLine xmlns:a14="http://schemas.microsoft.com/office/drawing/2010/main" w="9525">
+                                <a:solidFill>
+                                  <a:srgbClr val="000000"/>
+                                </a:solidFill>
+                                <a:miter lim="800000"/>
+                                <a:headEnd/>
+                                <a:tailEnd/>
+                              </a14:hiddenLine>
+                            </a:ext>
+                          </a:extLst>
+                        </wps:spPr>
+                        <wps:txbx>
+                          <w:txbxContent>
+                            <w:p>
+                              <w:r>
+                                <w:rPr>
+                                  <w:rFonts w:ascii="Arial" w:hAnsi="Arial" w:cs="Arial"/>
+                                  <w:color w:val="009900"/>
+                                  <w:sz w:val="16"/>
+                                  <w:szCs w:val="16"/>
+                                </w:rPr>
+                                <w:t>rows</w:t>
+                              </w:r>
+                            </w:p>
+                          </w:txbxContent>
+                        </wps:txbx>
+                        <wps:bodyPr rot="0" vert="horz" wrap="none" lIns="0" tIns="0" rIns="0" bIns="0" anchor="t" anchorCtr="0">
+                          <a:spAutoFit/>
+                        </wps:bodyPr>
+                      </wps:wsp>
+                      <wps:wsp>
+                        <wps:cNvPr id="81" name="Rectangle 66"/>
+                        <wps:cNvSpPr>
+                          <a:spLocks noChangeArrowheads="1"/>
+                        </wps:cNvSpPr>
+                        <wps:spPr bwMode="auto">
+                          <a:xfrm>
+                            <a:off x="3196590" y="2342515"/>
+                            <a:ext cx="299720" cy="116840"/>
+                          </a:xfrm>
+                          <a:prstGeom prst="rect">
+                            <a:avLst/>
+                          </a:prstGeom>
+                          <a:noFill/>
+                          <a:ln>
+                            <a:noFill/>
+                          </a:ln>
+                          <a:extLst>
+                            <a:ext uri="{909E8E84-426E-40DD-AFC4-6F175D3DCCD1}">
+                              <a14:hiddenFill xmlns:a14="http://schemas.microsoft.com/office/drawing/2010/main">
+                                <a:solidFill>
+                                  <a:srgbClr val="FFFFFF"/>
+                                </a:solidFill>
+                              </a14:hiddenFill>
+                            </a:ext>
+                            <a:ext uri="{91240B29-F687-4F45-9708-019B960494DF}">
+                              <a14:hiddenLine xmlns:a14="http://schemas.microsoft.com/office/drawing/2010/main" w="9525">
+                                <a:solidFill>
+                                  <a:srgbClr val="000000"/>
+                                </a:solidFill>
+                                <a:miter lim="800000"/>
+                                <a:headEnd/>
+                                <a:tailEnd/>
+                              </a14:hiddenLine>
+                            </a:ext>
+                          </a:extLst>
+                        </wps:spPr>
+                        <wps:txbx>
+                          <w:txbxContent>
+                            <w:p>
+                              <w:r>
+                                <w:rPr>
+                                  <w:rFonts w:ascii="Arial" w:hAnsi="Arial" w:cs="Arial"/>
+                                  <w:color w:val="009900"/>
+                                  <w:sz w:val="16"/>
+                                  <w:szCs w:val="16"/>
+                                </w:rPr>
+                                <w:t>n rows</w:t>
+                              </w:r>
+                            </w:p>
+                          </w:txbxContent>
+                        </wps:txbx>
+                        <wps:bodyPr rot="0" vert="horz" wrap="none" lIns="0" tIns="0" rIns="0" bIns="0" anchor="t" anchorCtr="0">
+                          <a:spAutoFit/>
+                        </wps:bodyPr>
+                      </wps:wsp>
+                    </wpc:wpc>
+                  </a:graphicData>
+                </a:graphic>
+              </wp:inline>
+            </w:drawing>
+          </mc:Choice>
+          <mc:Fallback>
+            <w:pict>
+              <v:group id="Kanwa 82" o:spid="_x0000_s1028" editas="canvas" style="width:292.5pt;height:235.05pt;mso-position-horizontal-relative:char;mso-position-vertical-relative:line" coordsize="37147,29851" o:gfxdata="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">
+                <v:shapetype id="_x0000_t75" coordsize="21600,21600" o:spt="75" o:preferrelative="t" path="m@4@5l@4@11@9@11@9@5xe" filled="f" stroked="f">
+                  <v:stroke joinstyle="miter"/>
+                  <v:formulas>
+                    <v:f eqn="if lineDrawn pixelLineWidth 0"/>
+                    <v:f eqn="sum @0 1 0"/>
+                    <v:f eqn="sum 0 0 @1"/>
+                    <v:f eqn="prod @2 1 2"/>
+                    <v:f eqn="prod @3 21600 pixelWidth"/>
+                    <v:f eqn="prod @3 21600 pixelHeight"/>
+                    <v:f eqn="sum @0 0 1"/>
+                    <v:f eqn="prod @6 1 2"/>
+                    <v:f eqn="prod @7 21600 pixelWidth"/>
+                    <v:f eqn="sum @8 21600 0"/>
+                    <v:f eqn="prod @7 21600 pixelHeight"/>
+                    <v:f eqn="sum @10 21600 0"/>
+                  </v:formulas>
+                  <v:path o:extrusionok="f" gradientshapeok="t" o:connecttype="rect"/>
+                  <o:lock v:ext="edit" aspectratio="t"/>
+                </v:shapetype>
+                <v:shape id="_x0000_s1029" type="#_x0000_t75" style="position:absolute;width:37147;height:29851;visibility:visible;mso-wrap-style:square">
+                  <v:fill o:detectmouseclick="t"/>
+                  <v:path o:connecttype="none"/>
+                </v:shape>
+                <v:rect id="Rectangle 5" o:spid="_x0000_s1030" style="position:absolute;left:1479;top:5524;width:3785;height:1899;visibility:visible;mso-wrap-style:none;v-text-anchor:top" o:gfxdata="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" filled="f" stroked="f">
+                  <v:textbox style="mso-fit-shape-to-text:t" inset="0,0,0,0">
+                    <w:txbxContent>
+                      <w:p>
+                        <w:r>
+                          <w:rPr>
+                            <w:rFonts w:ascii="Arial" w:hAnsi="Arial" w:cs="Arial"/>
+                            <w:i/>
+                            <w:iCs/>
+                            <w:color w:val="000000"/>
+                            <w:sz w:val="26"/>
+                            <w:szCs w:val="26"/>
+                          </w:rPr>
+                          <w:t>Tree</w:t>
+                        </w:r>
+                      </w:p>
+                    </w:txbxContent>
+                  </v:textbox>
+                </v:rect>
+                <v:rect id="Rectangle 6" o:spid="_x0000_s1031" style="position:absolute;left:5099;top:5524;width:1308;height:1899;visibility:visible;mso-wrap-style:none;v-text-anchor:top" o:gfxdata="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" filled="f" stroked="f">
+                  <v:textbox style="mso-fit-shape-to-text:t" inset="0,0,0,0">
+                    <w:txbxContent>
+                      <w:p>
+                        <w:r>
+                          <w:rPr>
+                            <w:rFonts w:ascii="Arial" w:hAnsi="Arial" w:cs="Arial"/>
+                            <w:i/>
+                            <w:iCs/>
+                            <w:color w:val="000000"/>
+                            <w:sz w:val="26"/>
+                            <w:szCs w:val="26"/>
+                          </w:rPr>
+                          <w:t>1</w:t>
+                        </w:r>
+                      </w:p>
+                    </w:txbxContent>
+                  </v:textbox>
+                </v:rect>
+                <v:rect id="Rectangle 7" o:spid="_x0000_s1032" style="position:absolute;left:1479;top:7905;width:3785;height:1899;visibility:visible;mso-wrap-style:none;v-text-anchor:top" o:gfxdata="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" filled="f" stroked="f">
+                  <v:textbox style="mso-fit-shape-to-text:t" inset="0,0,0,0">
+                    <w:txbxContent>
+                      <w:p>
+                        <w:r>
+                          <w:rPr>
+                            <w:rFonts w:ascii="Arial" w:hAnsi="Arial" w:cs="Arial"/>
+                            <w:i/>
+                            <w:iCs/>
+                            <w:color w:val="000000"/>
+                            <w:sz w:val="26"/>
+                            <w:szCs w:val="26"/>
+                          </w:rPr>
+                          <w:t>Tree</w:t>
+                        </w:r>
+                      </w:p>
+                    </w:txbxContent>
+                  </v:textbox>
+                </v:rect>
+                <v:rect id="Rectangle 8" o:spid="_x0000_s1033" style="position:absolute;left:5099;top:7905;width:1308;height:1899;visibility:visible;mso-wrap-style:none;v-text-anchor:top" o:gfxdata="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" filled="f" stroked="f">
+                  <v:textbox style="mso-fit-shape-to-text:t" inset="0,0,0,0">
+                    <w:txbxContent>
+                      <w:p>
+                        <w:r>
+                          <w:rPr>
+                            <w:rFonts w:ascii="Arial" w:hAnsi="Arial" w:cs="Arial"/>
+                            <w:i/>
+                            <w:iCs/>
+                            <w:color w:val="000000"/>
+                            <w:sz w:val="26"/>
+                            <w:szCs w:val="26"/>
+                          </w:rPr>
+                          <w:t>2</w:t>
+                        </w:r>
+                      </w:p>
+                    </w:txbxContent>
+                  </v:textbox>
+                </v:rect>
+                <v:rect id="Rectangle 9" o:spid="_x0000_s1034" style="position:absolute;left:1479;top:10287;width:2038;height:1898;visibility:visible;mso-wrap-style:none;v-text-anchor:top" o:gfxdata="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" filled="f" stroked="f">
+                  <v:textbox style="mso-fit-shape-to-text:t" inset="0,0,0,0">
+                    <w:txbxContent>
+                      <w:p>
+                        <w:r>
+                          <w:rPr>
+                            <w:rFonts w:ascii="Arial" w:hAnsi="Arial" w:cs="Arial"/>
+                            <w:i/>
+                            <w:iCs/>
+                            <w:color w:val="000000"/>
+                            <w:sz w:val="26"/>
+                            <w:szCs w:val="26"/>
+                          </w:rPr>
+                          <w:t>…</w:t>
+                        </w:r>
+                      </w:p>
+                    </w:txbxContent>
+                  </v:textbox>
+                </v:rect>
+                <v:rect id="Rectangle 10" o:spid="_x0000_s1035" style="position:absolute;left:7861;top:10287;width:2038;height:1898;visibility:visible;mso-wrap-style:none;v-text-anchor:top" o:gfxdata="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" filled="f" stroked="f">
+                  <v:textbox style="mso-fit-shape-to-text:t" inset="0,0,0,0">
+                    <w:txbxContent>
+                      <w:p>
+                        <w:r>
+                          <w:rPr>
+                            <w:rFonts w:ascii="Arial" w:hAnsi="Arial" w:cs="Arial"/>
+                            <w:i/>
+                            <w:iCs/>
+                            <w:color w:val="000000"/>
+                            <w:sz w:val="26"/>
+                            <w:szCs w:val="26"/>
+                          </w:rPr>
+                          <w:t>…</w:t>
+                        </w:r>
+                      </w:p>
+                    </w:txbxContent>
+                  </v:textbox>
+                </v:rect>
+                <v:rect id="Rectangle 11" o:spid="_x0000_s1036" style="position:absolute;left:1479;top:12668;width:3785;height:1898;visibility:visible;mso-wrap-style:none;v-text-anchor:top" o:gfxdata="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" filled="f" stroked="f">
+                  <v:textbox style="mso-fit-shape-to-text:t" inset="0,0,0,0">
+                    <w:txbxContent>
+                      <w:p>
+                        <w:r>
+                          <w:rPr>
+                            <w:rFonts w:ascii="Arial" w:hAnsi="Arial" w:cs="Arial"/>
+                            <w:i/>
+                            <w:iCs/>
+                            <w:color w:val="000000"/>
+                            <w:sz w:val="26"/>
+                            <w:szCs w:val="26"/>
+                          </w:rPr>
+                          <w:t>Tree</w:t>
+                        </w:r>
+                      </w:p>
+                    </w:txbxContent>
+                  </v:textbox>
+                </v:rect>
+                <v:rect id="Rectangle 12" o:spid="_x0000_s1037" style="position:absolute;left:5099;top:12668;width:1308;height:1898;visibility:visible;mso-wrap-style:none;v-text-anchor:top" o:gfxdata="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" filled="f" stroked="f">
+                  <v:textbox style="mso-fit-shape-to-text:t" inset="0,0,0,0">
+                    <w:txbxContent>
+                      <w:p>
+                        <w:r>
+                          <w:rPr>
+                            <w:rFonts w:ascii="Arial" w:hAnsi="Arial" w:cs="Arial"/>
+                            <w:i/>
+                            <w:iCs/>
+                            <w:color w:val="000000"/>
+                            <w:sz w:val="26"/>
+                            <w:szCs w:val="26"/>
+                          </w:rPr>
+                          <w:t>n</w:t>
+                        </w:r>
+                      </w:p>
+                    </w:txbxContent>
+                  </v:textbox>
+                </v:rect>
+                <v:rect id="Rectangle 13" o:spid="_x0000_s1038" style="position:absolute;left:5956;top:12668;width:940;height:1898;visibility:visible;mso-wrap-style:none;v-text-anchor:top" o:gfxdata="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" filled="f" stroked="f">
+                  <v:textbox style="mso-fit-shape-to-text:t" inset="0,0,0,0">
+                    <w:txbxContent>
+                      <w:p>
+                        <w:r>
+                          <w:rPr>
+                            <w:rFonts w:ascii="Arial" w:hAnsi="Arial" w:cs="Arial"/>
+                            <w:i/>
+                            <w:iCs/>
+                            <w:color w:val="000000"/>
+                            <w:sz w:val="26"/>
+                            <w:szCs w:val="26"/>
+                          </w:rPr>
+                          <w:t>-</w:t>
+                        </w:r>
+                      </w:p>
+                    </w:txbxContent>
+                  </v:textbox>
+                </v:rect>
+                <v:rect id="Rectangle 14" o:spid="_x0000_s1039" style="position:absolute;left:6527;top:12668;width:1308;height:1898;visibility:visible;mso-wrap-style:none;v-text-anchor:top" o:gfxdata="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" filled="f" stroked="f">
+                  <v:textbox style="mso-fit-shape-to-text:t" inset="0,0,0,0">
+                    <w:txbxContent>
+                      <w:p>
+                        <w:r>
+                          <w:rPr>
+                            <w:rFonts w:ascii="Arial" w:hAnsi="Arial" w:cs="Arial"/>
+                            <w:i/>
+                            <w:iCs/>
+                            <w:color w:val="000000"/>
+                            <w:sz w:val="26"/>
+                            <w:szCs w:val="26"/>
+                          </w:rPr>
+                          <w:t>1</w:t>
+                        </w:r>
+                      </w:p>
+                    </w:txbxContent>
+                  </v:textbox>
+                </v:rect>
+                <v:rect id="Rectangle 15" o:spid="_x0000_s1040" style="position:absolute;left:1479;top:15049;width:3785;height:1899;visibility:visible;mso-wrap-style:none;v-text-anchor:top" o:gfxdata="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" filled="f" stroked="f">
+                  <v:textbox style="mso-fit-shape-to-text:t" inset="0,0,0,0">
+                    <w:txbxContent>
+                      <w:p>
+                        <w:r>
+                          <w:rPr>
+                            <w:rFonts w:ascii="Arial" w:hAnsi="Arial" w:cs="Arial"/>
+                            <w:i/>
+                            <w:iCs/>
+                            <w:color w:val="000000"/>
+                            <w:sz w:val="26"/>
+                            <w:szCs w:val="26"/>
+                          </w:rPr>
+                          <w:t>Tree</w:t>
+                        </w:r>
+                      </w:p>
+                    </w:txbxContent>
+                  </v:textbox>
+                </v:rect>
+                <v:rect id="Rectangle 16" o:spid="_x0000_s1041" style="position:absolute;left:5099;top:15049;width:1308;height:1899;visibility:visible;mso-wrap-style:none;v-text-anchor:top" o:gfxdata="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" filled="f" stroked="f">
+                  <v:textbox style="mso-fit-shape-to-text:t" inset="0,0,0,0">
+                    <w:txbxContent>
+                      <w:p>
+                        <w:r>
+                          <w:rPr>
+                            <w:rFonts w:ascii="Arial" w:hAnsi="Arial" w:cs="Arial"/>
+                            <w:i/>
+                            <w:iCs/>
+                            <w:color w:val="000000"/>
+                            <w:sz w:val="26"/>
+                            <w:szCs w:val="26"/>
+                          </w:rPr>
+                          <w:t>n</w:t>
+                        </w:r>
+                      </w:p>
+                    </w:txbxContent>
+                  </v:textbox>
+                </v:rect>
+                <v:rect id="Rectangle 17" o:spid="_x0000_s1042" style="position:absolute;left:7905;top:5854;width:3048;height:95;visibility:visible;mso-wrap-style:square;v-text-anchor:top" o:gfxdata="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" fillcolor="green" strokecolor="green" strokeweight=".05pt">
+                  <v:stroke joinstyle="round"/>
+                </v:rect>
+                <v:rect id="Rectangle 18" o:spid="_x0000_s1043" style="position:absolute;left:7905;top:8521;width:3048;height:95;visibility:visible;mso-wrap-style:square;v-text-anchor:top" o:gfxdata="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" fillcolor="green" strokecolor="green" strokeweight=".05pt">
+                  <v:stroke joinstyle="round"/>
+                </v:rect>
+                <v:rect id="Rectangle 19" o:spid="_x0000_s1044" style="position:absolute;left:7905;top:13855;width:3048;height:95;visibility:visible;mso-wrap-style:square;v-text-anchor:top" o:gfxdata="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" fillcolor="green" strokecolor="green" strokeweight=".05pt">
+                  <v:stroke joinstyle="round"/>
+                </v:rect>
+                <v:rect id="Rectangle 20" o:spid="_x0000_s1045" style="position:absolute;left:7905;top:15951;width:3048;height:95;visibility:visible;mso-wrap-style:square;v-text-anchor:top" o:gfxdata="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" fillcolor="green" strokecolor="green" strokeweight=".05pt">
+                  <v:stroke joinstyle="round"/>
+                </v:rect>
+                <v:rect id="Rectangle 21" o:spid="_x0000_s1046" style="position:absolute;left:10909;top:5905;width:95;height:2654;visibility:visible;mso-wrap-style:square;v-text-anchor:top" o:gfxdata="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" fillcolor="green" strokecolor="green" strokeweight=".05pt">
+                  <v:stroke joinstyle="round"/>
+                </v:rect>
+                <v:rect id="Rectangle 22" o:spid="_x0000_s1047" style="position:absolute;left:10909;top:8572;width:95;height:5283;visibility:visible;mso-wrap-style:square;v-text-anchor:top" o:gfxdata="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" fillcolor="green" strokecolor="green" strokeweight=".05pt">
+                  <v:stroke joinstyle="round"/>
+                </v:rect>
+                <v:rect id="Rectangle 23" o:spid="_x0000_s1048" style="position:absolute;left:10909;top:13906;width:95;height:2096;visibility:visible;mso-wrap-style:square;v-text-anchor:top" o:gfxdata="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" fillcolor="green" strokecolor="green" strokeweight=".05pt">
+                  <v:stroke joinstyle="round"/>
+                </v:rect>
+                <v:rect id="Rectangle 24" o:spid="_x0000_s1049" style="position:absolute;left:10953;top:6902;width:1715;height:95;visibility:visible;mso-wrap-style:square;v-text-anchor:top" o:gfxdata="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" fillcolor="green" strokecolor="green" strokeweight=".05pt">
+                  <v:stroke joinstyle="round"/>
+                </v:rect>
+                <v:rect id="Rectangle 25" o:spid="_x0000_s1050" style="position:absolute;left:1390;top:622;width:11748;height:1898;visibility:visible;mso-wrap-style:none;v-text-anchor:top" o:gfxdata="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" filled="f" stroked="f">
+                  <v:textbox style="mso-fit-shape-to-text:t" inset="0,0,0,0">
+                    <w:txbxContent>
+                      <w:p>
+                        <w:r>
+                          <w:rPr>
+                            <w:rFonts w:ascii="Arial" w:hAnsi="Arial" w:cs="Arial"/>
+                            <w:color w:val="009900"/>
+                            <w:sz w:val="26"/>
+                            <w:szCs w:val="26"/>
+                          </w:rPr>
+                          <w:t xml:space="preserve">Reference trees </w:t>
+                        </w:r>
+                      </w:p>
+                    </w:txbxContent>
+                  </v:textbox>
+                </v:rect>
+                <v:rect id="Rectangle 26" o:spid="_x0000_s1051" style="position:absolute;left:13868;top:622;width:1378;height:1898;visibility:visible;mso-wrap-style:none;v-text-anchor:top" o:gfxdata="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" filled="f" stroked="f">
+                  <v:textbox style="mso-fit-shape-to-text:t" inset="0,0,0,0">
+                    <w:txbxContent>
+                      <w:p>
+                        <w:r>
+                          <w:rPr>
+                            <w:rFonts w:ascii="Arial" w:hAnsi="Arial" w:cs="Arial"/>
+                            <w:color w:val="009900"/>
+                            <w:sz w:val="26"/>
+                            <w:szCs w:val="26"/>
+                          </w:rPr>
+                          <w:t xml:space="preserve">to </w:t>
+                        </w:r>
+                      </w:p>
+                    </w:txbxContent>
+                  </v:textbox>
+                </v:rect>
+                <v:rect id="Rectangle 27" o:spid="_x0000_s1052" style="position:absolute;left:15773;top:622;width:15418;height:1898;visibility:visible;mso-wrap-style:none;v-text-anchor:top" o:gfxdata="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" filled="f" stroked="f">
+                  <v:textbox style="mso-fit-shape-to-text:t" inset="0,0,0,0">
+                    <w:txbxContent>
+                      <w:p>
+                        <w:r>
+                          <w:rPr>
+                            <w:rFonts w:ascii="Arial" w:hAnsi="Arial" w:cs="Arial"/>
+                            <w:color w:val="009900"/>
+                            <w:sz w:val="26"/>
+                            <w:szCs w:val="26"/>
+                          </w:rPr>
+                          <w:t>all input trees mode (</w:t>
+                        </w:r>
+                      </w:p>
+                    </w:txbxContent>
+                  </v:textbox>
+                </v:rect>
+                <v:rect id="Rectangle 28" o:spid="_x0000_s1053" style="position:absolute;left:31203;top:622;width:553;height:1898;visibility:visible;mso-wrap-style:none;v-text-anchor:top" o:gfxdata="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" filled="f" stroked="f">
+                  <v:textbox style="mso-fit-shape-to-text:t" inset="0,0,0,0">
+                    <w:txbxContent>
+                      <w:p>
+                        <w:r>
+                          <w:rPr>
+                            <w:rFonts w:ascii="Arial" w:hAnsi="Arial" w:cs="Arial"/>
+                            <w:color w:val="009900"/>
+                            <w:sz w:val="26"/>
+                            <w:szCs w:val="26"/>
+                          </w:rPr>
+                          <w:t>-</w:t>
+                        </w:r>
+                      </w:p>
+                    </w:txbxContent>
+                  </v:textbox>
+                </v:rect>
+                <v:rect id="Rectangle 29" o:spid="_x0000_s1054" style="position:absolute;left:31775;top:622;width:1562;height:1898;visibility:visible;mso-wrap-style:none;v-text-anchor:top" o:gfxdata="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" filled="f" stroked="f">
+                  <v:textbox style="mso-fit-shape-to-text:t" inset="0,0,0,0">
+                    <w:txbxContent>
+                      <w:p>
+                        <w:r>
+                          <w:rPr>
+                            <w:rFonts w:ascii="Arial" w:hAnsi="Arial" w:cs="Arial"/>
+                            <w:color w:val="009900"/>
+                            <w:sz w:val="26"/>
+                            <w:szCs w:val="26"/>
+                          </w:rPr>
+                          <w:t>r )</w:t>
+                        </w:r>
+                      </w:p>
+                    </w:txbxContent>
+                  </v:textbox>
+                </v:rect>
+                <v:rect id="Rectangle 30" o:spid="_x0000_s1055" style="position:absolute;left:2197;top:27666;width:3676;height:1899;visibility:visible;mso-wrap-style:none;v-text-anchor:top" o:gfxdata="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" filled="f" stroked="f">
+                  <v:textbox style="mso-fit-shape-to-text:t" inset="0,0,0,0">
+                    <w:txbxContent>
+                      <w:p>
+                        <w:r>
+                          <w:rPr>
+                            <w:rFonts w:ascii="Arial" w:hAnsi="Arial" w:cs="Arial"/>
+                            <w:color w:val="000000"/>
+                            <w:sz w:val="26"/>
+                            <w:szCs w:val="26"/>
+                          </w:rPr>
+                          <w:t>Input</w:t>
+                        </w:r>
+                      </w:p>
+                    </w:txbxContent>
+                  </v:textbox>
+                </v:rect>
+                <v:rect id="Rectangle 31" o:spid="_x0000_s1056" style="position:absolute;left:21247;top:27666;width:4959;height:1899;visibility:visible;mso-wrap-style:none;v-text-anchor:top" o:gfxdata="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" filled="f" stroked="f">
+                  <v:textbox style="mso-fit-shape-to-text:t" inset="0,0,0,0">
+                    <w:txbxContent>
+                      <w:p>
+                        <w:r>
+                          <w:rPr>
+                            <w:rFonts w:ascii="Arial" w:hAnsi="Arial" w:cs="Arial"/>
+                            <w:color w:val="009900"/>
+                            <w:sz w:val="26"/>
+                            <w:szCs w:val="26"/>
+                          </w:rPr>
+                          <w:t>Output</w:t>
+                        </w:r>
+                      </w:p>
+                    </w:txbxContent>
+                  </v:textbox>
+                </v:rect>
+                <v:shape id="Freeform 32" o:spid="_x0000_s1057" style="position:absolute;left:8909;top:3810;width:95;height:23431;visibility:visible;mso-wrap-style:square;v-text-anchor:top" coordsize="15,3690" o:gfxdata="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" path="m15,r,61l,61,,,15,xm15,106r,60l,166,,106r15,xm15,211r,60l,271,,211r15,xm15,316r,60l,376,,316r15,xm15,421r,60l,481,,421r15,xm15,526r,60l,586,,526r15,xm15,631r,60l,691,,631r15,xm15,736r,60l,796,,736r15,xm15,841r,60l,901,,841r15,xm15,946r,61l,1007,,946r15,xm15,1052r,60l,1112r,-60l15,1052xm15,1157r,60l,1217r,-60l15,1157xm15,1262r,60l,1322r,-60l15,1262xm15,1367r,60l,1427r,-60l15,1367xm15,1472r,60l,1532r,-60l15,1472xm15,1577r,60l,1637r,-60l15,1577xm15,1682r,60l,1742r,-60l15,1682xm15,1787r,60l,1847r,-60l15,1787xm15,1892r,61l,1953r,-61l15,1892xm15,1998r,60l,2058r,-60l15,1998xm15,2103r,60l,2163r,-60l15,2103xm15,2208r,60l,2268r,-60l15,2208xm15,2313r,60l,2373r,-60l15,2313xm15,2418r,60l,2478r,-60l15,2418xm15,2523r,60l,2583r,-60l15,2523xm15,2628r,60l,2688r,-60l15,2628xm15,2733r,60l,2793r,-60l15,2733xm15,2838r,61l,2899r,-61l15,2838xm15,2944r,60l,3004r,-60l15,2944xm15,3049r,60l,3109r,-60l15,3049xm15,3154r,60l,3214r,-60l15,3154xm15,3259r,60l,3319r,-60l15,3259xm15,3364r,60l,3424r,-60l15,3364xm15,3469r,60l,3529r,-60l15,3469xm15,3574r,60l,3634r,-60l15,3574xm15,3679r,11l,3690r,-11l15,3679xe" fillcolor="black" strokeweight=".05pt">
+                  <v:path arrowok="t" o:connecttype="custom" o:connectlocs="0,38735;9525,67310;0,67310;9525,172085;9525,133985;0,238760;9525,267335;0,267335;9525,372110;9525,334010;0,438785;9525,467360;0,467360;9525,572135;9525,534035;0,639445;9525,668020;0,668020;9525,772795;9525,734695;0,839470;9525,868045;0,868045;9525,972820;9525,934720;0,1039495;9525,1068070;0,1068070;9525,1172845;9525,1134745;0,1240155;9525,1268730;0,1268730;9525,1373505;9525,1335405;0,1440180;9525,1468755;0,1468755;9525,1573530;9525,1535430;0,1640205;9525,1668780;0,1668780;9525,1773555;9525,1735455;0,1840865;9525,1869440;0,1869440;9525,1974215;9525,1936115;0,2040890;9525,2069465;0,2069465;9525,2174240;9525,2136140;0,2240915;9525,2269490;0,2269490;9525,2343150;9525,2336165" o:connectangles="0,0,0,0,0,0,0,0,0,0,0,0,0,0,0,0,0,0,0,0,0,0,0,0,0,0,0,0,0,0,0,0,0,0,0,0,0,0,0,0,0,0,0,0,0,0,0,0,0,0,0,0,0,0,0,0,0,0,0,0"/>
+                  <o:lock v:ext="edit" verticies="t"/>
+                </v:shape>
+                <v:rect id="Rectangle 33" o:spid="_x0000_s1058" style="position:absolute;left:29908;top:6235;width:3048;height:95;visibility:visible;mso-wrap-style:square;v-text-anchor:top" o:gfxdata="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" fillcolor="green" strokecolor="green" strokeweight=".05pt">
+                  <v:stroke joinstyle="round"/>
+                </v:rect>
+                <v:rect id="Rectangle 34" o:spid="_x0000_s1059" style="position:absolute;left:29908;top:8902;width:3048;height:95;visibility:visible;mso-wrap-style:square;v-text-anchor:top" o:gfxdata="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" fillcolor="green" strokecolor="green" strokeweight=".05pt">
+                  <v:stroke joinstyle="round"/>
+                </v:rect>
+                <v:rect id="Rectangle 35" o:spid="_x0000_s1060" style="position:absolute;left:29908;top:14236;width:3048;height:95;visibility:visible;mso-wrap-style:square;v-text-anchor:top" o:gfxdata="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" fillcolor="green" strokecolor="green" strokeweight=".05pt">
+                  <v:stroke joinstyle="round"/>
+                </v:rect>
+                <v:rect id="Rectangle 36" o:spid="_x0000_s1061" style="position:absolute;left:29908;top:16332;width:3048;height:95;visibility:visible;mso-wrap-style:square;v-text-anchor:top" o:gfxdata="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" fillcolor="green" strokecolor="green" strokeweight=".05pt">
+                  <v:stroke joinstyle="round"/>
+                </v:rect>
+                <v:rect id="Rectangle 37" o:spid="_x0000_s1062" style="position:absolute;left:29864;top:6286;width:95;height:2654;visibility:visible;mso-wrap-style:square;v-text-anchor:top" o:gfxdata="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" fillcolor="green" strokecolor="green" strokeweight=".05pt">
+                  <v:stroke joinstyle="round"/>
+                </v:rect>
+                <v:rect id="Rectangle 38" o:spid="_x0000_s1063" style="position:absolute;left:29864;top:8953;width:95;height:5283;visibility:visible;mso-wrap-style:square;v-text-anchor:top" o:gfxdata="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" fillcolor="green" strokecolor="green" strokeweight=".05pt">
+                  <v:stroke joinstyle="round"/>
+                </v:rect>
+                <v:rect id="Rectangle 39" o:spid="_x0000_s1064" style="position:absolute;left:29864;top:14287;width:95;height:2096;visibility:visible;mso-wrap-style:square;v-text-anchor:top" o:gfxdata="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" fillcolor="green" strokecolor="green" strokeweight=".05pt">
+                  <v:stroke joinstyle="round"/>
+                </v:rect>
+                <v:rect id="Rectangle 40" o:spid="_x0000_s1065" style="position:absolute;left:13677;top:6064;width:12300;height:1898;visibility:visible;mso-wrap-style:none;v-text-anchor:top" o:gfxdata="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" filled="f" stroked="f">
+                  <v:textbox style="mso-fit-shape-to-text:t" inset="0,0,0,0">
+                    <w:txbxContent>
+                      <w:p>
+                        <w:r>
+                          <w:rPr>
+                            <w:rFonts w:ascii="Arial" w:hAnsi="Arial" w:cs="Arial"/>
+                            <w:color w:val="000000"/>
+                            <w:sz w:val="26"/>
+                            <w:szCs w:val="26"/>
+                          </w:rPr>
+                          <w:t>Reference tree 1</w:t>
+                        </w:r>
+                      </w:p>
+                    </w:txbxContent>
+                  </v:textbox>
+                </v:rect>
+                <v:rect id="Rectangle 41" o:spid="_x0000_s1066" style="position:absolute;left:27051;top:6902;width:2857;height:95;visibility:visible;mso-wrap-style:square;v-text-anchor:top" o:gfxdata="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" fillcolor="green" strokecolor="green" strokeweight=".05pt">
+                  <v:stroke joinstyle="round"/>
+                </v:rect>
+                <v:rect id="Rectangle 42" o:spid="_x0000_s1067" style="position:absolute;left:29908;top:18808;width:3048;height:95;visibility:visible;mso-wrap-style:square;v-text-anchor:top" o:gfxdata="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" fillcolor="green" strokecolor="green" strokeweight=".05pt">
+                  <v:stroke joinstyle="round"/>
+                </v:rect>
+                <v:rect id="Rectangle 43" o:spid="_x0000_s1068" style="position:absolute;left:29908;top:21475;width:3048;height:95;visibility:visible;mso-wrap-style:square;v-text-anchor:top" o:gfxdata="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" fillcolor="green" strokecolor="green" strokeweight=".05pt">
+                  <v:stroke joinstyle="round"/>
+                </v:rect>
+                <v:rect id="Rectangle 44" o:spid="_x0000_s1069" style="position:absolute;left:29908;top:26714;width:3048;height:95;visibility:visible;mso-wrap-style:square;v-text-anchor:top" o:gfxdata="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" fillcolor="green" strokecolor="green" strokeweight=".05pt">
+                  <v:stroke joinstyle="round"/>
+                </v:rect>
+                <v:rect id="Rectangle 45" o:spid="_x0000_s1070" style="position:absolute;left:29908;top:28809;width:3048;height:96;visibility:visible;mso-wrap-style:square;v-text-anchor:top" o:gfxdata="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" fillcolor="green" strokecolor="green" strokeweight=".05pt">
+                  <v:stroke joinstyle="round"/>
+                </v:rect>
+                <v:rect id="Rectangle 46" o:spid="_x0000_s1071" style="position:absolute;left:29959;top:18859;width:95;height:2654;visibility:visible;mso-wrap-style:square;v-text-anchor:top" o:gfxdata="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" fillcolor="green" strokecolor="green" strokeweight=".05pt">
+                  <v:stroke joinstyle="round"/>
+                </v:rect>
+                <v:rect id="Rectangle 47" o:spid="_x0000_s1072" style="position:absolute;left:29959;top:21526;width:95;height:5283;visibility:visible;mso-wrap-style:square;v-text-anchor:top" o:gfxdata="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" fillcolor="green" strokecolor="green" strokeweight=".05pt">
+                  <v:stroke joinstyle="round"/>
+                </v:rect>
+                <v:rect id="Rectangle 48" o:spid="_x0000_s1073" style="position:absolute;left:29959;top:26765;width:95;height:2095;visibility:visible;mso-wrap-style:square;v-text-anchor:top" o:gfxdata="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" fillcolor="green" strokecolor="green" strokeweight=".05pt">
+                  <v:stroke joinstyle="round"/>
+                </v:rect>
+                <v:rect id="Rectangle 49" o:spid="_x0000_s1074" style="position:absolute;left:28289;top:19570;width:1619;height:95;visibility:visible;mso-wrap-style:square;v-text-anchor:top" o:gfxdata="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" fillcolor="green" strokecolor="green" strokeweight=".05pt">
+                  <v:stroke joinstyle="round"/>
+                </v:rect>
+                <v:rect id="Rectangle 50" o:spid="_x0000_s1075" style="position:absolute;left:18503;top:9804;width:1658;height:1899;visibility:visible;mso-wrap-style:none;v-text-anchor:top" o:gfxdata="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" filled="f" stroked="f">
+                  <v:textbox style="mso-fit-shape-to-text:t" inset="0,0,0,0">
+                    <w:txbxContent>
+                      <w:p>
+                        <w:r>
+                          <w:rPr>
+                            <w:rFonts w:ascii="Arial" w:hAnsi="Arial" w:cs="Arial"/>
+                            <w:color w:val="000000"/>
+                            <w:sz w:val="26"/>
+                            <w:szCs w:val="26"/>
+                          </w:rPr>
+                          <w:t>…</w:t>
+                        </w:r>
+                      </w:p>
+                    </w:txbxContent>
+                  </v:textbox>
+                </v:rect>
+                <v:rect id="Rectangle 51" o:spid="_x0000_s1076" style="position:absolute;left:13766;top:13265;width:10922;height:1898;visibility:visible;mso-wrap-style:none;v-text-anchor:top" o:gfxdata="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" filled="f" stroked="f">
+                  <v:textbox style="mso-fit-shape-to-text:t" inset="0,0,0,0">
+                    <w:txbxContent>
+                      <w:p>
+                        <w:r>
+                          <w:rPr>
+                            <w:rFonts w:ascii="Arial" w:hAnsi="Arial" w:cs="Arial"/>
+                            <w:color w:val="000000"/>
+                            <w:sz w:val="26"/>
+                            <w:szCs w:val="26"/>
+                          </w:rPr>
+                          <w:t xml:space="preserve">Reference tree </w:t>
+                        </w:r>
+                      </w:p>
+                    </w:txbxContent>
+                  </v:textbox>
+                </v:rect>
+                <v:rect id="Rectangle 52" o:spid="_x0000_s1077" style="position:absolute;left:25482;top:13265;width:1378;height:1898;visibility:visible;mso-wrap-style:none;v-text-anchor:top" o:gfxdata="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" filled="f" stroked="f">
+                  <v:textbox style="mso-fit-shape-to-text:t" inset="0,0,0,0">
+                    <w:txbxContent>
+                      <w:p>
+                        <w:r>
+                          <w:rPr>
+                            <w:rFonts w:ascii="Arial" w:hAnsi="Arial" w:cs="Arial"/>
+                            <w:color w:val="000000"/>
+                            <w:sz w:val="26"/>
+                            <w:szCs w:val="26"/>
+                          </w:rPr>
+                          <w:t>m</w:t>
+                        </w:r>
+                      </w:p>
+                    </w:txbxContent>
+                  </v:textbox>
+                </v:rect>
+                <v:rect id="Rectangle 53" o:spid="_x0000_s1078" style="position:absolute;left:30505;top:16376;width:1657;height:1899;visibility:visible;mso-wrap-style:none;v-text-anchor:top" o:gfxdata="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" filled="f" stroked="f">
+                  <v:textbox style="mso-fit-shape-to-text:t" inset="0,0,0,0">
+                    <w:txbxContent>
+                      <w:p>
+                        <w:r>
+                          <w:rPr>
+                            <w:rFonts w:ascii="Arial" w:hAnsi="Arial" w:cs="Arial"/>
+                            <w:color w:val="000000"/>
+                            <w:sz w:val="26"/>
+                            <w:szCs w:val="26"/>
+                          </w:rPr>
+                          <w:t>…</w:t>
+                        </w:r>
+                      </w:p>
+                    </w:txbxContent>
+                  </v:textbox>
+                </v:rect>
+                <v:rect id="Rectangle 54" o:spid="_x0000_s1079" style="position:absolute;left:8763;top:6235;width:3048;height:95;visibility:visible;mso-wrap-style:square;v-text-anchor:top" o:gfxdata="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" fillcolor="green" strokecolor="green" strokeweight=".05pt">
+                  <v:stroke joinstyle="round"/>
+                </v:rect>
+                <v:rect id="Rectangle 55" o:spid="_x0000_s1080" style="position:absolute;left:8763;top:8902;width:3048;height:95;visibility:visible;mso-wrap-style:square;v-text-anchor:top" o:gfxdata="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" fillcolor="green" strokecolor="green" strokeweight=".05pt">
+                  <v:stroke joinstyle="round"/>
+                </v:rect>
+                <v:rect id="Rectangle 56" o:spid="_x0000_s1081" style="position:absolute;left:8763;top:14141;width:3048;height:95;visibility:visible;mso-wrap-style:square;v-text-anchor:top" o:gfxdata="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" fillcolor="green" strokecolor="green" strokeweight=".05pt">
+                  <v:stroke joinstyle="round"/>
+                </v:rect>
+                <v:rect id="Rectangle 57" o:spid="_x0000_s1082" style="position:absolute;left:8763;top:16236;width:3048;height:96;visibility:visible;mso-wrap-style:square;v-text-anchor:top" o:gfxdata="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" fillcolor="green" strokecolor="green" strokeweight=".05pt">
+                  <v:stroke joinstyle="round"/>
+                </v:rect>
+                <v:rect id="Rectangle 58" o:spid="_x0000_s1083" style="position:absolute;left:11766;top:6286;width:95;height:2654;visibility:visible;mso-wrap-style:square;v-text-anchor:top" o:gfxdata="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" fillcolor="green" strokecolor="green" strokeweight=".05pt">
+                  <v:stroke joinstyle="round"/>
+                </v:rect>
+                <v:rect id="Rectangle 59" o:spid="_x0000_s1084" style="position:absolute;left:11766;top:8953;width:95;height:5283;visibility:visible;mso-wrap-style:square;v-text-anchor:top" o:gfxdata="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" fillcolor="green" strokecolor="green" strokeweight=".05pt">
+                  <v:stroke joinstyle="round"/>
+                </v:rect>
+                <v:rect id="Rectangle 60" o:spid="_x0000_s1085" style="position:absolute;left:11766;top:14192;width:95;height:2095;visibility:visible;mso-wrap-style:square;v-text-anchor:top" o:gfxdata="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" fillcolor="green" strokecolor="green" strokeweight=".05pt">
+                  <v:stroke joinstyle="round"/>
+                </v:rect>
+                <v:rect id="Rectangle 61" o:spid="_x0000_s1086" style="position:absolute;left:11620;top:14141;width:1429;height:95;visibility:visible;mso-wrap-style:square;v-text-anchor:top" o:gfxdata="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" fillcolor="green" strokecolor="green" strokeweight=".05pt">
+                  <v:stroke joinstyle="round"/>
+                </v:rect>
+                <v:rect id="Rectangle 62" o:spid="_x0000_s1087" style="position:absolute;left:28340;top:14192;width:95;height:5404;visibility:visible;mso-wrap-style:square;v-text-anchor:top" o:gfxdata="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" fillcolor="green" strokecolor="green" strokeweight=".05pt">
+                  <v:stroke joinstyle="round"/>
+                </v:rect>
+                <v:rect id="Rectangle 63" o:spid="_x0000_s1088" style="position:absolute;left:26955;top:14141;width:1429;height:95;visibility:visible;mso-wrap-style:square;v-text-anchor:top" o:gfxdata="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" fillcolor="green" strokecolor="green" strokeweight=".05pt">
+                  <v:stroke joinstyle="round"/>
+                </v:rect>
+                <v:rect id="Rectangle 64" o:spid="_x0000_s1089" style="position:absolute;left:31965;top:10909;width:566;height:1168;visibility:visible;mso-wrap-style:none;v-text-anchor:top" o:gfxdata="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" filled="f" stroked="f">
+                  <v:textbox style="mso-fit-shape-to-text:t" inset="0,0,0,0">
+                    <w:txbxContent>
+                      <w:p>
+                        <w:r>
+                          <w:rPr>
+                            <w:rFonts w:ascii="Arial" w:hAnsi="Arial" w:cs="Arial"/>
+                            <w:color w:val="009900"/>
+                            <w:sz w:val="16"/>
+                            <w:szCs w:val="16"/>
+                          </w:rPr>
+                          <w:t xml:space="preserve">n </w:t>
+                        </w:r>
+                      </w:p>
+                    </w:txbxContent>
+                  </v:textbox>
+                </v:rect>
+                <v:rect id="Rectangle 65" o:spid="_x0000_s1090" style="position:absolute;left:32823;top:10909;width:2146;height:1168;visibility:visible;mso-wrap-style:none;v-text-anchor:top" o:gfxdata="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" filled="f" stroked="f">
+                  <v:textbox style="mso-fit-shape-to-text:t" inset="0,0,0,0">
+                    <w:txbxContent>
+                      <w:p>
+                        <w:r>
+                          <w:rPr>
+                            <w:rFonts w:ascii="Arial" w:hAnsi="Arial" w:cs="Arial"/>
+                            <w:color w:val="009900"/>
+                            <w:sz w:val="16"/>
+                            <w:szCs w:val="16"/>
+                          </w:rPr>
+                          <w:t>rows</w:t>
+                        </w:r>
+                      </w:p>
+                    </w:txbxContent>
+                  </v:textbox>
+                </v:rect>
+                <v:rect id="Rectangle 66" o:spid="_x0000_s1091" style="position:absolute;left:31965;top:23425;width:2998;height:1168;visibility:visible;mso-wrap-style:none;v-text-anchor:top" o:gfxdata="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" filled="f" stroked="f">
+                  <v:textbox style="mso-fit-shape-to-text:t" inset="0,0,0,0">
+                    <w:txbxContent>
+                      <w:p>
+                        <w:r>
+                          <w:rPr>
+                            <w:rFonts w:ascii="Arial" w:hAnsi="Arial" w:cs="Arial"/>
+                            <w:color w:val="009900"/>
+                            <w:sz w:val="16"/>
+                            <w:szCs w:val="16"/>
+                          </w:rPr>
+                          <w:t>n rows</w:t>
+                        </w:r>
+                      </w:p>
+                    </w:txbxContent>
+                  </v:textbox>
+                </v:rect>
+                <w10:anchorlock/>
+              </v:group>
+            </w:pict>
+          </mc:Fallback>
+        </mc:AlternateContent>
       </w:r>
     </w:p>
     <w:p>
@@ -3593,8 +7667,8 @@
       <w:r>
         <w:t>Output data format</w:t>
       </w:r>
+      <w:bookmarkEnd w:id="3"/>
       <w:bookmarkEnd w:id="4"/>
-      <w:bookmarkEnd w:id="5"/>
     </w:p>
     <w:p>
       <w:pPr>
@@ -8015,7 +12089,7 @@
           </mc:Choice>
           <mc:Fallback>
             <w:pict>
-              <v:shape id="Text Box 19" o:spid="_x0000_s1028" type="#_x0000_t202" style="width:439.3pt;height:283.9pt;visibility:visible;mso-wrap-style:square;mso-left-percent:-10001;mso-top-percent:-10001;mso-position-horizontal:absolute;mso-position-horizontal-relative:char;mso-position-vertical:absolute;mso-position-vertical-relative:line;mso-left-percent:-10001;mso-top-percent:-10001;v-text-anchor:top" o:gfxdata="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" fillcolor="silver">
+              <v:shape id="Text Box 19" o:spid="_x0000_s1092" type="#_x0000_t202" style="width:439.3pt;height:283.9pt;visibility:visible;mso-wrap-style:square;mso-left-percent:-10001;mso-top-percent:-10001;mso-position-horizontal:absolute;mso-position-horizontal-relative:char;mso-position-vertical:absolute;mso-position-vertical-relative:line;mso-left-percent:-10001;mso-top-percent:-10001;v-text-anchor:top" o:gfxdata="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" fillcolor="silver">
                 <v:textbox>
                   <w:txbxContent>
                     <w:p>
@@ -9048,7 +13122,7 @@
           </mc:Choice>
           <mc:Fallback>
             <w:pict>
-              <v:shape id="Text Box 18" o:spid="_x0000_s1029" type="#_x0000_t202" style="width:431.6pt;height:128.75pt;visibility:visible;mso-wrap-style:square;mso-left-percent:-10001;mso-top-percent:-10001;mso-position-horizontal:absolute;mso-position-horizontal-relative:char;mso-position-vertical:absolute;mso-position-vertical-relative:line;mso-left-percent:-10001;mso-top-percent:-10001;v-text-anchor:top" o:gfxdata="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">
+              <v:shape id="Text Box 18" o:spid="_x0000_s1093" type="#_x0000_t202" style="width:431.6pt;height:128.75pt;visibility:visible;mso-wrap-style:square;mso-left-percent:-10001;mso-top-percent:-10001;mso-position-horizontal:absolute;mso-position-horizontal-relative:char;mso-position-vertical:absolute;mso-position-vertical-relative:line;mso-left-percent:-10001;mso-top-percent:-10001;v-text-anchor:top" o:gfxdata="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">
                 <v:textbox>
                   <w:txbxContent>
                     <w:p>
@@ -11453,7 +15527,7 @@
           </mc:Choice>
           <mc:Fallback>
             <w:pict>
-              <v:shape id="Text Box 17" o:spid="_x0000_s1030" type="#_x0000_t202" style="width:468.75pt;height:149.85pt;visibility:visible;mso-wrap-style:square;mso-left-percent:-10001;mso-top-percent:-10001;mso-position-horizontal:absolute;mso-position-horizontal-relative:char;mso-position-vertical:absolute;mso-position-vertical-relative:line;mso-left-percent:-10001;mso-top-percent:-10001;v-text-anchor:top" o:gfxdata="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">
+              <v:shape id="Text Box 17" o:spid="_x0000_s1094" type="#_x0000_t202" style="width:468.75pt;height:149.85pt;visibility:visible;mso-wrap-style:square;mso-left-percent:-10001;mso-top-percent:-10001;mso-position-horizontal:absolute;mso-position-horizontal-relative:char;mso-position-vertical:absolute;mso-position-vertical-relative:line;mso-left-percent:-10001;mso-top-percent:-10001;v-text-anchor:top" o:gfxdata="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">
                 <v:textbox>
                   <w:txbxContent>
                     <w:p>
@@ -13107,7 +17181,7 @@
         <w:lastRenderedPageBreak/>
         <w:t>(</w:t>
       </w:r>
-      <w:hyperlink r:id="rId16" w:history="1">
+      <w:hyperlink r:id="rId15" w:history="1">
         <w:r>
           <w:rPr>
             <w:rStyle w:val="Hipercze"/>
@@ -13301,7 +17375,7 @@
           </mc:Choice>
           <mc:Fallback>
             <w:pict>
-              <v:shape id="Text Box 16" o:spid="_x0000_s1031" type="#_x0000_t202" style="width:441pt;height:25pt;visibility:visible;mso-wrap-style:square;mso-left-percent:-10001;mso-top-percent:-10001;mso-position-horizontal:absolute;mso-position-horizontal-relative:char;mso-position-vertical:absolute;mso-position-vertical-relative:line;mso-left-percent:-10001;mso-top-percent:-10001;v-text-anchor:top" o:gfxdata="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">
+              <v:shape id="Text Box 16" o:spid="_x0000_s1095" type="#_x0000_t202" style="width:441pt;height:25pt;visibility:visible;mso-wrap-style:square;mso-left-percent:-10001;mso-top-percent:-10001;mso-position-horizontal:absolute;mso-position-horizontal-relative:char;mso-position-vertical:absolute;mso-position-vertical-relative:line;mso-left-percent:-10001;mso-top-percent:-10001;v-text-anchor:top" o:gfxdata="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">
                 <v:textbox inset=",3.3mm">
                   <w:txbxContent>
                     <w:p>
@@ -13567,7 +17641,7 @@
           </mc:Choice>
           <mc:Fallback>
             <w:pict>
-              <v:shape id="Text Box 15" o:spid="_x0000_s1032" type="#_x0000_t202" style="width:441pt;height:25pt;visibility:visible;mso-wrap-style:square;mso-left-percent:-10001;mso-top-percent:-10001;mso-position-horizontal:absolute;mso-position-horizontal-relative:char;mso-position-vertical:absolute;mso-position-vertical-relative:line;mso-left-percent:-10001;mso-top-percent:-10001;v-text-anchor:top" o:gfxdata="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">
+              <v:shape id="Text Box 15" o:spid="_x0000_s1096" type="#_x0000_t202" style="width:441pt;height:25pt;visibility:visible;mso-wrap-style:square;mso-left-percent:-10001;mso-top-percent:-10001;mso-position-horizontal:absolute;mso-position-horizontal-relative:char;mso-position-vertical:absolute;mso-position-vertical-relative:line;mso-left-percent:-10001;mso-top-percent:-10001;v-text-anchor:top" o:gfxdata="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">
                 <v:textbox inset=",3.3mm">
                   <w:txbxContent>
                     <w:p>
@@ -14067,7 +18141,7 @@
           </mc:Choice>
           <mc:Fallback>
             <w:pict>
-              <v:shape id="Text Box 14" o:spid="_x0000_s1033" type="#_x0000_t202" style="width:431.6pt;height:92pt;visibility:visible;mso-wrap-style:square;mso-left-percent:-10001;mso-top-percent:-10001;mso-position-horizontal:absolute;mso-position-horizontal-relative:char;mso-position-vertical:absolute;mso-position-vertical-relative:line;mso-left-percent:-10001;mso-top-percent:-10001;v-text-anchor:top" o:gfxdata="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">
+              <v:shape id="Text Box 14" o:spid="_x0000_s1097" type="#_x0000_t202" style="width:431.6pt;height:92pt;visibility:visible;mso-wrap-style:square;mso-left-percent:-10001;mso-top-percent:-10001;mso-position-horizontal:absolute;mso-position-horizontal-relative:char;mso-position-vertical:absolute;mso-position-vertical-relative:line;mso-left-percent:-10001;mso-top-percent:-10001;v-text-anchor:top" o:gfxdata="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">
                 <v:textbox>
                   <w:txbxContent>
                     <w:p>
@@ -14738,7 +18812,7 @@
           </mc:Choice>
           <mc:Fallback>
             <w:pict>
-              <v:shape id="_x0000_s1034" type="#_x0000_t202" style="width:431.6pt;height:53.6pt;visibility:visible;mso-wrap-style:square;mso-left-percent:-10001;mso-top-percent:-10001;mso-position-horizontal:absolute;mso-position-horizontal-relative:char;mso-position-vertical:absolute;mso-position-vertical-relative:line;mso-left-percent:-10001;mso-top-percent:-10001;v-text-anchor:top" o:gfxdata="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">
+              <v:shape id="_x0000_s1098" type="#_x0000_t202" style="width:431.6pt;height:53.6pt;visibility:visible;mso-wrap-style:square;mso-left-percent:-10001;mso-top-percent:-10001;mso-position-horizontal:absolute;mso-position-horizontal-relative:char;mso-position-vertical:absolute;mso-position-vertical-relative:line;mso-left-percent:-10001;mso-top-percent:-10001;v-text-anchor:top" o:gfxdata="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">
                 <v:textbox>
                   <w:txbxContent>
                     <w:p>
@@ -15136,7 +19210,7 @@
           </mc:Choice>
           <mc:Fallback>
             <w:pict>
-              <v:shape id="Text Box 10" o:spid="_x0000_s1035" type="#_x0000_t202" style="position:absolute;margin-left:3in;margin-top:37.95pt;width:2in;height:18pt;z-index:251653632;visibility:visible;mso-wrap-style:square;mso-width-percent:0;mso-height-percent:0;mso-wrap-distance-left:9pt;mso-wrap-distance-top:0;mso-wrap-distance-right:9pt;mso-wrap-distance-bottom:0;mso-position-horizontal:absolute;mso-position-horizontal-relative:text;mso-position-vertical:absolute;mso-position-vertical-relative:text;mso-width-percent:0;mso-height-percent:0;mso-width-relative:page;mso-height-relative:page;v-text-anchor:top" o:gfxdata="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" stroked="f">
+              <v:shape id="Text Box 10" o:spid="_x0000_s1099" type="#_x0000_t202" style="position:absolute;margin-left:3in;margin-top:37.95pt;width:2in;height:18pt;z-index:251653632;visibility:visible;mso-wrap-style:square;mso-width-percent:0;mso-height-percent:0;mso-wrap-distance-left:9pt;mso-wrap-distance-top:0;mso-wrap-distance-right:9pt;mso-wrap-distance-bottom:0;mso-position-horizontal:absolute;mso-position-horizontal-relative:text;mso-position-vertical:absolute;mso-position-vertical-relative:text;mso-width-percent:0;mso-height-percent:0;mso-width-relative:page;mso-height-relative:page;v-text-anchor:top" o:gfxdata="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" stroked="f">
                 <v:textbox>
                   <w:txbxContent>
                     <w:p>
@@ -15621,7 +19695,7 @@
           </mc:Choice>
           <mc:Fallback>
             <w:pict>
-              <v:shape id="Text Box 12" o:spid="_x0000_s1036" type="#_x0000_t202" style="width:431.6pt;height:80.55pt;visibility:visible;mso-wrap-style:square;mso-left-percent:-10001;mso-top-percent:-10001;mso-position-horizontal:absolute;mso-position-horizontal-relative:char;mso-position-vertical:absolute;mso-position-vertical-relative:line;mso-left-percent:-10001;mso-top-percent:-10001;v-text-anchor:top" o:gfxdata="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">
+              <v:shape id="Text Box 12" o:spid="_x0000_s1100" type="#_x0000_t202" style="width:431.6pt;height:80.55pt;visibility:visible;mso-wrap-style:square;mso-left-percent:-10001;mso-top-percent:-10001;mso-position-horizontal:absolute;mso-position-horizontal-relative:char;mso-position-vertical:absolute;mso-position-vertical-relative:line;mso-left-percent:-10001;mso-top-percent:-10001;v-text-anchor:top" o:gfxdata="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">
                 <v:textbox>
                   <w:txbxContent>
                     <w:p>
@@ -16051,7 +20125,7 @@
       <w:r>
         <w:t>In order to pass data to R (</w:t>
       </w:r>
-      <w:hyperlink r:id="rId17" w:history="1">
+      <w:hyperlink r:id="rId16" w:history="1">
         <w:r>
           <w:rPr>
             <w:rStyle w:val="Hipercze"/>
@@ -17167,8 +21241,8 @@
       <w:bookmarkEnd w:id="24"/>
     </w:p>
     <w:sectPr>
-      <w:footerReference w:type="even" r:id="rId18"/>
-      <w:footerReference w:type="default" r:id="rId19"/>
+      <w:footerReference w:type="even" r:id="rId17"/>
+      <w:footerReference w:type="default" r:id="rId18"/>
       <w:pgSz w:w="11906" w:h="16838"/>
       <w:pgMar w:top="1021" w:right="1361" w:bottom="1247" w:left="1361" w:header="709" w:footer="709" w:gutter="0"/>
       <w:cols w:space="708"/>
@@ -17267,7 +21341,7 @@
         <w:rStyle w:val="Numerstrony"/>
         <w:noProof/>
       </w:rPr>
-      <w:t>2</w:t>
+      <w:t>5</w:t>
     </w:r>
     <w:r>
       <w:rPr>

</xml_diff>

<commit_message>
added info about vertex degree when -B option is used
</commit_message>
<xml_diff>
--- a/TreeCmp_manual.docx
+++ b/TreeCmp_manual.docx
@@ -49,48 +49,54 @@
           <w:sz w:val="36"/>
           <w:szCs w:val="36"/>
         </w:rPr>
-        <w:t>: compar</w:t>
+        <w:t xml:space="preserve">: </w:t>
       </w:r>
       <w:r>
         <w:rPr>
           <w:sz w:val="36"/>
           <w:szCs w:val="36"/>
         </w:rPr>
-        <w:t>ison</w:t>
+        <w:t xml:space="preserve">a </w:t>
       </w:r>
       <w:r>
         <w:rPr>
           <w:sz w:val="36"/>
           <w:szCs w:val="36"/>
         </w:rPr>
-        <w:t xml:space="preserve"> of trees in polynomial time</w:t>
+        <w:t>compar</w:t>
       </w:r>
       <w:r>
         <w:rPr>
           <w:sz w:val="36"/>
           <w:szCs w:val="36"/>
         </w:rPr>
-        <w:t xml:space="preserve"> – </w:t>
+        <w:t>ison</w:t>
       </w:r>
       <w:r>
         <w:rPr>
           <w:sz w:val="36"/>
           <w:szCs w:val="36"/>
         </w:rPr>
+        <w:t xml:space="preserve"> of trees in polynomial time</w:t>
+      </w:r>
+      <w:r>
+        <w:rPr>
+          <w:sz w:val="36"/>
+          <w:szCs w:val="36"/>
+        </w:rPr>
+        <w:t xml:space="preserve"> – </w:t>
+      </w:r>
+      <w:r>
+        <w:rPr>
+          <w:sz w:val="36"/>
+          <w:szCs w:val="36"/>
+        </w:rPr>
         <w:t>manual</w:t>
       </w:r>
     </w:p>
     <w:p>
       <w:pPr>
         <w:jc w:val="center"/>
-        <w:rPr>
-          <w:sz w:val="28"/>
-          <w:szCs w:val="28"/>
-        </w:rPr>
-      </w:pPr>
-    </w:p>
-    <w:p>
-      <w:pPr>
         <w:rPr>
           <w:sz w:val="28"/>
           <w:szCs w:val="28"/>
@@ -144,8 +150,21 @@
           <w:color w:val="FF0000"/>
         </w:rPr>
       </w:pPr>
-      <w:r>
-        <w:t>A phylogenetic tree represents historical evolutionary relationship between different species or organisms. There are various methods for reconstructing phylogenetic trees. Applying those techniques usually results in different trees for the same input data. An important problem is to determine how distant two trees reconstructed in such a way are from each other. Comparing phylogenetic trees is also useful in mining phylogenetic information databases</w:t>
+      <w:bookmarkStart w:id="1" w:name="_Toc307953913"/>
+      <w:r>
+        <w:t xml:space="preserve">A phylogenetic tree represents </w:t>
+      </w:r>
+      <w:r>
+        <w:t xml:space="preserve">a </w:t>
+      </w:r>
+      <w:r>
+        <w:t xml:space="preserve">historical evolutionary relationship between different species or organisms. There are various methods for reconstructing phylogenetic trees. Applying those techniques usually results in different trees for the same input data. An important problem is to determine how distant from each other two trees </w:t>
+      </w:r>
+      <w:r>
+        <w:t>reconstructed in such a way are</w:t>
+      </w:r>
+      <w:r>
+        <w:t>. Comparing phylogenetic trees is also useful in mining phylogenetic information databases</w:t>
       </w:r>
       <w:r>
         <w:t xml:space="preserve">. The </w:t>
@@ -170,14 +189,54 @@
       <w:r>
         <w:t xml:space="preserve"> </w:t>
       </w:r>
-      <w:r>
-        <w:t xml:space="preserve">The package offers various metrics for rooted and unrooted phylogenies, purely topological as well as weighted metrics (i.e. taking into account numerical lengths/weights of edges in form of </w:t>
-      </w:r>
-      <w:r>
-        <w:t>non-negative</w:t>
-      </w:r>
-      <w:r>
-        <w:t xml:space="preserve"> real numbers)</w:t>
+      <w:proofErr w:type="spellStart"/>
+      <w:r>
+        <w:t>TreeCmp</w:t>
+      </w:r>
+      <w:proofErr w:type="spellEnd"/>
+      <w:r>
+        <w:t xml:space="preserve"> 2.0 is a command line application based on which two </w:t>
+      </w:r>
+      <w:r>
+        <w:t>S</w:t>
+      </w:r>
+      <w:r>
+        <w:t>pring framework</w:t>
+      </w:r>
+      <w:r>
+        <w:t>-</w:t>
+      </w:r>
+      <w:r>
+        <w:t xml:space="preserve">based applications were created: hosted web-based and stand-alone web-based, both called Visual </w:t>
+      </w:r>
+      <w:proofErr w:type="spellStart"/>
+      <w:r>
+        <w:t>TreeCmp</w:t>
+      </w:r>
+      <w:proofErr w:type="spellEnd"/>
+      <w:r>
+        <w:t xml:space="preserve"> </w:t>
+      </w:r>
+      <w:r>
+        <w:t>and are availa</w:t>
+      </w:r>
+      <w:r>
+        <w:t>ble as part of the same package</w:t>
+      </w:r>
+      <w:r>
+        <w:t>.</w:t>
+      </w:r>
+      <w:r>
+        <w:t xml:space="preserve"> </w:t>
+      </w:r>
+      <w:r>
+        <w:t xml:space="preserve">The package offers various metrics for rooted and unrooted phylogenies, purely topological as well as weighted metrics (i.e. taking into account numerical lengths/weights of edges in </w:t>
+      </w:r>
+      <w:r>
+        <w:t xml:space="preserve">the </w:t>
+      </w:r>
+      <w:r>
+        <w:t>form of non-negative real numbers)</w:t>
       </w:r>
       <w:r>
         <w:t>.</w:t>
@@ -196,7 +255,6 @@
           <w:lang w:val="pl-PL"/>
         </w:rPr>
       </w:pPr>
-      <w:bookmarkStart w:id="1" w:name="_Toc307953913"/>
       <w:r>
         <w:rPr>
           <w:lang w:val="pl-PL"/>
@@ -265,7 +323,19 @@
         </w:r>
       </w:hyperlink>
       <w:r>
-        <w:t xml:space="preserve">) date files, where phylogenetic trees are stored in </w:t>
+        <w:t xml:space="preserve">) </w:t>
+      </w:r>
+      <w:r>
+        <w:t>dat</w:t>
+      </w:r>
+      <w:r>
+        <w:t>a</w:t>
+      </w:r>
+      <w:r>
+        <w:t xml:space="preserve"> </w:t>
+      </w:r>
+      <w:r>
+        <w:t xml:space="preserve">files, where phylogenetic trees are stored in </w:t>
       </w:r>
       <w:r>
         <w:t>t</w:t>
@@ -476,16 +546,43 @@
         <w:jc w:val="both"/>
       </w:pPr>
       <w:r>
-        <w:t xml:space="preserve">Before performing calculations, the validity of entered data is checked. In the case of any incompatibilities with the NEWICK/NEXUS format, execution of the program will be terminated and an error message will be displayed. If only metrics that do not include edge weights are used in the calculations (unweighted metrics), the existing metrics will not be interpreted. If at least one metric includes weights, </w:t>
+        <w:t xml:space="preserve">Before performing calculations, the validity of entered data is checked. In the case of any incompatibilities with the NEWICK/NEXUS format, </w:t>
+      </w:r>
+      <w:r>
+        <w:t xml:space="preserve">the </w:t>
+      </w:r>
+      <w:r>
+        <w:t xml:space="preserve">execution of the program will be terminated and an error message will be displayed. If only metrics </w:t>
+      </w:r>
+      <w:r>
+        <w:t>not including</w:t>
+      </w:r>
+      <w:r>
+        <w:t xml:space="preserve"> edge weights are used in the calculations (unweighted metrics), the existing </w:t>
+      </w:r>
+      <w:r>
+        <w:t>weights</w:t>
+      </w:r>
+      <w:r>
+        <w:t xml:space="preserve"> will not be interpreted. If at least one metric includes weights, </w:t>
       </w:r>
       <w:r>
         <w:t>positive</w:t>
       </w:r>
       <w:r>
-        <w:t xml:space="preserve"> </w:t>
-      </w:r>
-      <w:r>
-        <w:t xml:space="preserve">weights must be assigned to all edges in the trees, otherwise the calculations will be terminated and an error message will be displayed. It is allowed to relax these restrictions by using the </w:t>
+        <w:t xml:space="preserve"> weights must be assigned to all edges in the trees, otherwise the calculations will be terminated and an error message will be displayed. </w:t>
+      </w:r>
+      <w:r>
+        <w:t>T</w:t>
+      </w:r>
+      <w:r>
+        <w:t xml:space="preserve">hese restrictions </w:t>
+      </w:r>
+      <w:r>
+        <w:t xml:space="preserve">can be relaxed </w:t>
+      </w:r>
+      <w:r>
+        <w:t xml:space="preserve">by using the </w:t>
       </w:r>
       <w:r>
         <w:rPr>
@@ -504,7 +601,13 @@
         <w:t>W</w:t>
       </w:r>
       <w:r>
-        <w:t xml:space="preserve"> parameter, which enables to apply zero weights, and if there is no weight, zero value will be assigned to the edge as default.</w:t>
+        <w:t xml:space="preserve"> parameter, which enables apply</w:t>
+      </w:r>
+      <w:r>
+        <w:t>ing</w:t>
+      </w:r>
+      <w:r>
+        <w:t xml:space="preserve"> zero weights, and if there is no weight, zero value will be assigned to the edge as default.</w:t>
       </w:r>
     </w:p>
     <w:p>
@@ -533,10 +636,38 @@
       </w:r>
       <w:proofErr w:type="spellEnd"/>
       <w:r>
-        <w:t xml:space="preserve"> at the base. The unrooted metrics modify each tree by removing the root indication, and if a node of degree 2 is left behind, it is also suppressed. </w:t>
-      </w:r>
-      <w:r>
-        <w:t>For example, if a unrooted binary tree in the NEWICK format: (A, B, C) is entered in the metric dedicated for a rooted tree, it will be interpreted as a rooted, non-binary tree consisting of a 3-degree root and 3 descendant vertices A, B and C.</w:t>
+        <w:t xml:space="preserve"> at the base. The unrooted metrics modify each tree by removing the root</w:t>
+      </w:r>
+      <w:r>
+        <w:t xml:space="preserve"> indication</w:t>
+      </w:r>
+      <w:r>
+        <w:t xml:space="preserve">, and if a node of degree 2 </w:t>
+      </w:r>
+      <w:r>
+        <w:t>is left behind  it</w:t>
+      </w:r>
+      <w:r>
+        <w:t xml:space="preserve"> is </w:t>
+      </w:r>
+      <w:r>
+        <w:t xml:space="preserve">also </w:t>
+      </w:r>
+      <w:r>
+        <w:t>suppressed</w:t>
+      </w:r>
+      <w:r>
+        <w:t>. For example, if a</w:t>
+      </w:r>
+      <w:r>
+        <w:t>n</w:t>
+      </w:r>
+      <w:r>
+        <w:t xml:space="preserve"> unrooted binary tree in the NEWICK format: (A, B, C) </w:t>
+      </w:r>
+      <w:r>
+        <w:lastRenderedPageBreak/>
+        <w:t>is entered in the metric dedicated for a rooted tree, it will be interpreted as a rooted, non-binary tree consisting of a 3-degree root and 3 descendant vertices A, B and C.</w:t>
       </w:r>
     </w:p>
     <w:p>
@@ -552,7 +683,6 @@
           <w:color w:val="FF0000"/>
           <w:lang w:val="pl-PL"/>
         </w:rPr>
-        <w:lastRenderedPageBreak/>
         <w:drawing>
           <wp:inline distT="0" distB="0" distL="0" distR="0">
             <wp:extent cx="2295525" cy="1419225"/>
@@ -616,7 +746,13 @@
         <w:jc w:val="both"/>
       </w:pPr>
       <w:r>
-        <w:t xml:space="preserve">In the case when a rooted binary tree is entered to the metric dedicated for a unrooted tree, the root will be treated as an internal vertex or will </w:t>
+        <w:t>In the case when a rooted binary tree is entered to the metric dedicated for a</w:t>
+      </w:r>
+      <w:r>
+        <w:t>n</w:t>
+      </w:r>
+      <w:r>
+        <w:t xml:space="preserve"> unrooted tree, the root will be treated as an internal vertex or will </w:t>
       </w:r>
       <w:r>
         <w:t xml:space="preserve">be automatically </w:t>
@@ -628,7 +764,22 @@
         <w:t xml:space="preserve"> if it</w:t>
       </w:r>
       <w:r>
-        <w:t>s degree equals 2. For example, if a rooted binary tree in the NEWICK format (A, B, C) is entered in the metric for a unrooted tree, then root will be treated as an internal vertex and tree will be interpreted as a</w:t>
+        <w:t xml:space="preserve">s degree equals 2. For example, if a rooted binary tree in the NEWICK format (A, B, C) is entered in the metric for a unrooted tree, then </w:t>
+      </w:r>
+      <w:r>
+        <w:t xml:space="preserve">the </w:t>
+      </w:r>
+      <w:r>
+        <w:t xml:space="preserve">root will be treated as an internal vertex and </w:t>
+      </w:r>
+      <w:r>
+        <w:t xml:space="preserve">the </w:t>
+      </w:r>
+      <w:r>
+        <w:t>tree will be interpreted as a</w:t>
+      </w:r>
+      <w:r>
+        <w:t>n</w:t>
       </w:r>
       <w:r>
         <w:t xml:space="preserve"> unrooted, binary tree</w:t>
@@ -723,13 +874,14 @@
       <w:r>
         <w:t xml:space="preserve">However, after entering the rooted tree (A, (B, C)) to the metric dedicated for unrooted trees, the root will be </w:t>
       </w:r>
-      <w:proofErr w:type="spellStart"/>
-      <w:r>
-        <w:t>shrinked</w:t>
-      </w:r>
-      <w:proofErr w:type="spellEnd"/>
+      <w:r>
+        <w:t>suppressed</w:t>
+      </w:r>
       <w:r>
         <w:t xml:space="preserve"> as in the figure below.</w:t>
+      </w:r>
+      <w:r>
+        <w:t xml:space="preserve"> </w:t>
       </w:r>
       <w:r>
         <w:t xml:space="preserve"> </w:t>
@@ -808,7 +960,31 @@
     </w:p>
     <w:p>
       <w:r>
-        <w:t>In the case with weighted tree (tree with weights on the edge) the sum of edge weights incident to removed root vertex has been assigned to the new created edge as in the figure below.</w:t>
+        <w:t xml:space="preserve">In the case with </w:t>
+      </w:r>
+      <w:r>
+        <w:t xml:space="preserve">a </w:t>
+      </w:r>
+      <w:r>
+        <w:t>weighted tree (</w:t>
+      </w:r>
+      <w:r>
+        <w:t xml:space="preserve">a </w:t>
+      </w:r>
+      <w:r>
+        <w:t xml:space="preserve">tree with weights on the edge) the sum of edge weights incident to </w:t>
+      </w:r>
+      <w:r>
+        <w:t xml:space="preserve">the </w:t>
+      </w:r>
+      <w:r>
+        <w:t>removed root vertex has been assigned to the new</w:t>
+      </w:r>
+      <w:r>
+        <w:t>ly</w:t>
+      </w:r>
+      <w:r>
+        <w:t xml:space="preserve"> created edge as in the figure below.</w:t>
       </w:r>
     </w:p>
     <w:p>
@@ -825,6 +1001,7 @@
           <w:color w:val="FF0000"/>
           <w:lang w:val="pl-PL"/>
         </w:rPr>
+        <w:lastRenderedPageBreak/>
         <w:drawing>
           <wp:inline distT="0" distB="0" distL="0" distR="0">
             <wp:extent cx="5133975" cy="1828800"/>
@@ -885,8 +1062,10 @@
         <w:jc w:val="both"/>
       </w:pPr>
       <w:r>
-        <w:lastRenderedPageBreak/>
-        <w:t xml:space="preserve">In summary, </w:t>
+        <w:t>Summing up</w:t>
+      </w:r>
+      <w:r>
+        <w:t xml:space="preserve">, </w:t>
       </w:r>
       <w:proofErr w:type="spellStart"/>
       <w:r>
@@ -926,6 +1105,7 @@
       <w:pPr>
         <w:jc w:val="both"/>
       </w:pPr>
+      <w:bookmarkStart w:id="5" w:name="_Toc307953915"/>
       <w:r>
         <w:t xml:space="preserve">The </w:t>
       </w:r>
@@ -938,7 +1118,19 @@
         <w:t xml:space="preserve"> application is distributed as a zip archive. </w:t>
       </w:r>
       <w:r>
-        <w:t>In order to unpack the file any software supporting zip compression, for example free software 7-zip (</w:t>
+        <w:t xml:space="preserve">In order to unpack the file </w:t>
+      </w:r>
+      <w:r>
+        <w:t xml:space="preserve">use </w:t>
+      </w:r>
+      <w:r>
+        <w:t xml:space="preserve">any software supporting zip compression, for example </w:t>
+      </w:r>
+      <w:r>
+        <w:t xml:space="preserve">a </w:t>
+      </w:r>
+      <w:r>
+        <w:t>free software 7-zip (</w:t>
       </w:r>
       <w:hyperlink r:id="rId13" w:history="1">
         <w:r>
@@ -949,10 +1141,10 @@
         </w:r>
       </w:hyperlink>
       <w:r>
-        <w:t xml:space="preserve">), can be used. </w:t>
-      </w:r>
-      <w:r>
-        <w:t xml:space="preserve">In order to run the </w:t>
+        <w:t xml:space="preserve">) can be used. </w:t>
+      </w:r>
+      <w:r>
+        <w:t xml:space="preserve">Running the </w:t>
       </w:r>
       <w:proofErr w:type="spellStart"/>
       <w:r>
@@ -960,14 +1152,13 @@
       </w:r>
       <w:proofErr w:type="spellEnd"/>
       <w:r>
-        <w:t xml:space="preserve"> application Java VM in version at least 1.6 is required.</w:t>
+        <w:t xml:space="preserve"> application requires at least 1.6 version of Java VM.</w:t>
       </w:r>
     </w:p>
     <w:p>
       <w:pPr>
         <w:pStyle w:val="Nagwek2"/>
       </w:pPr>
-      <w:bookmarkStart w:id="5" w:name="_Toc307953915"/>
       <w:r>
         <w:t>Directory structure</w:t>
       </w:r>
@@ -1157,7 +1348,7 @@
           </w:tcPr>
           <w:p>
             <w:r>
-              <w:t xml:space="preserve">contains text files with pre-computed data (average value and other statistics) for all the 18 metrics under the two models of generation of random binary trees: the Yule model and the uniform model. </w:t>
+              <w:t xml:space="preserve">contains text files with pre-computed data (average value and other statistics) for all 18 metrics under the two models of generation of random binary trees: the Yule model and the uniform model. </w:t>
             </w:r>
           </w:p>
         </w:tc>
@@ -1465,7 +1656,13 @@
           </w:tcPr>
           <w:p>
             <w:r>
-              <w:t>contains an example of comparing trees having different sets of taxa</w:t>
+              <w:t xml:space="preserve">contains an example of comparing trees </w:t>
+            </w:r>
+            <w:r>
+              <w:t>with</w:t>
+            </w:r>
+            <w:r>
+              <w:t xml:space="preserve"> different sets of taxa</w:t>
             </w:r>
           </w:p>
         </w:tc>
@@ -1997,7 +2194,13 @@
     <w:p/>
     <w:p>
       <w:r>
-        <w:t>See section 4 for details regarding output file format for a particular combination of the options.</w:t>
+        <w:t xml:space="preserve">See section 4 for details regarding </w:t>
+      </w:r>
+      <w:r>
+        <w:t xml:space="preserve">an </w:t>
+      </w:r>
+      <w:r>
+        <w:t>output file format for a particular combination of the options.</w:t>
       </w:r>
     </w:p>
     <w:p/>
@@ -2050,7 +2253,13 @@
         <w:t>–s</w:t>
       </w:r>
       <w:r>
-        <w:t xml:space="preserve"> – overlapping pair comparison mode; every two neighboring trees in the input file are compared,</w:t>
+        <w:t xml:space="preserve"> – </w:t>
+      </w:r>
+      <w:r>
+        <w:t xml:space="preserve">an </w:t>
+      </w:r>
+      <w:r>
+        <w:t>overlapping pair comparison mode; every two neighboring trees in the input file are compared,</w:t>
       </w:r>
     </w:p>
     <w:p>
@@ -2067,7 +2276,6 @@
           <w:sz w:val="20"/>
           <w:szCs w:val="20"/>
         </w:rPr>
-        <w:lastRenderedPageBreak/>
         <w:t>-</w:t>
       </w:r>
       <w:r>
@@ -2079,7 +2287,13 @@
         <w:t>w &lt;size&gt;</w:t>
       </w:r>
       <w:r>
-        <w:t xml:space="preserve"> – window comparison mode; every two trees within a window with a specified size are compared – the average distance and the standard deviation go to the output file,</w:t>
+        <w:t xml:space="preserve"> – </w:t>
+      </w:r>
+      <w:r>
+        <w:t xml:space="preserve">a </w:t>
+      </w:r>
+      <w:r>
+        <w:t>window comparison mode; every two trees within a window with a specified size are compared – the average distance and the standard deviation go to the output file,</w:t>
       </w:r>
     </w:p>
     <w:p>
@@ -2099,7 +2313,13 @@
         <w:t>–m</w:t>
       </w:r>
       <w:r>
-        <w:t xml:space="preserve"> – matrix comparison mode; every two trees in the input file are compared.</w:t>
+        <w:t xml:space="preserve"> – </w:t>
+      </w:r>
+      <w:r>
+        <w:t xml:space="preserve">a </w:t>
+      </w:r>
+      <w:r>
+        <w:t>matrix comparison mode; every two trees in the input file are compared.</w:t>
       </w:r>
     </w:p>
     <w:p>
@@ -2137,7 +2357,13 @@
         <w:t>&gt;</w:t>
       </w:r>
       <w:r>
-        <w:t xml:space="preserve"> – reference trees to all trees mode. Each tree in the input file is compared to all reference trees.</w:t>
+        <w:t xml:space="preserve"> – </w:t>
+      </w:r>
+      <w:r>
+        <w:t xml:space="preserve">a </w:t>
+      </w:r>
+      <w:r>
+        <w:t>reference trees to all trees mode. Each tree in the input file is compared to all reference trees.</w:t>
       </w:r>
     </w:p>
     <w:p>
@@ -2145,8 +2371,19 @@
         <w:ind w:left="680"/>
       </w:pPr>
       <w:r>
-        <w:t xml:space="preserve">Details of the computation flow in each of these case are explained in the pictures below. </w:t>
-      </w:r>
+        <w:t>Details of the computation flow in each of these case</w:t>
+      </w:r>
+      <w:r>
+        <w:t>s</w:t>
+      </w:r>
+      <w:r>
+        <w:t xml:space="preserve"> are explained in the pictures below. </w:t>
+      </w:r>
+    </w:p>
+    <w:p>
+      <w:pPr>
+        <w:ind w:left="680"/>
+      </w:pPr>
     </w:p>
     <w:p>
       <w:pPr>
@@ -2224,6 +2461,7 @@
           <w:szCs w:val="20"/>
           <w:lang w:val="pl-PL"/>
         </w:rPr>
+        <w:lastRenderedPageBreak/>
         <mc:AlternateContent>
           <mc:Choice Requires="wpc">
             <w:drawing>
@@ -6387,7 +6625,13 @@
         <w:t>.</w:t>
       </w:r>
       <w:r>
-        <w:t xml:space="preserve"> Metrics should be separated by space character.</w:t>
+        <w:t xml:space="preserve"> Metrics should be separated by space</w:t>
+      </w:r>
+      <w:r>
+        <w:t>s</w:t>
+      </w:r>
+      <w:r>
+        <w:t>.</w:t>
       </w:r>
     </w:p>
     <w:p>
@@ -6525,7 +6769,6 @@
           <w:sz w:val="20"/>
           <w:szCs w:val="20"/>
         </w:rPr>
-        <w:lastRenderedPageBreak/>
         <w:t>ns</w:t>
       </w:r>
       <w:r>
@@ -6614,10 +6857,7 @@
         <w:t xml:space="preserve">greement </w:t>
       </w:r>
       <w:r>
-        <w:t>S</w:t>
-      </w:r>
-      <w:r>
-        <w:t xml:space="preserve">ubtree </w:t>
+        <w:t xml:space="preserve">Subtree </w:t>
       </w:r>
       <w:r>
         <w:t>distance (</w:t>
@@ -7222,6 +7462,7 @@
         </w:numPr>
       </w:pPr>
       <w:r>
+        <w:lastRenderedPageBreak/>
         <w:t>IO options (both options should be specified):</w:t>
       </w:r>
     </w:p>
@@ -7283,7 +7524,13 @@
         <w:t>–</w:t>
       </w:r>
       <w:r>
-        <w:t xml:space="preserve"> input data file with trees in the </w:t>
+        <w:t xml:space="preserve"> input</w:t>
+      </w:r>
+      <w:r>
+        <w:t>s</w:t>
+      </w:r>
+      <w:r>
+        <w:t xml:space="preserve"> data file with trees in the </w:t>
       </w:r>
       <w:r>
         <w:t>NEWICK</w:t>
@@ -7332,7 +7579,13 @@
         <w:t>–</w:t>
       </w:r>
       <w:r>
-        <w:t xml:space="preserve"> output data file with the results of computations.</w:t>
+        <w:t xml:space="preserve"> output</w:t>
+      </w:r>
+      <w:r>
+        <w:t>s</w:t>
+      </w:r>
+      <w:r>
+        <w:t xml:space="preserve"> data file with the results of computations.</w:t>
       </w:r>
     </w:p>
     <w:p/>
@@ -7396,7 +7649,13 @@
         <w:t xml:space="preserve"> –</w:t>
       </w:r>
       <w:r>
-        <w:t xml:space="preserve"> report normalized distances </w:t>
+        <w:t xml:space="preserve"> report</w:t>
+      </w:r>
+      <w:r>
+        <w:t>s</w:t>
+      </w:r>
+      <w:r>
+        <w:t xml:space="preserve"> normalized distances </w:t>
       </w:r>
       <w:proofErr w:type="spellStart"/>
       <w:r>
@@ -7446,7 +7705,19 @@
       </w:r>
       <w:proofErr w:type="spellEnd"/>
       <w:r>
-        <w:t xml:space="preserve"> et al. 2012; based on an average value from pre-computed data). This functionality is available for trees with number of leaves between 4 and 1000. Note that normalized tree similarity for a particular metric </w:t>
+        <w:t xml:space="preserve"> et al. 2012; based on an average value from pre-computed data). This functionality is available for trees with </w:t>
+      </w:r>
+      <w:r>
+        <w:t xml:space="preserve">the </w:t>
+      </w:r>
+      <w:r>
+        <w:t xml:space="preserve">number of leaves between 4 and 1000. Note that </w:t>
+      </w:r>
+      <w:r>
+        <w:t xml:space="preserve">a </w:t>
+      </w:r>
+      <w:r>
+        <w:t xml:space="preserve">normalized tree similarity for a particular metric </w:t>
       </w:r>
       <w:r>
         <w:rPr>
@@ -7473,7 +7744,13 @@
       </w:r>
       <w:proofErr w:type="spellEnd"/>
       <w:r>
-        <w:t xml:space="preserve">) can be expressed by normalized distance as follows: </w:t>
+        <w:t xml:space="preserve">) can be expressed by </w:t>
+      </w:r>
+      <w:r>
+        <w:t xml:space="preserve">a </w:t>
+      </w:r>
+      <w:r>
+        <w:t xml:space="preserve">normalized distance as follows: </w:t>
       </w:r>
       <w:proofErr w:type="spellStart"/>
       <w:r>
@@ -7537,10 +7814,16 @@
         <w:t xml:space="preserve"> – p</w:t>
       </w:r>
       <w:r>
-        <w:t>rune compared trees if needed.</w:t>
-      </w:r>
-      <w:r>
-        <w:t xml:space="preserve"> This option is design to allow comparing trees having different (partially overlapping) sets of taxa. After using this option three additional columns appear in the output file (see section 4 for details).</w:t>
+        <w:t>rune</w:t>
+      </w:r>
+      <w:r>
+        <w:t>s</w:t>
+      </w:r>
+      <w:r>
+        <w:t xml:space="preserve"> compared trees if needed.</w:t>
+      </w:r>
+      <w:r>
+        <w:t xml:space="preserve"> This option is designed to allow comparing trees with different (partially overlapping) sets of taxa. After using this option three additional columns appear in the output file (see section 4 for details).</w:t>
       </w:r>
     </w:p>
     <w:p>
@@ -7560,13 +7843,16 @@
         <w:t>–I</w:t>
       </w:r>
       <w:r>
-        <w:t xml:space="preserve"> – </w:t>
-      </w:r>
-      <w:r>
-        <w:t>i</w:t>
-      </w:r>
-      <w:r>
-        <w:t>nclude summary section in the output file.</w:t>
+        <w:t xml:space="preserve"> – i</w:t>
+      </w:r>
+      <w:r>
+        <w:t>nclude</w:t>
+      </w:r>
+      <w:r>
+        <w:t>s a</w:t>
+      </w:r>
+      <w:r>
+        <w:t xml:space="preserve"> summary section in the output file.</w:t>
       </w:r>
     </w:p>
     <w:p>
@@ -7586,7 +7872,7 @@
         <w:t>–W</w:t>
       </w:r>
       <w:r>
-        <w:t xml:space="preserve"> – weights of value zero are allowed. If there is no weight, its default value will be set to zero.</w:t>
+        <w:t xml:space="preserve"> – weights of zero value are allowed. If there is no weight, its default value will be set to zero.</w:t>
       </w:r>
     </w:p>
     <w:p>
@@ -7638,10 +7924,16 @@
         <w:t xml:space="preserve"> – </w:t>
       </w:r>
       <w:r>
-        <w:t>Generate alignment files</w:t>
-      </w:r>
-      <w:r>
-        <w:t xml:space="preserve"> – this option should be used together with selection the MS or MC metrics. As a result additional files containing aligned splits or clusters are generated:</w:t>
+        <w:t>Generate</w:t>
+      </w:r>
+      <w:r>
+        <w:t>s</w:t>
+      </w:r>
+      <w:r>
+        <w:t xml:space="preserve"> alignment files</w:t>
+      </w:r>
+      <w:r>
+        <w:t xml:space="preserve"> – this option should be used together with the selection of the MS or MC metrics. As a result additional files containing aligned splits or clusters are generated:</w:t>
       </w:r>
     </w:p>
     <w:p>
@@ -7653,7 +7945,6 @@
         <w:jc w:val="both"/>
       </w:pPr>
       <w:r>
-        <w:lastRenderedPageBreak/>
         <w:t>[</w:t>
       </w:r>
       <w:proofErr w:type="spellStart"/>
@@ -7736,7 +8027,13 @@
         <w:t xml:space="preserve"> – u</w:t>
       </w:r>
       <w:r>
-        <w:t xml:space="preserve">se </w:t>
+        <w:t>se</w:t>
+      </w:r>
+      <w:r>
+        <w:t>s</w:t>
+      </w:r>
+      <w:r>
+        <w:t xml:space="preserve"> </w:t>
       </w:r>
       <w:r>
         <w:t xml:space="preserve">special implementations of </w:t>
@@ -7767,15 +8064,51 @@
       <w:pPr>
         <w:jc w:val="both"/>
       </w:pPr>
-      <w:r>
-        <w:t>Output files created by the application regardless of chosen mode have similar structure. Output files are tab separated text files (TSV), which means that they can be easily read by various data analysis software (e.g. MS Excel, R, OpenOffice.org). For direct saving in CSV or  Microsoft Excel format see subsection 6.5 An output file consists of two sections. The first section contains formatted in rows values of distances in selected metrics. The second (optional) section contains summary data computed based on all rows that appears in the first section.</w:t>
+      <w:bookmarkStart w:id="7" w:name="_Toc307953918"/>
+      <w:r>
+        <w:t xml:space="preserve">Output files created by the application regardless of </w:t>
+      </w:r>
+      <w:r>
+        <w:t xml:space="preserve">the </w:t>
+      </w:r>
+      <w:r>
+        <w:t xml:space="preserve">chosen mode have </w:t>
+      </w:r>
+      <w:r>
+        <w:t xml:space="preserve">a </w:t>
+      </w:r>
+      <w:r>
+        <w:t>similar structure. Output files are tab separated text files (TSV), which means that they can be easily read by various data analysis software (e.g. MS Excel, R, OpenOffice.org). For direct saving in CSV or  Microsoft Excel format see subsection 6.5</w:t>
+      </w:r>
+      <w:r>
+        <w:t>.</w:t>
+      </w:r>
+      <w:r>
+        <w:t xml:space="preserve"> An output file consists of two sections. The first section contains values of distances in selected metrics</w:t>
+      </w:r>
+      <w:r>
+        <w:t xml:space="preserve"> </w:t>
+      </w:r>
+      <w:r>
+        <w:t xml:space="preserve">formatted in rows. The second (optional) section contains summary data computed </w:t>
+      </w:r>
+      <w:r>
+        <w:t xml:space="preserve">on the basis of </w:t>
+      </w:r>
+      <w:r>
+        <w:t xml:space="preserve"> all rows that appear</w:t>
+      </w:r>
+      <w:r>
+        <w:t>s</w:t>
+      </w:r>
+      <w:r>
+        <w:t xml:space="preserve"> in the first section.</w:t>
       </w:r>
     </w:p>
     <w:p>
       <w:pPr>
         <w:pStyle w:val="Nagwek2"/>
       </w:pPr>
-      <w:bookmarkStart w:id="7" w:name="_Toc307953918"/>
       <w:r>
         <w:t>Basic output file structure</w:t>
       </w:r>
@@ -7784,7 +8117,10 @@
     <w:p/>
     <w:p>
       <w:r>
-        <w:t xml:space="preserve">Base </w:t>
+        <w:t>The b</w:t>
+      </w:r>
+      <w:r>
+        <w:t xml:space="preserve">ase </w:t>
       </w:r>
       <w:r>
         <w:t>output file format for options -</w:t>
@@ -8188,7 +8524,10 @@
     </w:p>
     <w:p>
       <w:r>
-        <w:t>Base</w:t>
+        <w:t>The b</w:t>
+      </w:r>
+      <w:r>
+        <w:t>ase</w:t>
       </w:r>
       <w:r>
         <w:t xml:space="preserve"> output file format for option -</w:t>
@@ -8609,6 +8948,7 @@
           <w:sz w:val="20"/>
           <w:szCs w:val="20"/>
         </w:rPr>
+        <w:lastRenderedPageBreak/>
         <w:t>Tree, tree1, tree2 numbers</w:t>
       </w:r>
       <w:r>
@@ -8651,9 +8991,9 @@
         <w:tblLook w:val="01E0" w:firstRow="1" w:lastRow="1" w:firstColumn="1" w:lastColumn="1" w:noHBand="0" w:noVBand="0"/>
       </w:tblPr>
       <w:tblGrid>
-        <w:gridCol w:w="3337"/>
-        <w:gridCol w:w="3662"/>
-        <w:gridCol w:w="2175"/>
+        <w:gridCol w:w="2857"/>
+        <w:gridCol w:w="4011"/>
+        <w:gridCol w:w="2306"/>
       </w:tblGrid>
       <w:tr>
         <w:tc>
@@ -8819,6 +9159,14 @@
               <w:t>Cluster</w:t>
             </w:r>
             <w:proofErr w:type="spellEnd"/>
+            <w:r>
+              <w:rPr>
+                <w:rFonts w:ascii="Courier New" w:hAnsi="Courier New" w:cs="Courier New"/>
+                <w:sz w:val="20"/>
+                <w:szCs w:val="20"/>
+              </w:rPr>
+              <w:t>(0.5)</w:t>
+            </w:r>
           </w:p>
         </w:tc>
         <w:tc>
@@ -9156,7 +9504,7 @@
                 <w:sz w:val="20"/>
                 <w:szCs w:val="20"/>
               </w:rPr>
-              <w:t>CopheneticL2Metric</w:t>
+              <w:t>CopheneticL2</w:t>
             </w:r>
           </w:p>
         </w:tc>
@@ -9234,6 +9582,14 @@
               <w:t>RFClusterWeighted</w:t>
             </w:r>
             <w:proofErr w:type="spellEnd"/>
+            <w:r>
+              <w:rPr>
+                <w:rFonts w:ascii="Courier New" w:hAnsi="Courier New" w:cs="Courier New"/>
+                <w:sz w:val="20"/>
+                <w:szCs w:val="20"/>
+              </w:rPr>
+              <w:t>(0.5)</w:t>
+            </w:r>
           </w:p>
         </w:tc>
         <w:tc>
@@ -9382,7 +9738,6 @@
                 <w:sz w:val="20"/>
                 <w:szCs w:val="20"/>
               </w:rPr>
-              <w:lastRenderedPageBreak/>
               <w:t>GeoRooted</w:t>
             </w:r>
             <w:proofErr w:type="spellEnd"/>
@@ -9395,7 +9750,19 @@
           </w:tcPr>
           <w:p>
             <w:r>
-              <w:t>Geodesic Rooted metric</w:t>
+              <w:t xml:space="preserve">Weighted </w:t>
+            </w:r>
+            <w:r>
+              <w:t>Geodesic</w:t>
+            </w:r>
+            <w:r>
+              <w:t xml:space="preserve"> </w:t>
+            </w:r>
+            <w:r>
+              <w:t>(BHV)</w:t>
+            </w:r>
+            <w:r>
+              <w:t xml:space="preserve"> Rooted metric</w:t>
             </w:r>
           </w:p>
         </w:tc>
@@ -9445,7 +9812,7 @@
                 <w:sz w:val="20"/>
                 <w:szCs w:val="20"/>
               </w:rPr>
-              <w:t>CopheneticL2WeightedMetric</w:t>
+              <w:t>CopheneticL2Weighted</w:t>
             </w:r>
           </w:p>
         </w:tc>
@@ -9636,6 +10003,14 @@
               </w:rPr>
               <w:t>RF</w:t>
             </w:r>
+            <w:r>
+              <w:rPr>
+                <w:rFonts w:ascii="Courier New" w:hAnsi="Courier New" w:cs="Courier New"/>
+                <w:sz w:val="20"/>
+                <w:szCs w:val="20"/>
+              </w:rPr>
+              <w:t>(0.5)</w:t>
+            </w:r>
           </w:p>
         </w:tc>
         <w:tc>
@@ -9714,8 +10089,6 @@
             <w:r>
               <w:t>Matching Split distance</w:t>
             </w:r>
-            <w:bookmarkStart w:id="8" w:name="_GoBack"/>
-            <w:bookmarkEnd w:id="8"/>
           </w:p>
         </w:tc>
         <w:tc>
@@ -9835,6 +10208,14 @@
               <w:t>RFWeighted</w:t>
             </w:r>
             <w:proofErr w:type="spellEnd"/>
+            <w:r>
+              <w:rPr>
+                <w:rFonts w:ascii="Courier New" w:hAnsi="Courier New" w:cs="Courier New"/>
+                <w:sz w:val="20"/>
+                <w:szCs w:val="20"/>
+              </w:rPr>
+              <w:t>(0.5)</w:t>
+            </w:r>
           </w:p>
         </w:tc>
         <w:tc>
@@ -9923,7 +10304,19 @@
           </w:tcPr>
           <w:p>
             <w:r>
-              <w:t>Geodesic Unrooted distance</w:t>
+              <w:t xml:space="preserve">Weighted </w:t>
+            </w:r>
+            <w:r>
+              <w:t>Geodesic</w:t>
+            </w:r>
+            <w:r>
+              <w:t xml:space="preserve"> </w:t>
+            </w:r>
+            <w:r>
+              <w:t>(BHV)</w:t>
+            </w:r>
+            <w:r>
+              <w:t xml:space="preserve"> Unrooted distance</w:t>
             </w:r>
           </w:p>
         </w:tc>
@@ -9958,11 +10351,11 @@
       <w:pPr>
         <w:pStyle w:val="Nagwek2"/>
       </w:pPr>
-      <w:bookmarkStart w:id="9" w:name="_Toc307953919"/>
+      <w:bookmarkStart w:id="8" w:name="_Toc307953919"/>
       <w:r>
         <w:t>Additional columns (-P and -N options)</w:t>
       </w:r>
-      <w:bookmarkEnd w:id="9"/>
+      <w:bookmarkEnd w:id="8"/>
     </w:p>
     <w:p>
       <w:pPr>
@@ -10226,13 +10619,10 @@
         <w:t>divided by</w:t>
       </w:r>
       <w:r>
-        <w:t xml:space="preserve"> its empirical average value. If the number of common leaves in compared trees is out of supported range (which is form 4 </w:t>
-      </w:r>
-      <w:r>
-        <w:t>to 1000)</w:t>
-      </w:r>
-      <w:r>
-        <w:t xml:space="preserve"> </w:t>
+        <w:t xml:space="preserve"> its empirical average value. If the number of common leaves in the compared trees is out of supported range (which is from 4 </w:t>
+      </w:r>
+      <w:r>
+        <w:t xml:space="preserve">to 1000) </w:t>
       </w:r>
       <w:r>
         <w:t>or a metric for weighted trees is selected</w:t>
@@ -10445,11 +10835,11 @@
       <w:pPr>
         <w:pStyle w:val="Nagwek2"/>
       </w:pPr>
-      <w:bookmarkStart w:id="10" w:name="_Toc307953920"/>
+      <w:bookmarkStart w:id="9" w:name="_Toc307953920"/>
       <w:r>
         <w:t>Summary section format (-I option)</w:t>
       </w:r>
-      <w:bookmarkEnd w:id="10"/>
+      <w:bookmarkEnd w:id="9"/>
     </w:p>
     <w:p/>
     <w:tbl>
@@ -11225,7 +11615,7 @@
       </w:tr>
     </w:tbl>
     <w:p>
-      <w:bookmarkStart w:id="11" w:name="_Toc307953921"/>
+      <w:bookmarkStart w:id="10" w:name="_Toc307953921"/>
     </w:p>
     <w:p>
       <w:pPr>
@@ -11234,13 +11624,13 @@
       <w:r>
         <w:t>Useful Java VM parameters</w:t>
       </w:r>
-      <w:bookmarkStart w:id="12" w:name="_Toc307953922"/>
-      <w:bookmarkEnd w:id="11"/>
+      <w:bookmarkStart w:id="11" w:name="_Toc307953922"/>
+      <w:bookmarkEnd w:id="10"/>
     </w:p>
     <w:p/>
     <w:p>
       <w:r>
-        <w:t>In the case of an analysis of large trees the following exceptions might occur:</w:t>
+        <w:t>In the case of  a large trees analysis the following exceptions might occur:</w:t>
       </w:r>
     </w:p>
     <w:p/>
@@ -11486,7 +11876,7 @@
       <w:r>
         <w:t>Example</w:t>
       </w:r>
-      <w:bookmarkEnd w:id="12"/>
+      <w:bookmarkEnd w:id="11"/>
       <w:r>
         <w:t>s</w:t>
       </w:r>
@@ -11689,6 +12079,7 @@
           <w:noProof/>
           <w:lang w:val="pl-PL"/>
         </w:rPr>
+        <w:lastRenderedPageBreak/>
         <mc:AlternateContent>
           <mc:Choice Requires="wps">
             <w:drawing>
@@ -12749,7 +13140,6 @@
           <w:szCs w:val="20"/>
           <w:lang w:val="pl-PL"/>
         </w:rPr>
-        <w:lastRenderedPageBreak/>
         <mc:AlternateContent>
           <mc:Choice Requires="wps">
             <w:drawing>
@@ -13726,16 +14116,16 @@
     <w:p/>
     <w:p>
       <w:r>
-        <w:t xml:space="preserve">Reporting </w:t>
-      </w:r>
-      <w:r>
-        <w:t xml:space="preserve">unweighted </w:t>
-      </w:r>
-      <w:r>
-        <w:t xml:space="preserve">distances divided by pre-computed empirical average values for random trees (generated according to Yule and uniform models, -N option) can help in an interpretation of the similarity level of analyzed trees in chosen metric. </w:t>
-      </w:r>
-      <w:r>
-        <w:t>This functionality is available for trees with number of leaves between 4 and 1000</w:t>
+        <w:t xml:space="preserve">Reporting unweighted distances divided by pre-computed empirical average values for random trees (generated according to Yule and uniform models, -N option) can help in an interpretation of the similarity level of analyzed trees in a chosen metric. </w:t>
+      </w:r>
+      <w:r>
+        <w:t xml:space="preserve">This functionality is available for trees with </w:t>
+      </w:r>
+      <w:r>
+        <w:t xml:space="preserve">a </w:t>
+      </w:r>
+      <w:r>
+        <w:t>number of leaves between 4 and 1000</w:t>
       </w:r>
       <w:r>
         <w:t xml:space="preserve"> by using </w:t>
@@ -14031,6 +14421,7 @@
           <w:noProof/>
           <w:lang w:val="pl-PL"/>
         </w:rPr>
+        <w:lastRenderedPageBreak/>
         <mc:AlternateContent>
           <mc:Choice Requires="wps">
             <w:drawing>
@@ -17258,7 +17649,7 @@
         </w:numPr>
       </w:pPr>
       <w:r>
-        <w:t>Tree number 11 has the same topology as the reference tree.</w:t>
+        <w:t>The tree number 11 has the same topology as the reference tree.</w:t>
       </w:r>
     </w:p>
     <w:p>
@@ -17269,7 +17660,7 @@
         </w:numPr>
       </w:pPr>
       <w:r>
-        <w:t>Tree number 12 is very similar to the reference tree in comparison to similarly of random on 15 leaves (the normalized distance is about 0.15 and 0.13 depending on the random model).</w:t>
+        <w:t>The tree number 12 is very similar to the reference tree in comparison with the similarity of two randomly chosen 15-leaves trees (the normalized distance is about 0.15 and 0.13 depending on the random model).</w:t>
       </w:r>
     </w:p>
     <w:p>
@@ -17286,7 +17677,7 @@
     <w:p/>
     <w:p>
       <w:r>
-        <w:t xml:space="preserve">In ordered to perform more advance similarity analysis, e.g. involving different model of generation of random trees, user my need to use </w:t>
+        <w:t xml:space="preserve">In ordered to perform a more advanced similarity analysis, e.g. involving a different model of generation of random trees, the user may need to use </w:t>
       </w:r>
       <w:proofErr w:type="spellStart"/>
       <w:r>
@@ -17305,11 +17696,12 @@
         </w:numPr>
       </w:pPr>
       <w:r>
-        <w:t xml:space="preserve">to compute distances between custom set of random trees generated by other software, e.g. Evolver application form PAML package </w:t>
-      </w:r>
-      <w:r>
-        <w:lastRenderedPageBreak/>
-        <w:t>(</w:t>
+        <w:t>to compute distances between the cus</w:t>
+      </w:r>
+      <w:bookmarkStart w:id="12" w:name="_GoBack"/>
+      <w:bookmarkEnd w:id="12"/>
+      <w:r>
+        <w:t>tom set of random trees generated by other software, e.g. Evolver application from PAML package (</w:t>
       </w:r>
       <w:hyperlink r:id="rId15" w:history="1">
         <w:r>
@@ -17351,7 +17743,13 @@
     </w:p>
     <w:p>
       <w:r>
-        <w:t xml:space="preserve">If the number of compared trees leaves is greater than 1000, it is possible to manually generate a set of random trees and calculate statistics for them. To generate a set of trees we can use </w:t>
+        <w:t>If the number of compared trees</w:t>
+      </w:r>
+      <w:r>
+        <w:t>’</w:t>
+      </w:r>
+      <w:r>
+        <w:t xml:space="preserve"> leaves is greater than 1000, it is possible to generate manually a set of random trees and calculate statistics for them. To generate a set of trees we can use </w:t>
       </w:r>
       <w:proofErr w:type="spellStart"/>
       <w:r>
@@ -17359,7 +17757,19 @@
       </w:r>
       <w:proofErr w:type="spellEnd"/>
       <w:r>
-        <w:t xml:space="preserve"> program – phylogenetic random trees generator. Let's assume that we want to generate 2000 rooted trees on 1001 leaves using uniform model and save them to the file: </w:t>
+        <w:t xml:space="preserve"> program – </w:t>
+      </w:r>
+      <w:r>
+        <w:t xml:space="preserve">a </w:t>
+      </w:r>
+      <w:r>
+        <w:t xml:space="preserve">phylogenetic random trees generator. Let's assume that we want to generate 2000 rooted trees on 1001 leaves using </w:t>
+      </w:r>
+      <w:r>
+        <w:t xml:space="preserve">a </w:t>
+      </w:r>
+      <w:r>
+        <w:t xml:space="preserve">uniform model and save them to the file: </w:t>
       </w:r>
       <w:proofErr w:type="spellStart"/>
       <w:r>
@@ -17367,7 +17777,13 @@
       </w:r>
       <w:proofErr w:type="spellEnd"/>
       <w:r>
-        <w:t>. Let's use command:</w:t>
+        <w:t xml:space="preserve">. Let's use </w:t>
+      </w:r>
+      <w:r>
+        <w:t xml:space="preserve">the </w:t>
+      </w:r>
+      <w:r>
+        <w:t>command:</w:t>
       </w:r>
     </w:p>
     <w:p>
@@ -17912,6 +18328,7 @@
           <w:szCs w:val="20"/>
           <w:lang w:val="pl-PL"/>
         </w:rPr>
+        <w:lastRenderedPageBreak/>
         <mc:AlternateContent>
           <mc:Choice Requires="wps">
             <w:drawing>
@@ -18594,7 +19011,10 @@
     <w:p/>
     <w:p>
       <w:r>
-        <w:t xml:space="preserve">Line such obtained in </w:t>
+        <w:t>The line obtained in</w:t>
+      </w:r>
+      <w:r>
+        <w:t xml:space="preserve"> </w:t>
       </w:r>
       <w:proofErr w:type="spellStart"/>
       <w:r>
@@ -18610,7 +19030,13 @@
       </w:r>
       <w:proofErr w:type="spellEnd"/>
       <w:r>
-        <w:t xml:space="preserve"> is ready for computing normalized MC distances for rooted trees on 1001 leaves based on uniform model.</w:t>
+        <w:t xml:space="preserve"> is ready for computing normalized MC distances for rooted trees on 1001 leaves based on </w:t>
+      </w:r>
+      <w:r>
+        <w:t xml:space="preserve">a </w:t>
+      </w:r>
+      <w:r>
+        <w:t>uniform model.</w:t>
       </w:r>
     </w:p>
     <w:p>
@@ -18624,7 +19050,7 @@
     <w:p/>
     <w:p>
       <w:r>
-        <w:t>The most convenient comparison mode for such purpose is a matrix mode (-m). In the following example, the Matching Split distance is used.</w:t>
+        <w:t>The most convenient comparison mode for such a purpose is a matrix mode (-m). In the following example, the Matching Split distance is used.</w:t>
       </w:r>
     </w:p>
     <w:p/>
@@ -19223,11 +19649,8 @@
       </w:r>
     </w:p>
     <w:p/>
-    <w:p/>
-    <w:p/>
     <w:p>
       <w:r>
-        <w:lastRenderedPageBreak/>
         <w:t>Output file</w:t>
       </w:r>
       <w:r>
@@ -20214,6 +20637,7 @@
     </w:p>
     <w:p/>
     <w:p>
+      <w:bookmarkStart w:id="13" w:name="_Toc307953923"/>
       <w:r>
         <w:t>To save a file in MS Excel format, just use the .</w:t>
       </w:r>
@@ -20223,7 +20647,13 @@
       </w:r>
       <w:proofErr w:type="spellEnd"/>
       <w:r>
-        <w:t xml:space="preserve"> extension in output data file name (option: -o &lt;</w:t>
+        <w:t xml:space="preserve"> extension in </w:t>
+      </w:r>
+      <w:r>
+        <w:t xml:space="preserve">the </w:t>
+      </w:r>
+      <w:r>
+        <w:t>output data file name (option: -o &lt;</w:t>
       </w:r>
       <w:proofErr w:type="spellStart"/>
       <w:r>
@@ -20239,7 +20669,13 @@
       </w:r>
       <w:proofErr w:type="spellEnd"/>
       <w:r>
-        <w:t>). Similarly, to save a file in CSV format, use the .csv extension in output data file name (option: -o &lt;</w:t>
+        <w:t xml:space="preserve">). Similarly, to save a file in CSV format, use the .csv extension in </w:t>
+      </w:r>
+      <w:r>
+        <w:t xml:space="preserve">the </w:t>
+      </w:r>
+      <w:r>
+        <w:t>output data file name (option: -o &lt;</w:t>
       </w:r>
       <w:proofErr w:type="spellStart"/>
       <w:r>
@@ -20272,7 +20708,7 @@
       </w:r>
       <w:proofErr w:type="spellEnd"/>
       <w:r>
-        <w:t xml:space="preserve"> output file in a simple tabular form (therefore, it is recommended to avoid -I option, because it results in generation the summary section, which disturb the tabular order). Such files can be easily read by R environment by using for example the </w:t>
+        <w:t xml:space="preserve"> output file in a simple tabular form (therefore, it is recommended to avoid -I option, because it results in generating the summary section which disturbs the tabular order). Such files can be easily read by R environment by using for example the </w:t>
       </w:r>
       <w:proofErr w:type="spellStart"/>
       <w:r>
@@ -20300,6 +20736,7 @@
           <w:sz w:val="18"/>
           <w:szCs w:val="18"/>
         </w:rPr>
+        <w:lastRenderedPageBreak/>
         <w:t>treeCmpData</w:t>
       </w:r>
       <w:proofErr w:type="spellEnd"/>
@@ -20423,7 +20860,13 @@
         <w:t>In the example, the</w:t>
       </w:r>
       <w:r>
-        <w:t xml:space="preserve"> file to read </w:t>
+        <w:t xml:space="preserve"> file to</w:t>
+      </w:r>
+      <w:r>
+        <w:t xml:space="preserve"> be</w:t>
+      </w:r>
+      <w:r>
+        <w:t xml:space="preserve"> read </w:t>
       </w:r>
       <w:r>
         <w:t>“</w:t>
@@ -20465,7 +20908,6 @@
       <w:r>
         <w:t xml:space="preserve"> folder.</w:t>
       </w:r>
-      <w:bookmarkStart w:id="13" w:name="_Toc307953923"/>
     </w:p>
     <w:p/>
     <w:p>
@@ -20683,7 +21125,6 @@
       </w:pPr>
       <w:proofErr w:type="spellStart"/>
       <w:r>
-        <w:lastRenderedPageBreak/>
         <w:t>Bogdanowicz</w:t>
       </w:r>
       <w:proofErr w:type="spellEnd"/>
@@ -21471,7 +21912,7 @@
         <w:rStyle w:val="Numerstrony"/>
         <w:noProof/>
       </w:rPr>
-      <w:t>7</w:t>
+      <w:t>10</w:t>
     </w:r>
     <w:r>
       <w:rPr>
@@ -25185,6 +25626,44 @@
       <w:szCs w:val="20"/>
     </w:rPr>
   </w:style>
+  <w:style w:type="character" w:styleId="Odwoaniedokomentarza">
+    <w:name w:val="annotation reference"/>
+    <w:basedOn w:val="Domylnaczcionkaakapitu"/>
+    <w:uiPriority w:val="99"/>
+    <w:semiHidden/>
+    <w:unhideWhenUsed/>
+    <w:rsid w:val="00FE76AB"/>
+    <w:rPr>
+      <w:sz w:val="16"/>
+      <w:szCs w:val="16"/>
+    </w:rPr>
+  </w:style>
+  <w:style w:type="paragraph" w:styleId="Tekstkomentarza">
+    <w:name w:val="annotation text"/>
+    <w:basedOn w:val="Normalny"/>
+    <w:link w:val="TekstkomentarzaZnak"/>
+    <w:uiPriority w:val="99"/>
+    <w:semiHidden/>
+    <w:unhideWhenUsed/>
+    <w:rsid w:val="00FE76AB"/>
+    <w:rPr>
+      <w:sz w:val="20"/>
+      <w:szCs w:val="20"/>
+    </w:rPr>
+  </w:style>
+  <w:style w:type="character" w:customStyle="1" w:styleId="TekstkomentarzaZnak">
+    <w:name w:val="Tekst komentarza Znak"/>
+    <w:basedOn w:val="Domylnaczcionkaakapitu"/>
+    <w:link w:val="Tekstkomentarza"/>
+    <w:uiPriority w:val="99"/>
+    <w:semiHidden/>
+    <w:rsid w:val="00FE76AB"/>
+    <w:rPr>
+      <w:sz w:val="20"/>
+      <w:szCs w:val="20"/>
+      <w:lang w:val="en-US"/>
+    </w:rPr>
+  </w:style>
 </w:styles>
 </file>
 

</xml_diff>